<commit_message>
Updated use case diagrams
</commit_message>
<xml_diff>
--- a/documentation/Architecture.docx
+++ b/documentation/Architecture.docx
@@ -1,6 +1,6 @@
 
 <file path=word/document.xml><?xml version="1.0" encoding="utf-8"?>
-<w:document xmlns:wpc="http://schemas.microsoft.com/office/word/2010/wordprocessingCanvas" xmlns:cx="http://schemas.microsoft.com/office/drawing/2014/chartex" xmlns:cx1="http://schemas.microsoft.com/office/drawing/2015/9/8/chartex" xmlns:cx2="http://schemas.microsoft.com/office/drawing/2015/10/21/chartex" xmlns:cx3="http://schemas.microsoft.com/office/drawing/2016/5/9/chartex" xmlns:cx4="http://schemas.microsoft.com/office/drawing/2016/5/10/chartex" xmlns:cx5="http://schemas.microsoft.com/office/drawing/2016/5/11/chartex" xmlns:cx6="http://schemas.microsoft.com/office/drawing/2016/5/12/chartex" xmlns:cx7="http://schemas.microsoft.com/office/drawing/2016/5/13/chartex" xmlns:cx8="http://schemas.microsoft.com/office/drawing/2016/5/14/chartex" xmlns:mc="http://schemas.openxmlformats.org/markup-compatibility/2006" xmlns:aink="http://schemas.microsoft.com/office/drawing/2016/ink" xmlns:am3d="http://schemas.microsoft.com/office/drawing/2017/model3d" xmlns:o="urn:schemas-microsoft-com:office:office" xmlns:r="http://schemas.openxmlformats.org/officeDocument/2006/relationships" xmlns:m="http://schemas.openxmlformats.org/officeDocument/2006/math" xmlns:v="urn:schemas-microsoft-com:vml" xmlns:wp14="http://schemas.microsoft.com/office/word/2010/wordprocessingDrawing" xmlns:wp="http://schemas.openxmlformats.org/drawingml/2006/wordprocessingDrawing" xmlns:w10="urn:schemas-microsoft-com:office:word" xmlns:w="http://schemas.openxmlformats.org/wordprocessingml/2006/main" xmlns:w14="http://schemas.microsoft.com/office/word/2010/wordml" xmlns:w15="http://schemas.microsoft.com/office/word/2012/wordml" xmlns:w16cex="http://schemas.microsoft.com/office/word/2018/wordml/cex" xmlns:w16cid="http://schemas.microsoft.com/office/word/2016/wordml/cid" xmlns:w16="http://schemas.microsoft.com/office/word/2018/wordml" xmlns:w16se="http://schemas.microsoft.com/office/word/2015/wordml/symex" xmlns:wpg="http://schemas.microsoft.com/office/word/2010/wordprocessingGroup" xmlns:wpi="http://schemas.microsoft.com/office/word/2010/wordprocessingInk" xmlns:wne="http://schemas.microsoft.com/office/word/2006/wordml" xmlns:wps="http://schemas.microsoft.com/office/word/2010/wordprocessingShape" mc:Ignorable="w14 w15 w16se w16cid w16 w16cex wp14">
+<w:document xmlns:wpc="http://schemas.microsoft.com/office/word/2010/wordprocessingCanvas" xmlns:cx="http://schemas.microsoft.com/office/drawing/2014/chartex" xmlns:cx1="http://schemas.microsoft.com/office/drawing/2015/9/8/chartex" xmlns:cx2="http://schemas.microsoft.com/office/drawing/2015/10/21/chartex" xmlns:cx3="http://schemas.microsoft.com/office/drawing/2016/5/9/chartex" xmlns:cx4="http://schemas.microsoft.com/office/drawing/2016/5/10/chartex" xmlns:cx5="http://schemas.microsoft.com/office/drawing/2016/5/11/chartex" xmlns:cx6="http://schemas.microsoft.com/office/drawing/2016/5/12/chartex" xmlns:cx7="http://schemas.microsoft.com/office/drawing/2016/5/13/chartex" xmlns:cx8="http://schemas.microsoft.com/office/drawing/2016/5/14/chartex" xmlns:mc="http://schemas.openxmlformats.org/markup-compatibility/2006" xmlns:aink="http://schemas.microsoft.com/office/drawing/2016/ink" xmlns:am3d="http://schemas.microsoft.com/office/drawing/2017/model3d" xmlns:o="urn:schemas-microsoft-com:office:office" xmlns:r="http://schemas.openxmlformats.org/officeDocument/2006/relationships" xmlns:m="http://schemas.openxmlformats.org/officeDocument/2006/math" xmlns:v="urn:schemas-microsoft-com:vml" xmlns:wp14="http://schemas.microsoft.com/office/word/2010/wordprocessingDrawing" xmlns:wp="http://schemas.openxmlformats.org/drawingml/2006/wordprocessingDrawing" xmlns:w10="urn:schemas-microsoft-com:office:word" xmlns:w="http://schemas.openxmlformats.org/wordprocessingml/2006/main" xmlns:w14="http://schemas.microsoft.com/office/word/2010/wordml" xmlns:w15="http://schemas.microsoft.com/office/word/2012/wordml" xmlns:w16cid="http://schemas.microsoft.com/office/word/2016/wordml/cid" xmlns:w16se="http://schemas.microsoft.com/office/word/2015/wordml/symex" xmlns:wpg="http://schemas.microsoft.com/office/word/2010/wordprocessingGroup" xmlns:wpi="http://schemas.microsoft.com/office/word/2010/wordprocessingInk" xmlns:wne="http://schemas.microsoft.com/office/word/2006/wordml" xmlns:wps="http://schemas.microsoft.com/office/word/2010/wordprocessingShape" mc:Ignorable="w14 w15 w16se w16cid wp14">
   <w:body>
     <w:p>
       <w:pPr>
@@ -989,7 +989,6 @@
           <w:lang w:val="bg-BG" w:eastAsia="bg-BG"/>
         </w:rPr>
       </w:pPr>
-      <w:proofErr w:type="spellStart"/>
       <w:r>
         <w:rPr>
           <w:rFonts w:cstheme="minorHAnsi"/>
@@ -998,62 +997,7 @@
           <w:sz w:val="24"/>
           <w:szCs w:val="24"/>
         </w:rPr>
-        <w:t>Основни</w:t>
-      </w:r>
-      <w:proofErr w:type="spellEnd"/>
-      <w:r>
-        <w:rPr>
-          <w:rFonts w:cstheme="minorHAnsi"/>
-          <w:b/>
-          <w:color w:val="222A35" w:themeColor="text2" w:themeShade="80"/>
-          <w:sz w:val="24"/>
-          <w:szCs w:val="24"/>
-        </w:rPr>
-        <w:t xml:space="preserve"> </w:t>
-      </w:r>
-      <w:proofErr w:type="spellStart"/>
-      <w:r>
-        <w:rPr>
-          <w:rFonts w:cstheme="minorHAnsi"/>
-          <w:b/>
-          <w:color w:val="222A35" w:themeColor="text2" w:themeShade="80"/>
-          <w:sz w:val="24"/>
-          <w:szCs w:val="24"/>
-        </w:rPr>
-        <w:t>роли</w:t>
-      </w:r>
-      <w:proofErr w:type="spellEnd"/>
-      <w:r>
-        <w:rPr>
-          <w:rFonts w:cstheme="minorHAnsi"/>
-          <w:b/>
-          <w:color w:val="222A35" w:themeColor="text2" w:themeShade="80"/>
-          <w:sz w:val="24"/>
-          <w:szCs w:val="24"/>
-        </w:rPr>
-        <w:t xml:space="preserve"> в </w:t>
-      </w:r>
-      <w:proofErr w:type="spellStart"/>
-      <w:r>
-        <w:rPr>
-          <w:rFonts w:cstheme="minorHAnsi"/>
-          <w:b/>
-          <w:color w:val="222A35" w:themeColor="text2" w:themeShade="80"/>
-          <w:sz w:val="24"/>
-          <w:szCs w:val="24"/>
-        </w:rPr>
-        <w:t>системата</w:t>
-      </w:r>
-      <w:proofErr w:type="spellEnd"/>
-      <w:r>
-        <w:rPr>
-          <w:rFonts w:cstheme="minorHAnsi"/>
-          <w:b/>
-          <w:color w:val="222A35" w:themeColor="text2" w:themeShade="80"/>
-          <w:sz w:val="24"/>
-          <w:szCs w:val="24"/>
-        </w:rPr>
-        <w:t>:</w:t>
+        <w:t>Основни роли в системата:</w:t>
       </w:r>
     </w:p>
     <w:p>
@@ -1610,7 +1554,6 @@
         </w:rPr>
         <w:t xml:space="preserve">). </w:t>
       </w:r>
-      <w:proofErr w:type="spellStart"/>
       <w:r>
         <w:rPr>
           <w:rFonts w:ascii="Calibri" w:hAnsi="Calibri" w:cs="Calibri"/>
@@ -1618,117 +1561,7 @@
           <w:sz w:val="24"/>
           <w:szCs w:val="24"/>
         </w:rPr>
-        <w:t>Третия</w:t>
-      </w:r>
-      <w:proofErr w:type="spellEnd"/>
-      <w:r>
-        <w:rPr>
-          <w:rFonts w:ascii="Calibri" w:hAnsi="Calibri" w:cs="Calibri"/>
-          <w:color w:val="222A35" w:themeColor="text2" w:themeShade="80"/>
-          <w:sz w:val="24"/>
-          <w:szCs w:val="24"/>
-        </w:rPr>
-        <w:t xml:space="preserve"> </w:t>
-      </w:r>
-      <w:proofErr w:type="spellStart"/>
-      <w:r>
-        <w:rPr>
-          <w:rFonts w:ascii="Calibri" w:hAnsi="Calibri" w:cs="Calibri"/>
-          <w:color w:val="222A35" w:themeColor="text2" w:themeShade="80"/>
-          <w:sz w:val="24"/>
-          <w:szCs w:val="24"/>
-        </w:rPr>
-        <w:t>ще</w:t>
-      </w:r>
-      <w:proofErr w:type="spellEnd"/>
-      <w:r>
-        <w:rPr>
-          <w:rFonts w:ascii="Calibri" w:hAnsi="Calibri" w:cs="Calibri"/>
-          <w:color w:val="222A35" w:themeColor="text2" w:themeShade="80"/>
-          <w:sz w:val="24"/>
-          <w:szCs w:val="24"/>
-        </w:rPr>
-        <w:t xml:space="preserve"> </w:t>
-      </w:r>
-      <w:proofErr w:type="spellStart"/>
-      <w:r>
-        <w:rPr>
-          <w:rFonts w:ascii="Calibri" w:hAnsi="Calibri" w:cs="Calibri"/>
-          <w:color w:val="222A35" w:themeColor="text2" w:themeShade="80"/>
-          <w:sz w:val="24"/>
-          <w:szCs w:val="24"/>
-        </w:rPr>
-        <w:t>се</w:t>
-      </w:r>
-      <w:proofErr w:type="spellEnd"/>
-      <w:r>
-        <w:rPr>
-          <w:rFonts w:ascii="Calibri" w:hAnsi="Calibri" w:cs="Calibri"/>
-          <w:color w:val="222A35" w:themeColor="text2" w:themeShade="80"/>
-          <w:sz w:val="24"/>
-          <w:szCs w:val="24"/>
-        </w:rPr>
-        <w:t xml:space="preserve"> </w:t>
-      </w:r>
-      <w:proofErr w:type="spellStart"/>
-      <w:r>
-        <w:rPr>
-          <w:rFonts w:ascii="Calibri" w:hAnsi="Calibri" w:cs="Calibri"/>
-          <w:color w:val="222A35" w:themeColor="text2" w:themeShade="80"/>
-          <w:sz w:val="24"/>
-          <w:szCs w:val="24"/>
-        </w:rPr>
-        <w:t>използва</w:t>
-      </w:r>
-      <w:proofErr w:type="spellEnd"/>
-      <w:r>
-        <w:rPr>
-          <w:rFonts w:ascii="Calibri" w:hAnsi="Calibri" w:cs="Calibri"/>
-          <w:color w:val="222A35" w:themeColor="text2" w:themeShade="80"/>
-          <w:sz w:val="24"/>
-          <w:szCs w:val="24"/>
-        </w:rPr>
-        <w:t xml:space="preserve"> </w:t>
-      </w:r>
-      <w:proofErr w:type="spellStart"/>
-      <w:r>
-        <w:rPr>
-          <w:rFonts w:ascii="Calibri" w:hAnsi="Calibri" w:cs="Calibri"/>
-          <w:color w:val="222A35" w:themeColor="text2" w:themeShade="80"/>
-          <w:sz w:val="24"/>
-          <w:szCs w:val="24"/>
-        </w:rPr>
-        <w:t>за</w:t>
-      </w:r>
-      <w:proofErr w:type="spellEnd"/>
-      <w:r>
-        <w:rPr>
-          <w:rFonts w:ascii="Calibri" w:hAnsi="Calibri" w:cs="Calibri"/>
-          <w:color w:val="222A35" w:themeColor="text2" w:themeShade="80"/>
-          <w:sz w:val="24"/>
-          <w:szCs w:val="24"/>
-        </w:rPr>
-        <w:t xml:space="preserve"> </w:t>
-      </w:r>
-      <w:proofErr w:type="spellStart"/>
-      <w:r>
-        <w:rPr>
-          <w:rFonts w:ascii="Calibri" w:hAnsi="Calibri" w:cs="Calibri"/>
-          <w:color w:val="222A35" w:themeColor="text2" w:themeShade="80"/>
-          <w:sz w:val="24"/>
-          <w:szCs w:val="24"/>
-        </w:rPr>
-        <w:t>визуализация</w:t>
-      </w:r>
-      <w:proofErr w:type="spellEnd"/>
-      <w:r>
-        <w:rPr>
-          <w:rFonts w:ascii="Calibri" w:hAnsi="Calibri" w:cs="Calibri"/>
-          <w:color w:val="222A35" w:themeColor="text2" w:themeShade="80"/>
-          <w:sz w:val="24"/>
-          <w:szCs w:val="24"/>
-        </w:rPr>
-        <w:t xml:space="preserve"> </w:t>
+        <w:t xml:space="preserve">Третия ще се използва за визуализация </w:t>
       </w:r>
       <w:r>
         <w:rPr>
@@ -1764,27 +1597,40 @@
         <w:rPr>
           <w:rFonts w:ascii="Segoe UI" w:eastAsia="Times New Roman" w:hAnsi="Segoe UI" w:cs="Segoe UI"/>
           <w:color w:val="222A35" w:themeColor="text2" w:themeShade="80"/>
-          <w:lang w:val="bg-BG" w:eastAsia="bg-BG"/>
-        </w:rPr>
-      </w:pPr>
-      <w:r>
-        <w:rPr>
-          <w:rFonts w:ascii="Segoe UI" w:eastAsia="Times New Roman" w:hAnsi="Segoe UI" w:cs="Segoe UI"/>
-          <w:color w:val="222A35" w:themeColor="text2" w:themeShade="80"/>
-          <w:lang w:val="bg-BG" w:eastAsia="bg-BG"/>
-        </w:rPr>
-        <w:t> </w:t>
-      </w:r>
-      <w:r>
-        <w:rPr>
-          <w:rFonts w:ascii="Segoe UI" w:eastAsia="Times New Roman" w:hAnsi="Segoe UI" w:cs="Segoe UI"/>
-          <w:color w:val="222A35" w:themeColor="text2" w:themeShade="80"/>
           <w:sz w:val="32"/>
           <w:szCs w:val="32"/>
           <w:lang w:val="bg-BG" w:eastAsia="bg-BG"/>
         </w:rPr>
+      </w:pPr>
+      <w:r>
+        <w:rPr>
+          <w:rFonts w:ascii="Segoe UI" w:eastAsia="Times New Roman" w:hAnsi="Segoe UI" w:cs="Segoe UI"/>
+          <w:color w:val="222A35" w:themeColor="text2" w:themeShade="80"/>
+          <w:lang w:val="bg-BG" w:eastAsia="bg-BG"/>
+        </w:rPr>
+        <w:t> </w:t>
+      </w:r>
+      <w:r>
+        <w:rPr>
+          <w:rFonts w:ascii="Segoe UI" w:eastAsia="Times New Roman" w:hAnsi="Segoe UI" w:cs="Segoe UI"/>
+          <w:color w:val="222A35" w:themeColor="text2" w:themeShade="80"/>
+          <w:sz w:val="32"/>
+          <w:szCs w:val="32"/>
+          <w:lang w:val="bg-BG" w:eastAsia="bg-BG"/>
+        </w:rPr>
         <w:t>Актьори</w:t>
       </w:r>
+    </w:p>
+    <w:p>
+      <w:pPr>
+        <w:shd w:val="clear" w:color="auto" w:fill="FFFFFF"/>
+        <w:spacing w:after="100" w:afterAutospacing="1" w:line="240" w:lineRule="auto"/>
+        <w:rPr>
+          <w:rFonts w:ascii="Segoe UI" w:eastAsia="Times New Roman" w:hAnsi="Segoe UI" w:cs="Segoe UI"/>
+          <w:color w:val="222A35" w:themeColor="text2" w:themeShade="80"/>
+          <w:lang w:val="bg-BG" w:eastAsia="bg-BG"/>
+        </w:rPr>
+      </w:pPr>
     </w:p>
     <w:p>
       <w:pPr>
@@ -2070,7 +1916,6 @@
           <w:lang w:eastAsia="bg-BG"/>
         </w:rPr>
       </w:pPr>
-      <w:proofErr w:type="spellStart"/>
       <w:r>
         <w:rPr>
           <w:rFonts w:cstheme="minorHAnsi"/>
@@ -2078,129 +1923,8 @@
           <w:sz w:val="24"/>
           <w:szCs w:val="24"/>
         </w:rPr>
-        <w:t>Управлява</w:t>
-      </w:r>
-      <w:proofErr w:type="spellEnd"/>
-      <w:r>
-        <w:rPr>
-          <w:rFonts w:cstheme="minorHAnsi"/>
-          <w:color w:val="222A35" w:themeColor="text2" w:themeShade="80"/>
-          <w:sz w:val="24"/>
-          <w:szCs w:val="24"/>
-        </w:rPr>
-        <w:t xml:space="preserve"> </w:t>
-      </w:r>
-      <w:proofErr w:type="spellStart"/>
-      <w:r>
-        <w:rPr>
-          <w:rFonts w:cstheme="minorHAnsi"/>
-          <w:color w:val="222A35" w:themeColor="text2" w:themeShade="80"/>
-          <w:sz w:val="24"/>
-          <w:szCs w:val="24"/>
-        </w:rPr>
-        <w:t>потребителските</w:t>
-      </w:r>
-      <w:proofErr w:type="spellEnd"/>
-      <w:r>
-        <w:rPr>
-          <w:rFonts w:cstheme="minorHAnsi"/>
-          <w:color w:val="222A35" w:themeColor="text2" w:themeShade="80"/>
-          <w:sz w:val="24"/>
-          <w:szCs w:val="24"/>
-        </w:rPr>
-        <w:t xml:space="preserve"> </w:t>
-      </w:r>
-      <w:proofErr w:type="spellStart"/>
-      <w:r>
-        <w:rPr>
-          <w:rFonts w:cstheme="minorHAnsi"/>
-          <w:color w:val="222A35" w:themeColor="text2" w:themeShade="80"/>
-          <w:sz w:val="24"/>
-          <w:szCs w:val="24"/>
-        </w:rPr>
-        <w:t>акаунти</w:t>
-      </w:r>
-      <w:proofErr w:type="spellEnd"/>
-      <w:r>
-        <w:rPr>
-          <w:rFonts w:cstheme="minorHAnsi"/>
-          <w:color w:val="222A35" w:themeColor="text2" w:themeShade="80"/>
-          <w:sz w:val="24"/>
-          <w:szCs w:val="24"/>
-        </w:rPr>
-        <w:t xml:space="preserve"> </w:t>
-      </w:r>
-      <w:proofErr w:type="spellStart"/>
-      <w:r>
-        <w:rPr>
-          <w:rFonts w:cstheme="minorHAnsi"/>
-          <w:color w:val="222A35" w:themeColor="text2" w:themeShade="80"/>
-          <w:sz w:val="24"/>
-          <w:szCs w:val="24"/>
-        </w:rPr>
-        <w:t>на</w:t>
-      </w:r>
-      <w:proofErr w:type="spellEnd"/>
-      <w:r>
-        <w:rPr>
-          <w:rFonts w:cstheme="minorHAnsi"/>
-          <w:color w:val="222A35" w:themeColor="text2" w:themeShade="80"/>
-          <w:sz w:val="24"/>
-          <w:szCs w:val="24"/>
-        </w:rPr>
-        <w:t xml:space="preserve"> </w:t>
-      </w:r>
-      <w:proofErr w:type="spellStart"/>
-      <w:r>
-        <w:rPr>
-          <w:rFonts w:cstheme="minorHAnsi"/>
-          <w:color w:val="222A35" w:themeColor="text2" w:themeShade="80"/>
-          <w:sz w:val="24"/>
-          <w:szCs w:val="24"/>
-        </w:rPr>
-        <w:t>всички</w:t>
-      </w:r>
-      <w:proofErr w:type="spellEnd"/>
-      <w:r>
-        <w:rPr>
-          <w:rFonts w:cstheme="minorHAnsi"/>
-          <w:color w:val="222A35" w:themeColor="text2" w:themeShade="80"/>
-          <w:sz w:val="24"/>
-          <w:szCs w:val="24"/>
-        </w:rPr>
-        <w:t xml:space="preserve"> </w:t>
-      </w:r>
-      <w:proofErr w:type="spellStart"/>
-      <w:r>
-        <w:rPr>
-          <w:rFonts w:cstheme="minorHAnsi"/>
-          <w:color w:val="222A35" w:themeColor="text2" w:themeShade="80"/>
-          <w:sz w:val="24"/>
-          <w:szCs w:val="24"/>
-        </w:rPr>
-        <w:t>роли</w:t>
-      </w:r>
-      <w:proofErr w:type="spellEnd"/>
-      <w:r>
-        <w:rPr>
-          <w:rFonts w:cstheme="minorHAnsi"/>
-          <w:color w:val="222A35" w:themeColor="text2" w:themeShade="80"/>
-          <w:sz w:val="24"/>
-          <w:szCs w:val="24"/>
-        </w:rPr>
-        <w:t xml:space="preserve"> в </w:t>
-      </w:r>
-      <w:proofErr w:type="spellStart"/>
-      <w:r>
-        <w:rPr>
-          <w:rFonts w:cstheme="minorHAnsi"/>
-          <w:color w:val="222A35" w:themeColor="text2" w:themeShade="80"/>
-          <w:sz w:val="24"/>
-          <w:szCs w:val="24"/>
-        </w:rPr>
-        <w:t>системата</w:t>
-      </w:r>
-      <w:proofErr w:type="spellEnd"/>
+        <w:t>Управлява потребителските акаунти на всички роли в системата</w:t>
+      </w:r>
     </w:p>
     <w:p>
       <w:pPr>
@@ -2267,6 +1991,102 @@
     <w:p>
       <w:pPr>
         <w:pStyle w:val="a3"/>
+        <w:numPr>
+          <w:ilvl w:val="0"/>
+          <w:numId w:val="12"/>
+        </w:numPr>
+        <w:shd w:val="clear" w:color="auto" w:fill="FFFFFF"/>
+        <w:spacing w:after="100" w:afterAutospacing="1" w:line="240" w:lineRule="auto"/>
+        <w:rPr>
+          <w:rFonts w:ascii="Segoe UI" w:eastAsia="Times New Roman" w:hAnsi="Segoe UI" w:cs="Segoe UI"/>
+          <w:b/>
+          <w:bCs/>
+          <w:color w:val="222A35" w:themeColor="text2" w:themeShade="80"/>
+          <w:sz w:val="24"/>
+          <w:szCs w:val="24"/>
+          <w:u w:val="single"/>
+          <w:lang w:eastAsia="bg-BG"/>
+        </w:rPr>
+      </w:pPr>
+      <w:r>
+        <w:rPr>
+          <w:rFonts w:cstheme="minorHAnsi"/>
+          <w:color w:val="222A35" w:themeColor="text2" w:themeShade="80"/>
+          <w:sz w:val="24"/>
+          <w:szCs w:val="24"/>
+          <w:lang w:val="bg-BG"/>
+        </w:rPr>
+        <w:t>Добавяне на публични и персонални документи</w:t>
+      </w:r>
+    </w:p>
+    <w:p>
+      <w:pPr>
+        <w:pStyle w:val="a3"/>
+        <w:numPr>
+          <w:ilvl w:val="0"/>
+          <w:numId w:val="12"/>
+        </w:numPr>
+        <w:shd w:val="clear" w:color="auto" w:fill="FFFFFF"/>
+        <w:spacing w:after="100" w:afterAutospacing="1" w:line="240" w:lineRule="auto"/>
+        <w:rPr>
+          <w:rFonts w:ascii="Segoe UI" w:eastAsia="Times New Roman" w:hAnsi="Segoe UI" w:cs="Segoe UI"/>
+          <w:b/>
+          <w:bCs/>
+          <w:color w:val="222A35" w:themeColor="text2" w:themeShade="80"/>
+          <w:sz w:val="24"/>
+          <w:szCs w:val="24"/>
+          <w:u w:val="single"/>
+          <w:lang w:eastAsia="bg-BG"/>
+        </w:rPr>
+      </w:pPr>
+      <w:r>
+        <w:rPr>
+          <w:rFonts w:cstheme="minorHAnsi"/>
+          <w:color w:val="222A35" w:themeColor="text2" w:themeShade="80"/>
+          <w:sz w:val="24"/>
+          <w:szCs w:val="24"/>
+          <w:lang w:val="bg-BG"/>
+        </w:rPr>
+        <w:t>Добавяне на контакти</w:t>
+      </w:r>
+    </w:p>
+    <w:p>
+      <w:pPr>
+        <w:pStyle w:val="a3"/>
+        <w:shd w:val="clear" w:color="auto" w:fill="FFFFFF"/>
+        <w:spacing w:after="100" w:afterAutospacing="1" w:line="240" w:lineRule="auto"/>
+        <w:rPr>
+          <w:rFonts w:ascii="Segoe UI" w:eastAsia="Times New Roman" w:hAnsi="Segoe UI" w:cs="Segoe UI"/>
+          <w:b/>
+          <w:bCs/>
+          <w:color w:val="222A35" w:themeColor="text2" w:themeShade="80"/>
+          <w:sz w:val="24"/>
+          <w:szCs w:val="24"/>
+          <w:u w:val="single"/>
+          <w:lang w:eastAsia="bg-BG"/>
+        </w:rPr>
+      </w:pPr>
+    </w:p>
+    <w:p>
+      <w:pPr>
+        <w:pStyle w:val="a3"/>
+        <w:shd w:val="clear" w:color="auto" w:fill="FFFFFF"/>
+        <w:spacing w:after="100" w:afterAutospacing="1" w:line="240" w:lineRule="auto"/>
+        <w:rPr>
+          <w:rFonts w:ascii="Segoe UI" w:eastAsia="Times New Roman" w:hAnsi="Segoe UI" w:cs="Segoe UI"/>
+          <w:b/>
+          <w:bCs/>
+          <w:color w:val="222A35" w:themeColor="text2" w:themeShade="80"/>
+          <w:sz w:val="24"/>
+          <w:szCs w:val="24"/>
+          <w:u w:val="single"/>
+          <w:lang w:eastAsia="bg-BG"/>
+        </w:rPr>
+      </w:pPr>
+    </w:p>
+    <w:p>
+      <w:pPr>
+        <w:pStyle w:val="a3"/>
         <w:shd w:val="clear" w:color="auto" w:fill="FFFFFF"/>
         <w:spacing w:after="100" w:afterAutospacing="1" w:line="240" w:lineRule="auto"/>
         <w:rPr>
@@ -2325,22 +2145,32 @@
         <w:shd w:val="clear" w:color="auto" w:fill="FFFFFF"/>
         <w:spacing w:after="100" w:afterAutospacing="1" w:line="240" w:lineRule="auto"/>
         <w:rPr>
-          <w:rFonts w:ascii="Segoe UI" w:eastAsia="Times New Roman" w:hAnsi="Segoe UI" w:cs="Segoe UI"/>
-          <w:color w:val="222A35" w:themeColor="text2" w:themeShade="80"/>
-          <w:sz w:val="24"/>
-          <w:szCs w:val="24"/>
-          <w:lang w:val="bg-BG" w:eastAsia="bg-BG"/>
-        </w:rPr>
-      </w:pPr>
-      <w:r>
-        <w:rPr>
-          <w:rFonts w:ascii="Segoe UI" w:eastAsia="Times New Roman" w:hAnsi="Segoe UI" w:cs="Segoe UI"/>
+          <w:rFonts w:eastAsia="Times New Roman" w:cstheme="minorHAnsi"/>
+          <w:color w:val="222A35" w:themeColor="text2" w:themeShade="80"/>
+          <w:sz w:val="24"/>
+          <w:szCs w:val="24"/>
+          <w:lang w:val="bg-BG" w:eastAsia="bg-BG"/>
+        </w:rPr>
+      </w:pPr>
+      <w:r>
+        <w:rPr>
+          <w:rFonts w:eastAsia="Times New Roman" w:cstheme="minorHAnsi"/>
           <w:color w:val="222A35" w:themeColor="text2" w:themeShade="80"/>
           <w:sz w:val="24"/>
           <w:szCs w:val="24"/>
           <w:lang w:val="bg-BG" w:eastAsia="bg-BG"/>
         </w:rPr>
         <w:t>Идентифициране в системата чрез потребителско име и парола</w:t>
+      </w:r>
+      <w:r>
+        <w:rPr>
+          <w:rFonts w:eastAsia="Times New Roman" w:cstheme="minorHAnsi"/>
+          <w:color w:val="222A35" w:themeColor="text2" w:themeShade="80"/>
+          <w:sz w:val="24"/>
+          <w:szCs w:val="24"/>
+          <w:lang w:val="bg-BG" w:eastAsia="bg-BG"/>
+        </w:rPr>
+        <w:t>.</w:t>
       </w:r>
     </w:p>
     <w:p>
@@ -2353,22 +2183,52 @@
         <w:shd w:val="clear" w:color="auto" w:fill="FFFFFF"/>
         <w:spacing w:after="100" w:afterAutospacing="1" w:line="240" w:lineRule="auto"/>
         <w:rPr>
-          <w:rFonts w:ascii="Segoe UI" w:eastAsia="Times New Roman" w:hAnsi="Segoe UI" w:cs="Segoe UI"/>
-          <w:color w:val="222A35" w:themeColor="text2" w:themeShade="80"/>
-          <w:sz w:val="24"/>
-          <w:szCs w:val="24"/>
-          <w:lang w:val="bg-BG" w:eastAsia="bg-BG"/>
-        </w:rPr>
-      </w:pPr>
-      <w:r>
-        <w:rPr>
-          <w:rFonts w:ascii="Segoe UI" w:eastAsia="Times New Roman" w:hAnsi="Segoe UI" w:cs="Segoe UI"/>
-          <w:color w:val="222A35" w:themeColor="text2" w:themeShade="80"/>
-          <w:sz w:val="24"/>
-          <w:szCs w:val="24"/>
-          <w:lang w:val="bg-BG" w:eastAsia="bg-BG"/>
-        </w:rPr>
-        <w:t>Чрез форума задава/отговаря на въпроси свързани с работната дейност</w:t>
+          <w:rFonts w:eastAsia="Times New Roman" w:cstheme="minorHAnsi"/>
+          <w:color w:val="222A35" w:themeColor="text2" w:themeShade="80"/>
+          <w:sz w:val="24"/>
+          <w:szCs w:val="24"/>
+          <w:lang w:val="bg-BG" w:eastAsia="bg-BG"/>
+        </w:rPr>
+      </w:pPr>
+      <w:r>
+        <w:rPr>
+          <w:rFonts w:eastAsia="Times New Roman" w:cstheme="minorHAnsi"/>
+          <w:color w:val="222A35" w:themeColor="text2" w:themeShade="80"/>
+          <w:sz w:val="24"/>
+          <w:szCs w:val="24"/>
+          <w:lang w:val="bg-BG" w:eastAsia="bg-BG"/>
+        </w:rPr>
+        <w:t>П</w:t>
+      </w:r>
+      <w:r>
+        <w:rPr>
+          <w:rFonts w:eastAsia="Times New Roman" w:cstheme="minorHAnsi"/>
+          <w:color w:val="222A35" w:themeColor="text2" w:themeShade="80"/>
+          <w:sz w:val="24"/>
+          <w:szCs w:val="24"/>
+          <w:lang w:val="bg-BG" w:eastAsia="bg-BG"/>
+        </w:rPr>
+        <w:t>роменя</w:t>
+      </w:r>
+      <w:r>
+        <w:rPr>
+          <w:rFonts w:eastAsia="Times New Roman" w:cstheme="minorHAnsi"/>
+          <w:color w:val="222A35" w:themeColor="text2" w:themeShade="80"/>
+          <w:sz w:val="24"/>
+          <w:szCs w:val="24"/>
+          <w:lang w:val="bg-BG" w:eastAsia="bg-BG"/>
+        </w:rPr>
+        <w:t xml:space="preserve"> на</w:t>
+      </w:r>
+      <w:r>
+        <w:rPr>
+          <w:rFonts w:eastAsia="Times New Roman" w:cstheme="minorHAnsi"/>
+          <w:color w:val="222A35" w:themeColor="text2" w:themeShade="80"/>
+          <w:sz w:val="24"/>
+          <w:szCs w:val="24"/>
+          <w:lang w:val="bg-BG" w:eastAsia="bg-BG"/>
+        </w:rPr>
+        <w:t xml:space="preserve"> паролата.</w:t>
       </w:r>
     </w:p>
     <w:p>
@@ -2381,93 +2241,62 @@
         <w:shd w:val="clear" w:color="auto" w:fill="FFFFFF"/>
         <w:spacing w:after="100" w:afterAutospacing="1" w:line="240" w:lineRule="auto"/>
         <w:rPr>
-          <w:rFonts w:ascii="Segoe UI" w:eastAsia="Times New Roman" w:hAnsi="Segoe UI" w:cs="Segoe UI"/>
-          <w:color w:val="222A35" w:themeColor="text2" w:themeShade="80"/>
-          <w:sz w:val="24"/>
-          <w:szCs w:val="24"/>
-          <w:lang w:val="bg-BG" w:eastAsia="bg-BG"/>
-        </w:rPr>
-      </w:pPr>
-      <w:r>
-        <w:rPr>
-          <w:rFonts w:ascii="Segoe UI" w:eastAsia="Times New Roman" w:hAnsi="Segoe UI" w:cs="Segoe UI"/>
-          <w:color w:val="222A35" w:themeColor="text2" w:themeShade="80"/>
-          <w:sz w:val="24"/>
-          <w:szCs w:val="24"/>
-          <w:lang w:val="bg-BG" w:eastAsia="bg-BG"/>
-        </w:rPr>
-        <w:lastRenderedPageBreak/>
-        <w:t>Спрямо позицията, която заема ще може да качва файлове</w:t>
-      </w:r>
-      <w:r>
-        <w:rPr>
-          <w:rFonts w:ascii="Segoe UI" w:eastAsia="Times New Roman" w:hAnsi="Segoe UI" w:cs="Segoe UI"/>
-          <w:color w:val="222A35" w:themeColor="text2" w:themeShade="80"/>
-          <w:sz w:val="24"/>
-          <w:szCs w:val="24"/>
-          <w:lang w:val="bg-BG" w:eastAsia="bg-BG"/>
-        </w:rPr>
-        <w:t xml:space="preserve"> </w:t>
-      </w:r>
-      <w:r>
-        <w:rPr>
-          <w:rFonts w:ascii="Segoe UI" w:eastAsia="Times New Roman" w:hAnsi="Segoe UI" w:cs="Segoe UI"/>
-          <w:color w:val="222A35" w:themeColor="text2" w:themeShade="80"/>
-          <w:sz w:val="24"/>
-          <w:szCs w:val="24"/>
-          <w:lang w:val="bg-BG" w:eastAsia="bg-BG"/>
-        </w:rPr>
-        <w:t>(</w:t>
-      </w:r>
-      <w:r>
-        <w:rPr>
-          <w:rFonts w:ascii="Segoe UI" w:eastAsia="Times New Roman" w:hAnsi="Segoe UI" w:cs="Segoe UI"/>
-          <w:color w:val="222A35" w:themeColor="text2" w:themeShade="80"/>
-          <w:sz w:val="24"/>
-          <w:szCs w:val="24"/>
-          <w:lang w:val="bg-BG" w:eastAsia="bg-BG"/>
-        </w:rPr>
-        <w:t>напр. Мениджъра има достъп до тази функционалност, но обикновеният служител/работни</w:t>
-      </w:r>
-      <w:r>
-        <w:rPr>
-          <w:rFonts w:ascii="Segoe UI" w:eastAsia="Times New Roman" w:hAnsi="Segoe UI" w:cs="Segoe UI"/>
-          <w:color w:val="222A35" w:themeColor="text2" w:themeShade="80"/>
-          <w:sz w:val="24"/>
-          <w:szCs w:val="24"/>
-          <w:lang w:val="bg-BG" w:eastAsia="bg-BG"/>
-        </w:rPr>
-        <w:t>к</w:t>
-      </w:r>
-      <w:r>
-        <w:rPr>
-          <w:rFonts w:ascii="Segoe UI" w:eastAsia="Times New Roman" w:hAnsi="Segoe UI" w:cs="Segoe UI"/>
-          <w:color w:val="222A35" w:themeColor="text2" w:themeShade="80"/>
-          <w:sz w:val="24"/>
-          <w:szCs w:val="24"/>
-          <w:lang w:val="bg-BG" w:eastAsia="bg-BG"/>
-        </w:rPr>
-        <w:t>, няма</w:t>
-      </w:r>
-      <w:r>
-        <w:rPr>
-          <w:rFonts w:ascii="Segoe UI" w:eastAsia="Times New Roman" w:hAnsi="Segoe UI" w:cs="Segoe UI"/>
-          <w:color w:val="222A35" w:themeColor="text2" w:themeShade="80"/>
-          <w:sz w:val="24"/>
-          <w:szCs w:val="24"/>
-          <w:lang w:val="bg-BG" w:eastAsia="bg-BG"/>
-        </w:rPr>
-        <w:t>)</w:t>
-      </w:r>
-      <w:r>
-        <w:rPr>
-          <w:rFonts w:ascii="Segoe UI" w:eastAsia="Times New Roman" w:hAnsi="Segoe UI" w:cs="Segoe UI"/>
-          <w:color w:val="222A35" w:themeColor="text2" w:themeShade="80"/>
-          <w:sz w:val="24"/>
-          <w:szCs w:val="24"/>
-          <w:lang w:val="bg-BG" w:eastAsia="bg-BG"/>
-        </w:rPr>
-        <w:t>.</w:t>
+          <w:rFonts w:eastAsia="Times New Roman" w:cstheme="minorHAnsi"/>
+          <w:color w:val="222A35" w:themeColor="text2" w:themeShade="80"/>
+          <w:sz w:val="24"/>
+          <w:szCs w:val="24"/>
+          <w:lang w:val="bg-BG" w:eastAsia="bg-BG"/>
+        </w:rPr>
+      </w:pPr>
+      <w:r>
+        <w:rPr>
+          <w:rFonts w:eastAsia="Times New Roman" w:cstheme="minorHAnsi"/>
+          <w:color w:val="222A35" w:themeColor="text2" w:themeShade="80"/>
+          <w:sz w:val="24"/>
+          <w:szCs w:val="24"/>
+          <w:lang w:val="bg-BG" w:eastAsia="bg-BG"/>
+        </w:rPr>
+        <w:t>Чрез форума задава/отговаря на въпроси свързани с работната дейност</w:t>
+      </w:r>
+      <w:r>
+        <w:rPr>
+          <w:rFonts w:eastAsia="Times New Roman" w:cstheme="minorHAnsi"/>
+          <w:color w:val="222A35" w:themeColor="text2" w:themeShade="80"/>
+          <w:sz w:val="24"/>
+          <w:szCs w:val="24"/>
+          <w:lang w:val="bg-BG" w:eastAsia="bg-BG"/>
+        </w:rPr>
+        <w:t>, вижда</w:t>
+      </w:r>
+      <w:r>
+        <w:rPr>
+          <w:rFonts w:eastAsia="Times New Roman" w:cstheme="minorHAnsi"/>
+          <w:color w:val="222A35" w:themeColor="text2" w:themeShade="80"/>
+          <w:sz w:val="24"/>
+          <w:szCs w:val="24"/>
+          <w:lang w:val="bg-BG" w:eastAsia="bg-BG"/>
+        </w:rPr>
+        <w:t xml:space="preserve"> както неговите така и на останалите служители</w:t>
+      </w:r>
+      <w:r>
+        <w:rPr>
+          <w:rFonts w:eastAsia="Times New Roman" w:cstheme="minorHAnsi"/>
+          <w:color w:val="222A35" w:themeColor="text2" w:themeShade="80"/>
+          <w:sz w:val="24"/>
+          <w:szCs w:val="24"/>
+          <w:lang w:val="bg-BG" w:eastAsia="bg-BG"/>
+        </w:rPr>
+        <w:t xml:space="preserve"> въпроси</w:t>
+      </w:r>
+      <w:r>
+        <w:rPr>
+          <w:rFonts w:eastAsia="Times New Roman" w:cstheme="minorHAnsi"/>
+          <w:color w:val="222A35" w:themeColor="text2" w:themeShade="80"/>
+          <w:sz w:val="24"/>
+          <w:szCs w:val="24"/>
+          <w:lang w:val="bg-BG" w:eastAsia="bg-BG"/>
+        </w:rPr>
+        <w:t>/отговори</w:t>
       </w:r>
     </w:p>
     <w:p>
@@ -2480,22 +2309,126 @@
         <w:shd w:val="clear" w:color="auto" w:fill="FFFFFF"/>
         <w:spacing w:after="100" w:afterAutospacing="1" w:line="240" w:lineRule="auto"/>
         <w:rPr>
-          <w:rFonts w:ascii="Segoe UI" w:eastAsia="Times New Roman" w:hAnsi="Segoe UI" w:cs="Segoe UI"/>
-          <w:color w:val="222A35" w:themeColor="text2" w:themeShade="80"/>
-          <w:sz w:val="24"/>
-          <w:szCs w:val="24"/>
-          <w:lang w:val="bg-BG" w:eastAsia="bg-BG"/>
-        </w:rPr>
-      </w:pPr>
-      <w:r>
-        <w:rPr>
-          <w:rFonts w:ascii="Segoe UI" w:eastAsia="Times New Roman" w:hAnsi="Segoe UI" w:cs="Segoe UI"/>
+          <w:rFonts w:eastAsia="Times New Roman" w:cstheme="minorHAnsi"/>
+          <w:color w:val="222A35" w:themeColor="text2" w:themeShade="80"/>
+          <w:sz w:val="24"/>
+          <w:szCs w:val="24"/>
+          <w:lang w:val="bg-BG" w:eastAsia="bg-BG"/>
+        </w:rPr>
+      </w:pPr>
+      <w:r>
+        <w:rPr>
+          <w:rFonts w:eastAsia="Times New Roman" w:cstheme="minorHAnsi"/>
+          <w:color w:val="222A35" w:themeColor="text2" w:themeShade="80"/>
+          <w:sz w:val="24"/>
+          <w:szCs w:val="24"/>
+          <w:lang w:val="bg-BG" w:eastAsia="bg-BG"/>
+        </w:rPr>
+        <w:t>Спрямо позицията, която заема ще може да качва файлове (напр. Мениджъра има достъп до тази функционалност, но обикновеният служител/работник, няма)</w:t>
+      </w:r>
+      <w:r>
+        <w:rPr>
+          <w:rFonts w:eastAsia="Times New Roman" w:cstheme="minorHAnsi"/>
+          <w:color w:val="222A35" w:themeColor="text2" w:themeShade="80"/>
+          <w:sz w:val="24"/>
+          <w:szCs w:val="24"/>
+          <w:lang w:val="bg-BG" w:eastAsia="bg-BG"/>
+        </w:rPr>
+        <w:t>, да сваля файлове и да търси файлове</w:t>
+      </w:r>
+      <w:r>
+        <w:rPr>
+          <w:rFonts w:eastAsia="Times New Roman" w:cstheme="minorHAnsi"/>
+          <w:color w:val="222A35" w:themeColor="text2" w:themeShade="80"/>
+          <w:sz w:val="24"/>
+          <w:szCs w:val="24"/>
+          <w:lang w:val="bg-BG" w:eastAsia="bg-BG"/>
+        </w:rPr>
+        <w:t>.</w:t>
+      </w:r>
+    </w:p>
+    <w:p>
+      <w:pPr>
+        <w:pStyle w:val="a3"/>
+        <w:numPr>
+          <w:ilvl w:val="0"/>
+          <w:numId w:val="11"/>
+        </w:numPr>
+        <w:shd w:val="clear" w:color="auto" w:fill="FFFFFF"/>
+        <w:spacing w:after="100" w:afterAutospacing="1" w:line="240" w:lineRule="auto"/>
+        <w:rPr>
+          <w:rFonts w:eastAsia="Times New Roman" w:cstheme="minorHAnsi"/>
+          <w:color w:val="222A35" w:themeColor="text2" w:themeShade="80"/>
+          <w:sz w:val="24"/>
+          <w:szCs w:val="24"/>
+          <w:lang w:val="bg-BG" w:eastAsia="bg-BG"/>
+        </w:rPr>
+      </w:pPr>
+      <w:r>
+        <w:rPr>
+          <w:rFonts w:eastAsia="Times New Roman" w:cstheme="minorHAnsi"/>
           <w:color w:val="222A35" w:themeColor="text2" w:themeShade="80"/>
           <w:sz w:val="24"/>
           <w:szCs w:val="24"/>
           <w:lang w:val="bg-BG" w:eastAsia="bg-BG"/>
         </w:rPr>
         <w:t>Вижда графика си с работните дни и може да го променя.</w:t>
+      </w:r>
+    </w:p>
+    <w:p>
+      <w:pPr>
+        <w:pStyle w:val="a3"/>
+        <w:numPr>
+          <w:ilvl w:val="0"/>
+          <w:numId w:val="11"/>
+        </w:numPr>
+        <w:shd w:val="clear" w:color="auto" w:fill="FFFFFF"/>
+        <w:spacing w:after="100" w:afterAutospacing="1" w:line="240" w:lineRule="auto"/>
+        <w:rPr>
+          <w:rFonts w:eastAsia="Times New Roman" w:cstheme="minorHAnsi"/>
+          <w:color w:val="222A35" w:themeColor="text2" w:themeShade="80"/>
+          <w:sz w:val="24"/>
+          <w:szCs w:val="24"/>
+          <w:lang w:val="bg-BG" w:eastAsia="bg-BG"/>
+        </w:rPr>
+      </w:pPr>
+      <w:r>
+        <w:rPr>
+          <w:rFonts w:eastAsia="Times New Roman" w:cstheme="minorHAnsi"/>
+          <w:color w:val="222A35" w:themeColor="text2" w:themeShade="80"/>
+          <w:sz w:val="24"/>
+          <w:szCs w:val="24"/>
+          <w:lang w:val="bg-BG" w:eastAsia="bg-BG"/>
+        </w:rPr>
+        <w:t>Вижда всички важни и нужни контакти.</w:t>
+      </w:r>
+    </w:p>
+    <w:p>
+      <w:pPr>
+        <w:pStyle w:val="a3"/>
+        <w:numPr>
+          <w:ilvl w:val="0"/>
+          <w:numId w:val="11"/>
+        </w:numPr>
+        <w:shd w:val="clear" w:color="auto" w:fill="FFFFFF"/>
+        <w:spacing w:after="100" w:afterAutospacing="1" w:line="240" w:lineRule="auto"/>
+        <w:rPr>
+          <w:rFonts w:eastAsia="Times New Roman" w:cstheme="minorHAnsi"/>
+          <w:color w:val="222A35" w:themeColor="text2" w:themeShade="80"/>
+          <w:sz w:val="24"/>
+          <w:szCs w:val="24"/>
+          <w:lang w:val="bg-BG" w:eastAsia="bg-BG"/>
+        </w:rPr>
+      </w:pPr>
+      <w:r>
+        <w:rPr>
+          <w:rFonts w:eastAsia="Times New Roman" w:cstheme="minorHAnsi"/>
+          <w:color w:val="222A35" w:themeColor="text2" w:themeShade="80"/>
+          <w:sz w:val="24"/>
+          <w:szCs w:val="24"/>
+          <w:lang w:val="bg-BG" w:eastAsia="bg-BG"/>
+        </w:rPr>
+        <w:t>При новости/като напр.: отговорен въпрос/, получава известия.</w:t>
       </w:r>
     </w:p>
     <w:p>
@@ -2648,47 +2581,13 @@
           <w:lang w:val="bg-BG" w:eastAsia="bg-BG"/>
         </w:rPr>
       </w:pPr>
-      <w:proofErr w:type="spellStart"/>
-      <w:r>
-        <w:rPr>
-          <w:color w:val="222A35" w:themeColor="text2" w:themeShade="80"/>
-          <w:sz w:val="24"/>
-        </w:rPr>
-        <w:t>Лекции</w:t>
-      </w:r>
-      <w:proofErr w:type="spellEnd"/>
-      <w:r>
-        <w:rPr>
-          <w:color w:val="222A35" w:themeColor="text2" w:themeShade="80"/>
-          <w:sz w:val="24"/>
-        </w:rPr>
-        <w:t xml:space="preserve"> </w:t>
-      </w:r>
-      <w:proofErr w:type="spellStart"/>
-      <w:r>
-        <w:rPr>
-          <w:color w:val="222A35" w:themeColor="text2" w:themeShade="80"/>
-          <w:sz w:val="24"/>
-        </w:rPr>
-        <w:t>по</w:t>
-      </w:r>
-      <w:proofErr w:type="spellEnd"/>
-      <w:r>
-        <w:rPr>
-          <w:color w:val="222A35" w:themeColor="text2" w:themeShade="80"/>
-          <w:sz w:val="24"/>
-        </w:rPr>
-        <w:t xml:space="preserve"> </w:t>
-      </w:r>
-      <w:proofErr w:type="spellStart"/>
-      <w:r>
-        <w:rPr>
-          <w:color w:val="222A35" w:themeColor="text2" w:themeShade="80"/>
-          <w:sz w:val="24"/>
-        </w:rPr>
-        <w:t>Софтуерн</w:t>
-      </w:r>
-      <w:proofErr w:type="spellEnd"/>
+      <w:r>
+        <w:rPr>
+          <w:color w:val="222A35" w:themeColor="text2" w:themeShade="80"/>
+          <w:sz w:val="24"/>
+        </w:rPr>
+        <w:t>Лекции по Софтуерн</w:t>
+      </w:r>
       <w:r>
         <w:rPr>
           <w:color w:val="222A35" w:themeColor="text2" w:themeShade="80"/>
@@ -2702,17 +2601,8 @@
           <w:color w:val="222A35" w:themeColor="text2" w:themeShade="80"/>
           <w:sz w:val="24"/>
         </w:rPr>
-        <w:t xml:space="preserve"> </w:t>
-      </w:r>
-      <w:proofErr w:type="spellStart"/>
-      <w:r>
-        <w:rPr>
-          <w:color w:val="222A35" w:themeColor="text2" w:themeShade="80"/>
-          <w:sz w:val="24"/>
-        </w:rPr>
-        <w:t>Архитектури</w:t>
-      </w:r>
-      <w:proofErr w:type="spellEnd"/>
+        <w:t xml:space="preserve"> Архитектури</w:t>
+      </w:r>
     </w:p>
     <w:p>
       <w:pPr>
@@ -2731,7 +2621,24 @@
           <w:lang w:val="bg-BG" w:eastAsia="bg-BG"/>
         </w:rPr>
       </w:pPr>
-      <w:r>
+      <w:hyperlink r:id="rId5" w:history="1">
+        <w:r>
+          <w:rPr>
+            <w:rStyle w:val="a4"/>
+            <w:rFonts w:ascii="Segoe UI" w:eastAsia="Times New Roman" w:hAnsi="Segoe UI" w:cs="Segoe UI"/>
+            <w:sz w:val="23"/>
+            <w:szCs w:val="23"/>
+            <w:lang w:val="bg-BG" w:eastAsia="bg-BG"/>
+          </w:rPr>
+          <w:t>http://www.tu-varna.bg/tu-varnaknt/images/tutorials/ps/lab2.pdf</w:t>
+        </w:r>
+      </w:hyperlink>
+    </w:p>
+    <w:p>
+      <w:pPr>
+        <w:pStyle w:val="a3"/>
+        <w:shd w:val="clear" w:color="auto" w:fill="FFFFFF"/>
+        <w:spacing w:after="100" w:afterAutospacing="1" w:line="240" w:lineRule="auto"/>
         <w:rPr>
           <w:rFonts w:ascii="Segoe UI" w:eastAsia="Times New Roman" w:hAnsi="Segoe UI" w:cs="Segoe UI"/>
           <w:color w:val="222A35" w:themeColor="text2" w:themeShade="80"/>
@@ -2739,8 +2646,35 @@
           <w:szCs w:val="23"/>
           <w:lang w:val="bg-BG" w:eastAsia="bg-BG"/>
         </w:rPr>
-        <w:t>http://www.tu-varna.bg/tu-varnaknt/images/tutorials/ps/lab2.pdf</w:t>
-      </w:r>
+      </w:pPr>
+    </w:p>
+    <w:p>
+      <w:pPr>
+        <w:pStyle w:val="a3"/>
+        <w:shd w:val="clear" w:color="auto" w:fill="FFFFFF"/>
+        <w:spacing w:after="100" w:afterAutospacing="1" w:line="240" w:lineRule="auto"/>
+        <w:rPr>
+          <w:rFonts w:ascii="Segoe UI" w:eastAsia="Times New Roman" w:hAnsi="Segoe UI" w:cs="Segoe UI"/>
+          <w:color w:val="222A35" w:themeColor="text2" w:themeShade="80"/>
+          <w:sz w:val="23"/>
+          <w:szCs w:val="23"/>
+          <w:lang w:val="bg-BG" w:eastAsia="bg-BG"/>
+        </w:rPr>
+      </w:pPr>
+    </w:p>
+    <w:p>
+      <w:pPr>
+        <w:pStyle w:val="a3"/>
+        <w:shd w:val="clear" w:color="auto" w:fill="FFFFFF"/>
+        <w:spacing w:after="100" w:afterAutospacing="1" w:line="240" w:lineRule="auto"/>
+        <w:rPr>
+          <w:rFonts w:ascii="Segoe UI" w:eastAsia="Times New Roman" w:hAnsi="Segoe UI" w:cs="Segoe UI"/>
+          <w:color w:val="222A35" w:themeColor="text2" w:themeShade="80"/>
+          <w:sz w:val="23"/>
+          <w:szCs w:val="23"/>
+          <w:lang w:val="bg-BG" w:eastAsia="bg-BG"/>
+        </w:rPr>
+      </w:pPr>
     </w:p>
     <w:p>
       <w:pPr>
@@ -3316,157 +3250,24 @@
       </w:pPr>
       <w:r>
         <w:rPr>
-          <w:rFonts w:cstheme="minorHAnsi"/>
-          <w:bCs/>
+          <w:rFonts w:ascii="Segoe UI" w:eastAsia="Times New Roman" w:hAnsi="Segoe UI" w:cs="Segoe UI"/>
           <w:noProof/>
-          <w:color w:val="222A35" w:themeColor="text2" w:themeShade="80"/>
-          <w:sz w:val="24"/>
-          <w:szCs w:val="36"/>
-        </w:rPr>
-        <w:drawing>
-          <wp:anchor distT="0" distB="0" distL="114300" distR="114300" simplePos="0" relativeHeight="251660288" behindDoc="0" locked="0" layoutInCell="1" allowOverlap="1" wp14:anchorId="47D73B2A" wp14:editId="27059A3E">
-            <wp:simplePos x="0" y="0"/>
-            <wp:positionH relativeFrom="column">
-              <wp:posOffset>-149596</wp:posOffset>
-            </wp:positionH>
-            <wp:positionV relativeFrom="paragraph">
-              <wp:posOffset>4206</wp:posOffset>
-            </wp:positionV>
-            <wp:extent cx="5760720" cy="2504440"/>
-            <wp:effectExtent l="0" t="0" r="0" b="0"/>
-            <wp:wrapNone/>
-            <wp:docPr id="3" name="Картина 3"/>
-            <wp:cNvGraphicFramePr>
-              <a:graphicFrameLocks xmlns:a="http://schemas.openxmlformats.org/drawingml/2006/main" noChangeAspect="1"/>
-            </wp:cNvGraphicFramePr>
-            <a:graphic xmlns:a="http://schemas.openxmlformats.org/drawingml/2006/main">
-              <a:graphicData uri="http://schemas.openxmlformats.org/drawingml/2006/picture">
-                <pic:pic xmlns:pic="http://schemas.openxmlformats.org/drawingml/2006/picture">
-                  <pic:nvPicPr>
-                    <pic:cNvPr id="3" name="Картина 3"/>
-                    <pic:cNvPicPr/>
-                  </pic:nvPicPr>
-                  <pic:blipFill>
-                    <a:blip r:embed="rId5">
-                      <a:extLst>
-                        <a:ext uri="{28A0092B-C50C-407E-A947-70E740481C1C}">
-                          <a14:useLocalDpi xmlns:a14="http://schemas.microsoft.com/office/drawing/2010/main" val="0"/>
-                        </a:ext>
-                      </a:extLst>
-                    </a:blip>
-                    <a:stretch>
-                      <a:fillRect/>
-                    </a:stretch>
-                  </pic:blipFill>
-                  <pic:spPr>
-                    <a:xfrm>
-                      <a:off x="0" y="0"/>
-                      <a:ext cx="5760720" cy="2504440"/>
-                    </a:xfrm>
-                    <a:prstGeom prst="rect">
-                      <a:avLst/>
-                    </a:prstGeom>
-                  </pic:spPr>
-                </pic:pic>
-              </a:graphicData>
-            </a:graphic>
-          </wp:anchor>
-        </w:drawing>
-      </w:r>
-    </w:p>
-    <w:p>
-      <w:pPr>
-        <w:shd w:val="clear" w:color="auto" w:fill="FFFFFF"/>
-        <w:spacing w:after="100" w:afterAutospacing="1" w:line="240" w:lineRule="auto"/>
-        <w:ind w:left="1080"/>
-        <w:jc w:val="both"/>
-        <w:rPr>
-          <w:rFonts w:ascii="Segoe UI" w:eastAsia="Times New Roman" w:hAnsi="Segoe UI" w:cs="Segoe UI"/>
           <w:color w:val="222A35" w:themeColor="text2" w:themeShade="80"/>
           <w:sz w:val="23"/>
           <w:szCs w:val="23"/>
           <w:lang w:val="bg-BG" w:eastAsia="bg-BG"/>
         </w:rPr>
-      </w:pPr>
-    </w:p>
-    <w:p>
-      <w:pPr>
-        <w:shd w:val="clear" w:color="auto" w:fill="FFFFFF"/>
-        <w:spacing w:after="100" w:afterAutospacing="1" w:line="240" w:lineRule="auto"/>
-        <w:ind w:left="1080"/>
-        <w:jc w:val="both"/>
-        <w:rPr>
-          <w:rFonts w:ascii="Segoe UI" w:eastAsia="Times New Roman" w:hAnsi="Segoe UI" w:cs="Segoe UI"/>
-          <w:color w:val="222A35" w:themeColor="text2" w:themeShade="80"/>
-          <w:sz w:val="23"/>
-          <w:szCs w:val="23"/>
-          <w:lang w:val="bg-BG" w:eastAsia="bg-BG"/>
-        </w:rPr>
-      </w:pPr>
-    </w:p>
-    <w:p>
-      <w:pPr>
-        <w:shd w:val="clear" w:color="auto" w:fill="FFFFFF"/>
-        <w:spacing w:after="100" w:afterAutospacing="1" w:line="240" w:lineRule="auto"/>
-        <w:ind w:left="1080"/>
-        <w:jc w:val="both"/>
-        <w:rPr>
-          <w:rFonts w:ascii="Segoe UI" w:eastAsia="Times New Roman" w:hAnsi="Segoe UI" w:cs="Segoe UI"/>
-          <w:color w:val="222A35" w:themeColor="text2" w:themeShade="80"/>
-          <w:sz w:val="23"/>
-          <w:szCs w:val="23"/>
-          <w:lang w:val="bg-BG" w:eastAsia="bg-BG"/>
-        </w:rPr>
-      </w:pPr>
-    </w:p>
-    <w:p>
-      <w:pPr>
-        <w:shd w:val="clear" w:color="auto" w:fill="FFFFFF"/>
-        <w:spacing w:after="100" w:afterAutospacing="1" w:line="240" w:lineRule="auto"/>
-        <w:ind w:left="1080"/>
-        <w:jc w:val="both"/>
-        <w:rPr>
-          <w:rFonts w:ascii="Segoe UI" w:eastAsia="Times New Roman" w:hAnsi="Segoe UI" w:cs="Segoe UI"/>
-          <w:color w:val="222A35" w:themeColor="text2" w:themeShade="80"/>
-          <w:sz w:val="23"/>
-          <w:szCs w:val="23"/>
-          <w:lang w:val="bg-BG" w:eastAsia="bg-BG"/>
-        </w:rPr>
-      </w:pPr>
-    </w:p>
-    <w:p>
-      <w:pPr>
-        <w:shd w:val="clear" w:color="auto" w:fill="FFFFFF"/>
-        <w:spacing w:after="100" w:afterAutospacing="1" w:line="240" w:lineRule="auto"/>
-        <w:ind w:left="1080"/>
-        <w:jc w:val="both"/>
-        <w:rPr>
-          <w:rFonts w:ascii="Segoe UI" w:eastAsia="Times New Roman" w:hAnsi="Segoe UI" w:cs="Segoe UI"/>
-          <w:color w:val="222A35" w:themeColor="text2" w:themeShade="80"/>
-          <w:sz w:val="23"/>
-          <w:szCs w:val="23"/>
-          <w:lang w:val="bg-BG" w:eastAsia="bg-BG"/>
-        </w:rPr>
-      </w:pPr>
-      <w:r>
-        <w:rPr>
-          <w:rFonts w:ascii="Segoe UI" w:eastAsia="Times New Roman" w:hAnsi="Segoe UI" w:cs="Segoe UI"/>
-          <w:noProof/>
-          <w:color w:val="222A35" w:themeColor="text2" w:themeShade="80"/>
-          <w:sz w:val="23"/>
-          <w:szCs w:val="23"/>
-          <w:lang w:val="bg-BG" w:eastAsia="bg-BG"/>
-        </w:rPr>
+        <w:lastRenderedPageBreak/>
         <mc:AlternateContent>
           <mc:Choice Requires="wps">
             <w:drawing>
-              <wp:anchor distT="0" distB="0" distL="114300" distR="114300" simplePos="0" relativeHeight="251661312" behindDoc="0" locked="0" layoutInCell="1" allowOverlap="1" wp14:anchorId="1CFB0A27" wp14:editId="65C13489">
+              <wp:anchor distT="0" distB="0" distL="114300" distR="114300" simplePos="0" relativeHeight="251661312" behindDoc="0" locked="0" layoutInCell="1" allowOverlap="1" wp14:anchorId="1CFB0A27" wp14:editId="0B6D18F2">
                 <wp:simplePos x="0" y="0"/>
                 <wp:positionH relativeFrom="column">
-                  <wp:posOffset>4974698</wp:posOffset>
+                  <wp:posOffset>5584190</wp:posOffset>
                 </wp:positionH>
                 <wp:positionV relativeFrom="paragraph">
-                  <wp:posOffset>733473</wp:posOffset>
+                  <wp:posOffset>4333875</wp:posOffset>
                 </wp:positionV>
                 <wp:extent cx="663934" cy="267419"/>
                 <wp:effectExtent l="0" t="0" r="3175" b="0"/>
@@ -3541,7 +3342,7 @@
           </mc:Choice>
           <mc:Fallback>
             <w:pict>
-              <v:shape w14:anchorId="1CFB0A27" id="Текстово поле 4" o:spid="_x0000_s1027" type="#_x0000_t202" style="position:absolute;left:0;text-align:left;margin-left:391.7pt;margin-top:57.75pt;width:52.3pt;height:21.05pt;z-index:251661312;visibility:visible;mso-wrap-style:square;mso-width-percent:0;mso-height-percent:0;mso-wrap-distance-left:9pt;mso-wrap-distance-top:0;mso-wrap-distance-right:9pt;mso-wrap-distance-bottom:0;mso-position-horizontal:absolute;mso-position-horizontal-relative:text;mso-position-vertical:absolute;mso-position-vertical-relative:text;mso-width-percent:0;mso-height-percent:0;mso-width-relative:margin;mso-height-relative:margin;v-text-anchor:top" o:gfxdata="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" fillcolor="white [3201]" stroked="f" strokeweight=".5pt">
+              <v:shape w14:anchorId="1CFB0A27" id="Текстово поле 4" o:spid="_x0000_s1027" type="#_x0000_t202" style="position:absolute;margin-left:439.7pt;margin-top:341.25pt;width:52.3pt;height:21.05pt;z-index:251661312;visibility:visible;mso-wrap-style:square;mso-width-percent:0;mso-height-percent:0;mso-wrap-distance-left:9pt;mso-wrap-distance-top:0;mso-wrap-distance-right:9pt;mso-wrap-distance-bottom:0;mso-position-horizontal:absolute;mso-position-horizontal-relative:text;mso-position-vertical:absolute;mso-position-vertical-relative:text;mso-width-percent:0;mso-height-percent:0;mso-width-relative:margin;mso-height-relative:margin;v-text-anchor:top" o:gfxdata="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" fillcolor="white [3201]" stroked="f" strokeweight=".5pt">
                 <v:textbox>
                   <w:txbxContent>
                     <w:p>
@@ -3576,42 +3377,28 @@
           </mc:Fallback>
         </mc:AlternateContent>
       </w:r>
-    </w:p>
-    <w:p>
-      <w:pPr>
-        <w:shd w:val="clear" w:color="auto" w:fill="FFFFFF"/>
-        <w:spacing w:after="100" w:afterAutospacing="1" w:line="240" w:lineRule="auto"/>
-        <w:rPr>
-          <w:rFonts w:eastAsia="Times New Roman" w:cstheme="minorHAnsi"/>
-          <w:color w:val="222A35" w:themeColor="text2" w:themeShade="80"/>
-          <w:sz w:val="23"/>
-          <w:szCs w:val="23"/>
-          <w:lang w:val="bg-BG" w:eastAsia="bg-BG"/>
-        </w:rPr>
-      </w:pPr>
-      <w:r>
-        <w:rPr>
-          <w:rFonts w:eastAsia="Times New Roman" w:cstheme="minorHAnsi"/>
+      <w:r>
+        <w:rPr>
+          <w:rFonts w:cstheme="minorHAnsi"/>
+          <w:bCs/>
           <w:noProof/>
           <w:color w:val="222A35" w:themeColor="text2" w:themeShade="80"/>
           <w:sz w:val="24"/>
-          <w:szCs w:val="24"/>
-          <w:lang w:eastAsia="bg-BG"/>
-        </w:rPr>
-        <w:lastRenderedPageBreak/>
+          <w:szCs w:val="36"/>
+        </w:rPr>
         <w:drawing>
-          <wp:anchor distT="0" distB="0" distL="114300" distR="114300" simplePos="0" relativeHeight="251663360" behindDoc="0" locked="0" layoutInCell="1" allowOverlap="1" wp14:anchorId="400958B7" wp14:editId="419D425E">
+          <wp:anchor distT="0" distB="0" distL="114300" distR="114300" simplePos="0" relativeHeight="251670528" behindDoc="0" locked="0" layoutInCell="1" allowOverlap="1" wp14:anchorId="3C62EB22" wp14:editId="799AB6B6">
             <wp:simplePos x="0" y="0"/>
             <wp:positionH relativeFrom="column">
-              <wp:posOffset>-193364</wp:posOffset>
+              <wp:posOffset>-280670</wp:posOffset>
             </wp:positionH>
             <wp:positionV relativeFrom="paragraph">
-              <wp:posOffset>1755907</wp:posOffset>
+              <wp:posOffset>0</wp:posOffset>
             </wp:positionV>
-            <wp:extent cx="5753735" cy="5365750"/>
-            <wp:effectExtent l="0" t="0" r="0" b="6350"/>
+            <wp:extent cx="6499685" cy="4229100"/>
+            <wp:effectExtent l="0" t="0" r="0" b="0"/>
             <wp:wrapTopAndBottom/>
-            <wp:docPr id="6" name="Картина 6"/>
+            <wp:docPr id="15" name="Картина 15"/>
             <wp:cNvGraphicFramePr>
               <a:graphicFrameLocks xmlns:a="http://schemas.openxmlformats.org/drawingml/2006/main" noChangeAspect="1"/>
             </wp:cNvGraphicFramePr>
@@ -3619,7 +3406,7 @@
               <a:graphicData uri="http://schemas.openxmlformats.org/drawingml/2006/picture">
                 <pic:pic xmlns:pic="http://schemas.openxmlformats.org/drawingml/2006/picture">
                   <pic:nvPicPr>
-                    <pic:cNvPr id="0" name="Picture 2"/>
+                    <pic:cNvPr id="0" name="Picture 5"/>
                     <pic:cNvPicPr>
                       <a:picLocks noChangeAspect="1" noChangeArrowheads="1"/>
                     </pic:cNvPicPr>
@@ -3640,7 +3427,7 @@
                   <pic:spPr bwMode="auto">
                     <a:xfrm>
                       <a:off x="0" y="0"/>
-                      <a:ext cx="5753735" cy="5365750"/>
+                      <a:ext cx="6499685" cy="4229100"/>
                     </a:xfrm>
                     <a:prstGeom prst="rect">
                       <a:avLst/>
@@ -3656,139 +3443,6 @@
           </wp:anchor>
         </w:drawing>
       </w:r>
-      <w:r>
-        <w:rPr>
-          <w:rFonts w:ascii="Segoe UI" w:eastAsia="Times New Roman" w:hAnsi="Segoe UI" w:cs="Segoe UI"/>
-          <w:color w:val="222A35" w:themeColor="text2" w:themeShade="80"/>
-          <w:sz w:val="24"/>
-          <w:szCs w:val="24"/>
-          <w:lang w:val="bg-BG" w:eastAsia="bg-BG"/>
-        </w:rPr>
-        <w:t xml:space="preserve">На </w:t>
-      </w:r>
-      <w:r>
-        <w:rPr>
-          <w:rFonts w:ascii="Segoe UI" w:eastAsia="Times New Roman" w:hAnsi="Segoe UI" w:cs="Segoe UI"/>
-          <w:b/>
-          <w:bCs/>
-          <w:i/>
-          <w:iCs/>
-          <w:color w:val="222A35" w:themeColor="text2" w:themeShade="80"/>
-          <w:sz w:val="24"/>
-          <w:szCs w:val="24"/>
-          <w:lang w:val="bg-BG" w:eastAsia="bg-BG"/>
-        </w:rPr>
-        <w:t xml:space="preserve">фигура 1 </w:t>
-      </w:r>
-      <w:r>
-        <w:rPr>
-          <w:rFonts w:ascii="Segoe UI" w:eastAsia="Times New Roman" w:hAnsi="Segoe UI" w:cs="Segoe UI"/>
-          <w:color w:val="222A35" w:themeColor="text2" w:themeShade="80"/>
-          <w:sz w:val="24"/>
-          <w:szCs w:val="24"/>
-          <w:lang w:val="bg-BG" w:eastAsia="bg-BG"/>
-        </w:rPr>
-        <w:t xml:space="preserve">е </w:t>
-      </w:r>
-      <w:r>
-        <w:rPr>
-          <w:rFonts w:eastAsia="Times New Roman" w:cstheme="minorHAnsi"/>
-          <w:color w:val="222A35" w:themeColor="text2" w:themeShade="80"/>
-          <w:sz w:val="24"/>
-          <w:szCs w:val="24"/>
-          <w:lang w:val="bg-BG" w:eastAsia="bg-BG"/>
-        </w:rPr>
-        <w:t xml:space="preserve">представена ролята на </w:t>
-      </w:r>
-      <w:r>
-        <w:rPr>
-          <w:rFonts w:eastAsia="Times New Roman" w:cstheme="minorHAnsi"/>
-          <w:color w:val="222A35" w:themeColor="text2" w:themeShade="80"/>
-          <w:sz w:val="24"/>
-          <w:szCs w:val="24"/>
-          <w:lang w:eastAsia="bg-BG"/>
-        </w:rPr>
-        <w:t>Employee</w:t>
-      </w:r>
-      <w:r>
-        <w:rPr>
-          <w:rFonts w:eastAsia="Times New Roman" w:cstheme="minorHAnsi"/>
-          <w:color w:val="222A35" w:themeColor="text2" w:themeShade="80"/>
-          <w:sz w:val="24"/>
-          <w:szCs w:val="24"/>
-          <w:lang w:val="bg-BG" w:eastAsia="bg-BG"/>
-        </w:rPr>
-        <w:t xml:space="preserve">. Понеже приложението е </w:t>
-      </w:r>
-      <w:r>
-        <w:rPr>
-          <w:rFonts w:cstheme="minorHAnsi"/>
-          <w:color w:val="222A35" w:themeColor="text2" w:themeShade="80"/>
-          <w:sz w:val="24"/>
-          <w:szCs w:val="24"/>
-        </w:rPr>
-        <w:t>Website</w:t>
-      </w:r>
-      <w:r>
-        <w:rPr>
-          <w:rFonts w:cstheme="minorHAnsi"/>
-          <w:color w:val="222A35" w:themeColor="text2" w:themeShade="80"/>
-          <w:sz w:val="24"/>
-          <w:szCs w:val="24"/>
-          <w:lang w:val="bg-BG"/>
-        </w:rPr>
-        <w:t xml:space="preserve">, той се логва чрез него. Спрямо това каква длъжност заема </w:t>
-      </w:r>
-      <w:r>
-        <w:rPr>
-          <w:rFonts w:eastAsia="Times New Roman" w:cstheme="minorHAnsi"/>
-          <w:color w:val="222A35" w:themeColor="text2" w:themeShade="80"/>
-          <w:sz w:val="24"/>
-          <w:szCs w:val="24"/>
-          <w:lang w:eastAsia="bg-BG"/>
-        </w:rPr>
-        <w:t>Employee</w:t>
-      </w:r>
-      <w:r>
-        <w:rPr>
-          <w:rFonts w:eastAsia="Times New Roman" w:cstheme="minorHAnsi"/>
-          <w:color w:val="222A35" w:themeColor="text2" w:themeShade="80"/>
-          <w:sz w:val="24"/>
-          <w:szCs w:val="24"/>
-          <w:lang w:val="bg-BG" w:eastAsia="bg-BG"/>
-        </w:rPr>
-        <w:t xml:space="preserve">, се определя като служител от високо или ниско ниво. Поради този факт и достъпът до документи е разделен като документи за високо ниво служители и документи за ниско ниво служители. Независимо от нивото на длъжността всеки един </w:t>
-      </w:r>
-      <w:r>
-        <w:rPr>
-          <w:rFonts w:eastAsia="Times New Roman" w:cstheme="minorHAnsi"/>
-          <w:color w:val="222A35" w:themeColor="text2" w:themeShade="80"/>
-          <w:sz w:val="24"/>
-          <w:szCs w:val="24"/>
-          <w:lang w:eastAsia="bg-BG"/>
-        </w:rPr>
-        <w:t>Employee</w:t>
-      </w:r>
-      <w:r>
-        <w:rPr>
-          <w:rFonts w:eastAsia="Times New Roman" w:cstheme="minorHAnsi"/>
-          <w:color w:val="222A35" w:themeColor="text2" w:themeShade="80"/>
-          <w:sz w:val="24"/>
-          <w:szCs w:val="24"/>
-          <w:lang w:val="bg-BG" w:eastAsia="bg-BG"/>
-        </w:rPr>
-        <w:t xml:space="preserve"> има достъп до форума, където може да осъществява комуникация с останалите служители, както и достъп до работният график, където може да прави заявки за промяна на работния ден</w:t>
-      </w:r>
-      <w:r>
-        <w:rPr>
-          <w:rFonts w:eastAsia="Times New Roman" w:cstheme="minorHAnsi"/>
-          <w:color w:val="222A35" w:themeColor="text2" w:themeShade="80"/>
-          <w:sz w:val="23"/>
-          <w:szCs w:val="23"/>
-          <w:lang w:val="bg-BG" w:eastAsia="bg-BG"/>
-        </w:rPr>
-        <w:t>.</w:t>
-      </w:r>
     </w:p>
     <w:p>
       <w:pPr>
@@ -3798,6 +3452,188 @@
         <w:rPr>
           <w:rFonts w:ascii="Segoe UI" w:eastAsia="Times New Roman" w:hAnsi="Segoe UI" w:cs="Segoe UI"/>
           <w:color w:val="222A35" w:themeColor="text2" w:themeShade="80"/>
+          <w:sz w:val="23"/>
+          <w:szCs w:val="23"/>
+          <w:lang w:val="bg-BG" w:eastAsia="bg-BG"/>
+        </w:rPr>
+      </w:pPr>
+    </w:p>
+    <w:p>
+      <w:pPr>
+        <w:shd w:val="clear" w:color="auto" w:fill="FFFFFF"/>
+        <w:spacing w:after="100" w:afterAutospacing="1" w:line="240" w:lineRule="auto"/>
+        <w:rPr>
+          <w:rFonts w:eastAsia="Times New Roman" w:cstheme="minorHAnsi"/>
+          <w:color w:val="222A35" w:themeColor="text2" w:themeShade="80"/>
+          <w:sz w:val="23"/>
+          <w:szCs w:val="23"/>
+          <w:lang w:val="bg-BG" w:eastAsia="bg-BG"/>
+        </w:rPr>
+      </w:pPr>
+      <w:r>
+        <w:rPr>
+          <w:rFonts w:ascii="Segoe UI" w:eastAsia="Times New Roman" w:hAnsi="Segoe UI" w:cs="Segoe UI"/>
+          <w:color w:val="222A35" w:themeColor="text2" w:themeShade="80"/>
+          <w:sz w:val="24"/>
+          <w:szCs w:val="24"/>
+          <w:lang w:val="bg-BG" w:eastAsia="bg-BG"/>
+        </w:rPr>
+        <w:t xml:space="preserve">На </w:t>
+      </w:r>
+      <w:r>
+        <w:rPr>
+          <w:rFonts w:ascii="Segoe UI" w:eastAsia="Times New Roman" w:hAnsi="Segoe UI" w:cs="Segoe UI"/>
+          <w:b/>
+          <w:bCs/>
+          <w:i/>
+          <w:iCs/>
+          <w:color w:val="222A35" w:themeColor="text2" w:themeShade="80"/>
+          <w:sz w:val="24"/>
+          <w:szCs w:val="24"/>
+          <w:lang w:val="bg-BG" w:eastAsia="bg-BG"/>
+        </w:rPr>
+        <w:t xml:space="preserve">фигура 1 </w:t>
+      </w:r>
+      <w:r>
+        <w:rPr>
+          <w:rFonts w:ascii="Segoe UI" w:eastAsia="Times New Roman" w:hAnsi="Segoe UI" w:cs="Segoe UI"/>
+          <w:color w:val="222A35" w:themeColor="text2" w:themeShade="80"/>
+          <w:sz w:val="24"/>
+          <w:szCs w:val="24"/>
+          <w:lang w:val="bg-BG" w:eastAsia="bg-BG"/>
+        </w:rPr>
+        <w:t xml:space="preserve">е </w:t>
+      </w:r>
+      <w:r>
+        <w:rPr>
+          <w:rFonts w:eastAsia="Times New Roman" w:cstheme="minorHAnsi"/>
+          <w:color w:val="222A35" w:themeColor="text2" w:themeShade="80"/>
+          <w:sz w:val="24"/>
+          <w:szCs w:val="24"/>
+          <w:lang w:val="bg-BG" w:eastAsia="bg-BG"/>
+        </w:rPr>
+        <w:t xml:space="preserve">представена ролята на </w:t>
+      </w:r>
+      <w:r>
+        <w:rPr>
+          <w:rFonts w:eastAsia="Times New Roman" w:cstheme="minorHAnsi"/>
+          <w:color w:val="222A35" w:themeColor="text2" w:themeShade="80"/>
+          <w:sz w:val="24"/>
+          <w:szCs w:val="24"/>
+          <w:lang w:eastAsia="bg-BG"/>
+        </w:rPr>
+        <w:t>Employee</w:t>
+      </w:r>
+      <w:r>
+        <w:rPr>
+          <w:rFonts w:eastAsia="Times New Roman" w:cstheme="minorHAnsi"/>
+          <w:color w:val="222A35" w:themeColor="text2" w:themeShade="80"/>
+          <w:sz w:val="24"/>
+          <w:szCs w:val="24"/>
+          <w:lang w:val="bg-BG" w:eastAsia="bg-BG"/>
+        </w:rPr>
+        <w:t xml:space="preserve">. Понеже приложението е </w:t>
+      </w:r>
+      <w:r>
+        <w:rPr>
+          <w:rFonts w:cstheme="minorHAnsi"/>
+          <w:color w:val="222A35" w:themeColor="text2" w:themeShade="80"/>
+          <w:sz w:val="24"/>
+          <w:szCs w:val="24"/>
+        </w:rPr>
+        <w:t>Website</w:t>
+      </w:r>
+      <w:r>
+        <w:rPr>
+          <w:rFonts w:cstheme="minorHAnsi"/>
+          <w:color w:val="222A35" w:themeColor="text2" w:themeShade="80"/>
+          <w:sz w:val="24"/>
+          <w:szCs w:val="24"/>
+          <w:lang w:val="bg-BG"/>
+        </w:rPr>
+        <w:t xml:space="preserve">, той се логва чрез него. Спрямо това каква длъжност заема </w:t>
+      </w:r>
+      <w:r>
+        <w:rPr>
+          <w:rFonts w:eastAsia="Times New Roman" w:cstheme="minorHAnsi"/>
+          <w:color w:val="222A35" w:themeColor="text2" w:themeShade="80"/>
+          <w:sz w:val="24"/>
+          <w:szCs w:val="24"/>
+          <w:lang w:eastAsia="bg-BG"/>
+        </w:rPr>
+        <w:t>Employee</w:t>
+      </w:r>
+      <w:r>
+        <w:rPr>
+          <w:rFonts w:eastAsia="Times New Roman" w:cstheme="minorHAnsi"/>
+          <w:color w:val="222A35" w:themeColor="text2" w:themeShade="80"/>
+          <w:sz w:val="24"/>
+          <w:szCs w:val="24"/>
+          <w:lang w:val="bg-BG" w:eastAsia="bg-BG"/>
+        </w:rPr>
+        <w:t xml:space="preserve">, се определя като служител от високо или ниско ниво. Поради този факт и достъпът до документи е разделен като документи за високо ниво служители и документи за ниско ниво служители. Независимо от нивото на длъжността всеки един </w:t>
+      </w:r>
+      <w:r>
+        <w:rPr>
+          <w:rFonts w:eastAsia="Times New Roman" w:cstheme="minorHAnsi"/>
+          <w:color w:val="222A35" w:themeColor="text2" w:themeShade="80"/>
+          <w:sz w:val="24"/>
+          <w:szCs w:val="24"/>
+          <w:lang w:eastAsia="bg-BG"/>
+        </w:rPr>
+        <w:t>Employee</w:t>
+      </w:r>
+      <w:r>
+        <w:rPr>
+          <w:rFonts w:eastAsia="Times New Roman" w:cstheme="minorHAnsi"/>
+          <w:color w:val="222A35" w:themeColor="text2" w:themeShade="80"/>
+          <w:sz w:val="24"/>
+          <w:szCs w:val="24"/>
+          <w:lang w:val="bg-BG" w:eastAsia="bg-BG"/>
+        </w:rPr>
+        <w:t xml:space="preserve"> има достъп до форума, където може да осъществява комуникация с останалите служители, както и достъп до работният график, където може да прави заявки за промяна на работния ден</w:t>
+      </w:r>
+      <w:r>
+        <w:rPr>
+          <w:rFonts w:eastAsia="Times New Roman" w:cstheme="minorHAnsi"/>
+          <w:color w:val="222A35" w:themeColor="text2" w:themeShade="80"/>
+          <w:sz w:val="23"/>
+          <w:szCs w:val="23"/>
+          <w:lang w:val="bg-BG" w:eastAsia="bg-BG"/>
+        </w:rPr>
+        <w:t>.</w:t>
+      </w:r>
+      <w:r>
+        <w:rPr>
+          <w:rFonts w:eastAsia="Times New Roman" w:cstheme="minorHAnsi"/>
+          <w:color w:val="222A35" w:themeColor="text2" w:themeShade="80"/>
+          <w:sz w:val="23"/>
+          <w:szCs w:val="23"/>
+          <w:lang w:eastAsia="bg-BG"/>
+        </w:rPr>
+        <w:t xml:space="preserve"> </w:t>
+      </w:r>
+      <w:r>
+        <w:rPr>
+          <w:rFonts w:eastAsia="Times New Roman" w:cstheme="minorHAnsi"/>
+          <w:color w:val="222A35" w:themeColor="text2" w:themeShade="80"/>
+          <w:sz w:val="23"/>
+          <w:szCs w:val="23"/>
+          <w:lang w:val="bg-BG" w:eastAsia="bg-BG"/>
+        </w:rPr>
+        <w:t>Освен това достъп до контакти, промяна на парола и получаване на известия.</w:t>
+      </w:r>
+      <w:bookmarkStart w:id="1" w:name="_GoBack"/>
+      <w:bookmarkEnd w:id="1"/>
+    </w:p>
+    <w:p>
+      <w:pPr>
+        <w:shd w:val="clear" w:color="auto" w:fill="FFFFFF"/>
+        <w:spacing w:after="100" w:afterAutospacing="1" w:line="240" w:lineRule="auto"/>
+        <w:jc w:val="both"/>
+        <w:rPr>
+          <w:rFonts w:ascii="Segoe UI" w:eastAsia="Times New Roman" w:hAnsi="Segoe UI" w:cs="Segoe UI"/>
+          <w:color w:val="222A35" w:themeColor="text2" w:themeShade="80"/>
           <w:kern w:val="36"/>
           <w:sz w:val="24"/>
           <w:szCs w:val="24"/>
@@ -3813,16 +3649,17 @@
           <w:szCs w:val="23"/>
           <w:lang w:val="bg-BG" w:eastAsia="bg-BG"/>
         </w:rPr>
+        <w:lastRenderedPageBreak/>
         <mc:AlternateContent>
           <mc:Choice Requires="wps">
             <w:drawing>
-              <wp:anchor distT="0" distB="0" distL="114300" distR="114300" simplePos="0" relativeHeight="251662336" behindDoc="0" locked="0" layoutInCell="1" allowOverlap="1" wp14:anchorId="4907DA7A" wp14:editId="4D555B5A">
+              <wp:anchor distT="0" distB="0" distL="114300" distR="114300" simplePos="0" relativeHeight="251662336" behindDoc="0" locked="0" layoutInCell="1" allowOverlap="1" wp14:anchorId="4907DA7A" wp14:editId="769F5CCF">
                 <wp:simplePos x="0" y="0"/>
                 <wp:positionH relativeFrom="column">
-                  <wp:posOffset>4632182</wp:posOffset>
+                  <wp:posOffset>4946015</wp:posOffset>
                 </wp:positionH>
                 <wp:positionV relativeFrom="paragraph">
-                  <wp:posOffset>5523925</wp:posOffset>
+                  <wp:posOffset>6171565</wp:posOffset>
                 </wp:positionV>
                 <wp:extent cx="663934" cy="267419"/>
                 <wp:effectExtent l="0" t="0" r="3175" b="0"/>
@@ -3909,7 +3746,7 @@
           </mc:Choice>
           <mc:Fallback>
             <w:pict>
-              <v:shape w14:anchorId="4907DA7A" id="Текстово поле 5" o:spid="_x0000_s1028" type="#_x0000_t202" style="position:absolute;left:0;text-align:left;margin-left:364.75pt;margin-top:434.95pt;width:52.3pt;height:21.05pt;z-index:251662336;visibility:visible;mso-wrap-style:square;mso-width-percent:0;mso-height-percent:0;mso-wrap-distance-left:9pt;mso-wrap-distance-top:0;mso-wrap-distance-right:9pt;mso-wrap-distance-bottom:0;mso-position-horizontal:absolute;mso-position-horizontal-relative:text;mso-position-vertical:absolute;mso-position-vertical-relative:text;mso-width-percent:0;mso-height-percent:0;mso-width-relative:margin;mso-height-relative:margin;v-text-anchor:top" o:gfxdata="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" fillcolor="white [3201]" stroked="f" strokeweight=".5pt">
+              <v:shape w14:anchorId="4907DA7A" id="Текстово поле 5" o:spid="_x0000_s1028" type="#_x0000_t202" style="position:absolute;left:0;text-align:left;margin-left:389.45pt;margin-top:485.95pt;width:52.3pt;height:21.05pt;z-index:251662336;visibility:visible;mso-wrap-style:square;mso-width-percent:0;mso-height-percent:0;mso-wrap-distance-left:9pt;mso-wrap-distance-top:0;mso-wrap-distance-right:9pt;mso-wrap-distance-bottom:0;mso-position-horizontal:absolute;mso-position-horizontal-relative:text;mso-position-vertical:absolute;mso-position-vertical-relative:text;mso-width-percent:0;mso-height-percent:0;mso-width-relative:margin;mso-height-relative:margin;v-text-anchor:top" o:gfxdata="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" fillcolor="white [3201]" stroked="f" strokeweight=".5pt">
                 <v:textbox>
                   <w:txbxContent>
                     <w:p>
@@ -3956,6 +3793,64 @@
           </mc:Fallback>
         </mc:AlternateContent>
       </w:r>
+      <w:r>
+        <w:rPr>
+          <w:rFonts w:eastAsia="Times New Roman" w:cstheme="minorHAnsi"/>
+          <w:noProof/>
+          <w:color w:val="222A35" w:themeColor="text2" w:themeShade="80"/>
+          <w:sz w:val="24"/>
+          <w:szCs w:val="24"/>
+          <w:lang w:eastAsia="bg-BG"/>
+        </w:rPr>
+        <w:drawing>
+          <wp:inline distT="0" distB="0" distL="0" distR="0" wp14:anchorId="78A60C3B" wp14:editId="717DB79A">
+            <wp:extent cx="5753100" cy="6076950"/>
+            <wp:effectExtent l="0" t="0" r="0" b="0"/>
+            <wp:docPr id="14" name="Картина 14"/>
+            <wp:cNvGraphicFramePr>
+              <a:graphicFrameLocks xmlns:a="http://schemas.openxmlformats.org/drawingml/2006/main" noChangeAspect="1"/>
+            </wp:cNvGraphicFramePr>
+            <a:graphic xmlns:a="http://schemas.openxmlformats.org/drawingml/2006/main">
+              <a:graphicData uri="http://schemas.openxmlformats.org/drawingml/2006/picture">
+                <pic:pic xmlns:pic="http://schemas.openxmlformats.org/drawingml/2006/picture">
+                  <pic:nvPicPr>
+                    <pic:cNvPr id="0" name="Picture 4"/>
+                    <pic:cNvPicPr>
+                      <a:picLocks noChangeAspect="1" noChangeArrowheads="1"/>
+                    </pic:cNvPicPr>
+                  </pic:nvPicPr>
+                  <pic:blipFill>
+                    <a:blip r:embed="rId7">
+                      <a:extLst>
+                        <a:ext uri="{28A0092B-C50C-407E-A947-70E740481C1C}">
+                          <a14:useLocalDpi xmlns:a14="http://schemas.microsoft.com/office/drawing/2010/main" val="0"/>
+                        </a:ext>
+                      </a:extLst>
+                    </a:blip>
+                    <a:srcRect/>
+                    <a:stretch>
+                      <a:fillRect/>
+                    </a:stretch>
+                  </pic:blipFill>
+                  <pic:spPr bwMode="auto">
+                    <a:xfrm>
+                      <a:off x="0" y="0"/>
+                      <a:ext cx="5753100" cy="6076950"/>
+                    </a:xfrm>
+                    <a:prstGeom prst="rect">
+                      <a:avLst/>
+                    </a:prstGeom>
+                    <a:noFill/>
+                    <a:ln>
+                      <a:noFill/>
+                    </a:ln>
+                  </pic:spPr>
+                </pic:pic>
+              </a:graphicData>
+            </a:graphic>
+          </wp:inline>
+        </w:drawing>
+      </w:r>
     </w:p>
     <w:p>
       <w:pPr>
@@ -3963,6 +3858,21 @@
         <w:spacing w:after="100" w:afterAutospacing="1" w:line="240" w:lineRule="auto"/>
         <w:jc w:val="both"/>
         <w:rPr>
+          <w:rFonts w:ascii="Segoe UI" w:eastAsia="Times New Roman" w:hAnsi="Segoe UI" w:cs="Segoe UI"/>
+          <w:color w:val="222A35" w:themeColor="text2" w:themeShade="80"/>
+          <w:kern w:val="36"/>
+          <w:sz w:val="24"/>
+          <w:szCs w:val="24"/>
+          <w:lang w:val="bg-BG" w:eastAsia="bg-BG"/>
+        </w:rPr>
+      </w:pPr>
+    </w:p>
+    <w:p>
+      <w:pPr>
+        <w:shd w:val="clear" w:color="auto" w:fill="FFFFFF"/>
+        <w:spacing w:after="100" w:afterAutospacing="1" w:line="240" w:lineRule="auto"/>
+        <w:jc w:val="both"/>
+        <w:rPr>
           <w:rFonts w:cstheme="minorHAnsi"/>
           <w:color w:val="222A35" w:themeColor="text2" w:themeShade="80"/>
           <w:sz w:val="24"/>
@@ -4199,6 +4109,16 @@
           <w:szCs w:val="24"/>
           <w:lang w:val="bg-BG" w:eastAsia="bg-BG"/>
         </w:rPr>
+        <w:t xml:space="preserve"> </w:t>
+      </w:r>
+      <w:r>
+        <w:rPr>
+          <w:rFonts w:eastAsia="Times New Roman" w:cstheme="minorHAnsi"/>
+          <w:color w:val="222A35" w:themeColor="text2" w:themeShade="80"/>
+          <w:sz w:val="24"/>
+          <w:szCs w:val="24"/>
+          <w:lang w:val="bg-BG" w:eastAsia="bg-BG"/>
+        </w:rPr>
         <w:t>Изготвя работният график на служителите, управлява форма и</w:t>
       </w:r>
       <w:r>
@@ -4219,8 +4139,74 @@
           <w:szCs w:val="24"/>
           <w:lang w:val="bg-BG"/>
         </w:rPr>
-        <w:t>, като прави корекции, ако са нужни.</w:t>
-      </w:r>
+        <w:t>, като прави корекции, ако са нужни</w:t>
+      </w:r>
+      <w:r>
+        <w:rPr>
+          <w:rFonts w:cstheme="minorHAnsi"/>
+          <w:color w:val="222A35" w:themeColor="text2" w:themeShade="80"/>
+          <w:sz w:val="24"/>
+          <w:szCs w:val="24"/>
+        </w:rPr>
+        <w:t xml:space="preserve">, </w:t>
+      </w:r>
+      <w:r>
+        <w:rPr>
+          <w:rFonts w:eastAsia="Times New Roman" w:cstheme="minorHAnsi"/>
+          <w:color w:val="222A35" w:themeColor="text2" w:themeShade="80"/>
+          <w:sz w:val="24"/>
+          <w:szCs w:val="24"/>
+          <w:lang w:eastAsia="bg-BG"/>
+        </w:rPr>
+        <w:t>update</w:t>
+      </w:r>
+      <w:r>
+        <w:rPr>
+          <w:rFonts w:eastAsia="Times New Roman" w:cstheme="minorHAnsi"/>
+          <w:color w:val="222A35" w:themeColor="text2" w:themeShade="80"/>
+          <w:sz w:val="24"/>
+          <w:szCs w:val="24"/>
+          <w:lang w:val="bg-BG" w:eastAsia="bg-BG"/>
+        </w:rPr>
+        <w:t>-</w:t>
+      </w:r>
+      <w:r>
+        <w:rPr>
+          <w:rFonts w:eastAsia="Times New Roman" w:cstheme="minorHAnsi"/>
+          <w:color w:val="222A35" w:themeColor="text2" w:themeShade="80"/>
+          <w:sz w:val="24"/>
+          <w:szCs w:val="24"/>
+          <w:lang w:val="bg-BG" w:eastAsia="bg-BG"/>
+        </w:rPr>
+        <w:t>ва</w:t>
+      </w:r>
+      <w:r>
+        <w:rPr>
+          <w:rFonts w:cstheme="minorHAnsi"/>
+          <w:color w:val="222A35" w:themeColor="text2" w:themeShade="80"/>
+          <w:sz w:val="24"/>
+          <w:szCs w:val="24"/>
+          <w:lang w:val="bg-BG"/>
+        </w:rPr>
+        <w:t xml:space="preserve"> публичните и персонални документи и контактите.</w:t>
+      </w:r>
+    </w:p>
+    <w:p>
+      <w:pPr>
+        <w:shd w:val="clear" w:color="auto" w:fill="FFFFFF"/>
+        <w:spacing w:after="100" w:afterAutospacing="1" w:line="240" w:lineRule="auto"/>
+        <w:jc w:val="both"/>
+        <w:rPr>
+          <w:rFonts w:ascii="Segoe UI" w:eastAsia="Times New Roman" w:hAnsi="Segoe UI" w:cs="Segoe UI"/>
+          <w:b/>
+          <w:bCs/>
+          <w:color w:val="222A35" w:themeColor="text2" w:themeShade="80"/>
+          <w:sz w:val="24"/>
+          <w:szCs w:val="24"/>
+          <w:u w:val="single"/>
+          <w:lang w:val="bg-BG" w:eastAsia="bg-BG"/>
+        </w:rPr>
+      </w:pPr>
     </w:p>
     <w:p>
       <w:pPr>
@@ -4332,7 +4318,7 @@
                     </pic:cNvPicPr>
                   </pic:nvPicPr>
                   <pic:blipFill>
-                    <a:blip r:embed="rId7">
+                    <a:blip r:embed="rId8">
                       <a:extLst>
                         <a:ext uri="{28A0092B-C50C-407E-A947-70E740481C1C}">
                           <a14:useLocalDpi xmlns:a14="http://schemas.microsoft.com/office/drawing/2010/main" val="0"/>
@@ -4982,7 +4968,6 @@
           <w:lang w:val="bg-BG" w:eastAsia="bg-BG"/>
         </w:rPr>
       </w:pPr>
-      <w:proofErr w:type="spellStart"/>
       <w:r>
         <w:rPr>
           <w:rFonts w:ascii="Segoe UI" w:hAnsi="Segoe UI" w:cs="Segoe UI"/>
@@ -4993,35 +4978,8 @@
           <w:szCs w:val="23"/>
           <w:shd w:val="clear" w:color="auto" w:fill="FFFFFF"/>
         </w:rPr>
-        <w:t>Процесен</w:t>
-      </w:r>
-      <w:proofErr w:type="spellEnd"/>
-      <w:r>
-        <w:rPr>
-          <w:rFonts w:ascii="Segoe UI" w:hAnsi="Segoe UI" w:cs="Segoe UI"/>
-          <w:b/>
-          <w:bCs/>
-          <w:color w:val="343A40"/>
-          <w:sz w:val="23"/>
-          <w:szCs w:val="23"/>
-          <w:shd w:val="clear" w:color="auto" w:fill="FFFFFF"/>
-        </w:rPr>
-        <w:t xml:space="preserve"> </w:t>
-      </w:r>
-      <w:proofErr w:type="spellStart"/>
-      <w:r>
-        <w:rPr>
-          <w:rFonts w:ascii="Segoe UI" w:hAnsi="Segoe UI" w:cs="Segoe UI"/>
-          <w:b/>
-          <w:bCs/>
-          <w:color w:val="343A40"/>
-          <w:sz w:val="23"/>
-          <w:szCs w:val="23"/>
-          <w:shd w:val="clear" w:color="auto" w:fill="FFFFFF"/>
-        </w:rPr>
-        <w:t>изглед</w:t>
-      </w:r>
-      <w:proofErr w:type="spellEnd"/>
+        <w:t>Процесен изглед</w:t>
+      </w:r>
     </w:p>
     <w:p>
       <w:pPr>
@@ -5066,7 +5024,7 @@
                     <pic:cNvPicPr/>
                   </pic:nvPicPr>
                   <pic:blipFill>
-                    <a:blip r:embed="rId8">
+                    <a:blip r:embed="rId9">
                       <a:extLst>
                         <a:ext uri="{28A0092B-C50C-407E-A947-70E740481C1C}">
                           <a14:useLocalDpi xmlns:a14="http://schemas.microsoft.com/office/drawing/2010/main" val="0"/>
@@ -5249,7 +5207,7 @@
                     <pic:cNvPicPr/>
                   </pic:nvPicPr>
                   <pic:blipFill>
-                    <a:blip r:embed="rId9">
+                    <a:blip r:embed="rId10">
                       <a:extLst>
                         <a:ext uri="{28A0092B-C50C-407E-A947-70E740481C1C}">
                           <a14:useLocalDpi xmlns:a14="http://schemas.microsoft.com/office/drawing/2010/main" val="0"/>
@@ -5368,7 +5326,7 @@
                     <pic:cNvPicPr/>
                   </pic:nvPicPr>
                   <pic:blipFill>
-                    <a:blip r:embed="rId10">
+                    <a:blip r:embed="rId11">
                       <a:extLst>
                         <a:ext uri="{28A0092B-C50C-407E-A947-70E740481C1C}">
                           <a14:useLocalDpi xmlns:a14="http://schemas.microsoft.com/office/drawing/2010/main" val="0"/>
@@ -5513,7 +5471,7 @@
                     <pic:cNvPicPr/>
                   </pic:nvPicPr>
                   <pic:blipFill>
-                    <a:blip r:embed="rId11">
+                    <a:blip r:embed="rId12">
                       <a:extLst>
                         <a:ext uri="{28A0092B-C50C-407E-A947-70E740481C1C}">
                           <a14:useLocalDpi xmlns:a14="http://schemas.microsoft.com/office/drawing/2010/main" val="0"/>
@@ -5740,7 +5698,7 @@
                     <pic:cNvPicPr/>
                   </pic:nvPicPr>
                   <pic:blipFill>
-                    <a:blip r:embed="rId12">
+                    <a:blip r:embed="rId13">
                       <a:extLst>
                         <a:ext uri="{28A0092B-C50C-407E-A947-70E740481C1C}">
                           <a14:useLocalDpi xmlns:a14="http://schemas.microsoft.com/office/drawing/2010/main" val="0"/>
@@ -6126,21 +6084,12 @@
           <w:szCs w:val="24"/>
         </w:rPr>
       </w:pPr>
-      <w:proofErr w:type="spellStart"/>
-      <w:r>
-        <w:rPr>
-          <w:sz w:val="24"/>
-          <w:szCs w:val="24"/>
-        </w:rPr>
-        <w:t>AccessLevel</w:t>
-      </w:r>
-      <w:proofErr w:type="spellEnd"/>
-      <w:r>
-        <w:rPr>
-          <w:sz w:val="24"/>
-          <w:szCs w:val="24"/>
-        </w:rPr>
-        <w:t>: text</w:t>
+      <w:r>
+        <w:rPr>
+          <w:sz w:val="24"/>
+          <w:szCs w:val="24"/>
+        </w:rPr>
+        <w:t>AccessLevel: text</w:t>
       </w:r>
     </w:p>
     <w:p>
@@ -6213,742 +6162,36 @@
           <w:szCs w:val="24"/>
         </w:rPr>
       </w:pPr>
-      <w:proofErr w:type="spellStart"/>
-      <w:r>
-        <w:rPr>
-          <w:sz w:val="24"/>
-          <w:szCs w:val="24"/>
-        </w:rPr>
-        <w:t>Тук</w:t>
-      </w:r>
-      <w:proofErr w:type="spellEnd"/>
-      <w:r>
-        <w:rPr>
-          <w:sz w:val="24"/>
-          <w:szCs w:val="24"/>
-        </w:rPr>
-        <w:t xml:space="preserve"> е </w:t>
-      </w:r>
-      <w:proofErr w:type="spellStart"/>
-      <w:r>
-        <w:rPr>
-          <w:sz w:val="24"/>
-          <w:szCs w:val="24"/>
-        </w:rPr>
-        <w:t>важно</w:t>
-      </w:r>
-      <w:proofErr w:type="spellEnd"/>
-      <w:r>
-        <w:rPr>
-          <w:sz w:val="24"/>
-          <w:szCs w:val="24"/>
-        </w:rPr>
-        <w:t xml:space="preserve"> </w:t>
-      </w:r>
-      <w:proofErr w:type="spellStart"/>
-      <w:r>
-        <w:rPr>
-          <w:sz w:val="24"/>
-          <w:szCs w:val="24"/>
-        </w:rPr>
-        <w:t>да</w:t>
-      </w:r>
-      <w:proofErr w:type="spellEnd"/>
-      <w:r>
-        <w:rPr>
-          <w:sz w:val="24"/>
-          <w:szCs w:val="24"/>
-        </w:rPr>
-        <w:t xml:space="preserve"> </w:t>
-      </w:r>
-      <w:proofErr w:type="spellStart"/>
-      <w:r>
-        <w:rPr>
-          <w:sz w:val="24"/>
-          <w:szCs w:val="24"/>
-        </w:rPr>
-        <w:t>отбележим</w:t>
-      </w:r>
-      <w:proofErr w:type="spellEnd"/>
-      <w:r>
-        <w:rPr>
-          <w:sz w:val="24"/>
-          <w:szCs w:val="24"/>
-        </w:rPr>
-        <w:t xml:space="preserve">, </w:t>
-      </w:r>
-      <w:proofErr w:type="spellStart"/>
-      <w:r>
-        <w:rPr>
-          <w:sz w:val="24"/>
-          <w:szCs w:val="24"/>
-        </w:rPr>
-        <w:t>че</w:t>
-      </w:r>
-      <w:proofErr w:type="spellEnd"/>
-      <w:r>
-        <w:rPr>
-          <w:sz w:val="24"/>
-          <w:szCs w:val="24"/>
-        </w:rPr>
-        <w:t xml:space="preserve"> </w:t>
-      </w:r>
-      <w:proofErr w:type="spellStart"/>
-      <w:r>
-        <w:rPr>
-          <w:sz w:val="24"/>
-          <w:szCs w:val="24"/>
-        </w:rPr>
-        <w:t>таблицата</w:t>
-      </w:r>
-      <w:proofErr w:type="spellEnd"/>
-      <w:r>
-        <w:rPr>
-          <w:sz w:val="24"/>
-          <w:szCs w:val="24"/>
-        </w:rPr>
-        <w:t xml:space="preserve"> </w:t>
-      </w:r>
-      <w:proofErr w:type="spellStart"/>
-      <w:r>
-        <w:rPr>
-          <w:sz w:val="24"/>
-          <w:szCs w:val="24"/>
-        </w:rPr>
-        <w:t>на</w:t>
-      </w:r>
-      <w:proofErr w:type="spellEnd"/>
-      <w:r>
-        <w:rPr>
-          <w:sz w:val="24"/>
-          <w:szCs w:val="24"/>
-        </w:rPr>
-        <w:t xml:space="preserve"> </w:t>
-      </w:r>
-      <w:proofErr w:type="spellStart"/>
-      <w:r>
-        <w:rPr>
-          <w:sz w:val="24"/>
-          <w:szCs w:val="24"/>
-        </w:rPr>
-        <w:t>потребителите</w:t>
-      </w:r>
-      <w:proofErr w:type="spellEnd"/>
-      <w:r>
-        <w:rPr>
-          <w:sz w:val="24"/>
-          <w:szCs w:val="24"/>
-        </w:rPr>
-        <w:t xml:space="preserve"> </w:t>
-      </w:r>
-      <w:proofErr w:type="spellStart"/>
-      <w:r>
-        <w:rPr>
-          <w:sz w:val="24"/>
-          <w:szCs w:val="24"/>
-        </w:rPr>
-        <w:t>има</w:t>
-      </w:r>
-      <w:proofErr w:type="spellEnd"/>
-      <w:r>
-        <w:rPr>
-          <w:sz w:val="24"/>
-          <w:szCs w:val="24"/>
-        </w:rPr>
-        <w:t xml:space="preserve"> </w:t>
-      </w:r>
-      <w:proofErr w:type="spellStart"/>
-      <w:r>
-        <w:rPr>
-          <w:sz w:val="24"/>
-          <w:szCs w:val="24"/>
-        </w:rPr>
-        <w:t>един</w:t>
-      </w:r>
-      <w:proofErr w:type="spellEnd"/>
-      <w:r>
-        <w:rPr>
-          <w:sz w:val="24"/>
-          <w:szCs w:val="24"/>
-        </w:rPr>
-        <w:t xml:space="preserve"> </w:t>
-      </w:r>
-      <w:proofErr w:type="spellStart"/>
-      <w:r>
-        <w:rPr>
-          <w:sz w:val="24"/>
-          <w:szCs w:val="24"/>
-        </w:rPr>
-        <w:t>важен</w:t>
-      </w:r>
-      <w:proofErr w:type="spellEnd"/>
-      <w:r>
-        <w:rPr>
-          <w:sz w:val="24"/>
-          <w:szCs w:val="24"/>
-        </w:rPr>
-        <w:t xml:space="preserve"> </w:t>
-      </w:r>
-      <w:proofErr w:type="spellStart"/>
-      <w:r>
-        <w:rPr>
-          <w:sz w:val="24"/>
-          <w:szCs w:val="24"/>
-        </w:rPr>
-        <w:t>атрибут</w:t>
-      </w:r>
-      <w:proofErr w:type="spellEnd"/>
-      <w:r>
-        <w:rPr>
-          <w:sz w:val="24"/>
-          <w:szCs w:val="24"/>
-        </w:rPr>
-        <w:t xml:space="preserve"> и </w:t>
-      </w:r>
-      <w:proofErr w:type="spellStart"/>
-      <w:r>
-        <w:rPr>
-          <w:sz w:val="24"/>
-          <w:szCs w:val="24"/>
-        </w:rPr>
-        <w:t>това</w:t>
-      </w:r>
-      <w:proofErr w:type="spellEnd"/>
-      <w:r>
-        <w:rPr>
-          <w:sz w:val="24"/>
-          <w:szCs w:val="24"/>
-        </w:rPr>
-        <w:t xml:space="preserve"> е “Role”, </w:t>
-      </w:r>
-      <w:proofErr w:type="spellStart"/>
-      <w:r>
-        <w:rPr>
-          <w:sz w:val="24"/>
-          <w:szCs w:val="24"/>
-        </w:rPr>
-        <w:t>което</w:t>
-      </w:r>
-      <w:proofErr w:type="spellEnd"/>
-      <w:r>
-        <w:rPr>
-          <w:sz w:val="24"/>
-          <w:szCs w:val="24"/>
-        </w:rPr>
-        <w:t xml:space="preserve"> </w:t>
-      </w:r>
-      <w:proofErr w:type="spellStart"/>
-      <w:r>
-        <w:rPr>
-          <w:sz w:val="24"/>
-          <w:szCs w:val="24"/>
-        </w:rPr>
-        <w:t>определя</w:t>
-      </w:r>
-      <w:proofErr w:type="spellEnd"/>
-      <w:r>
-        <w:rPr>
-          <w:sz w:val="24"/>
-          <w:szCs w:val="24"/>
-        </w:rPr>
-        <w:t xml:space="preserve"> </w:t>
-      </w:r>
-      <w:proofErr w:type="spellStart"/>
-      <w:r>
-        <w:rPr>
-          <w:sz w:val="24"/>
-          <w:szCs w:val="24"/>
-        </w:rPr>
-        <w:t>позицията</w:t>
-      </w:r>
-      <w:proofErr w:type="spellEnd"/>
-      <w:r>
-        <w:rPr>
-          <w:sz w:val="24"/>
-          <w:szCs w:val="24"/>
-        </w:rPr>
-        <w:t xml:space="preserve"> </w:t>
-      </w:r>
-      <w:proofErr w:type="spellStart"/>
-      <w:r>
-        <w:rPr>
-          <w:sz w:val="24"/>
-          <w:szCs w:val="24"/>
-        </w:rPr>
-        <w:t>на</w:t>
-      </w:r>
-      <w:proofErr w:type="spellEnd"/>
-      <w:r>
-        <w:rPr>
-          <w:sz w:val="24"/>
-          <w:szCs w:val="24"/>
-        </w:rPr>
-        <w:t xml:space="preserve"> </w:t>
-      </w:r>
-      <w:proofErr w:type="spellStart"/>
-      <w:r>
-        <w:rPr>
-          <w:sz w:val="24"/>
-          <w:szCs w:val="24"/>
-        </w:rPr>
-        <w:t>дадения</w:t>
-      </w:r>
-      <w:proofErr w:type="spellEnd"/>
-      <w:r>
-        <w:rPr>
-          <w:sz w:val="24"/>
-          <w:szCs w:val="24"/>
-        </w:rPr>
-        <w:t xml:space="preserve"> user (</w:t>
-      </w:r>
-      <w:proofErr w:type="spellStart"/>
-      <w:r>
-        <w:rPr>
-          <w:sz w:val="24"/>
-          <w:szCs w:val="24"/>
-        </w:rPr>
-        <w:t>администратор</w:t>
-      </w:r>
-      <w:proofErr w:type="spellEnd"/>
-      <w:r>
-        <w:rPr>
-          <w:sz w:val="24"/>
-          <w:szCs w:val="24"/>
-        </w:rPr>
-        <w:t xml:space="preserve">, </w:t>
-      </w:r>
-      <w:proofErr w:type="spellStart"/>
-      <w:r>
-        <w:rPr>
-          <w:sz w:val="24"/>
-          <w:szCs w:val="24"/>
-        </w:rPr>
-        <w:t>мениджър</w:t>
-      </w:r>
-      <w:proofErr w:type="spellEnd"/>
-      <w:r>
-        <w:rPr>
-          <w:sz w:val="24"/>
-          <w:szCs w:val="24"/>
-        </w:rPr>
-        <w:t xml:space="preserve">, </w:t>
-      </w:r>
-      <w:proofErr w:type="spellStart"/>
-      <w:r>
-        <w:rPr>
-          <w:sz w:val="24"/>
-          <w:szCs w:val="24"/>
-        </w:rPr>
-        <w:t>служител</w:t>
-      </w:r>
-      <w:proofErr w:type="spellEnd"/>
-      <w:r>
-        <w:rPr>
-          <w:sz w:val="24"/>
-          <w:szCs w:val="24"/>
-        </w:rPr>
-        <w:t xml:space="preserve"> и </w:t>
-      </w:r>
-      <w:proofErr w:type="spellStart"/>
-      <w:r>
-        <w:rPr>
-          <w:sz w:val="24"/>
-          <w:szCs w:val="24"/>
-        </w:rPr>
-        <w:t>др</w:t>
-      </w:r>
-      <w:proofErr w:type="spellEnd"/>
-      <w:r>
-        <w:rPr>
-          <w:sz w:val="24"/>
-          <w:szCs w:val="24"/>
-        </w:rPr>
-        <w:t xml:space="preserve">.). </w:t>
-      </w:r>
-      <w:proofErr w:type="spellStart"/>
-      <w:r>
-        <w:rPr>
-          <w:sz w:val="24"/>
-          <w:szCs w:val="24"/>
-        </w:rPr>
-        <w:t>Също</w:t>
-      </w:r>
-      <w:proofErr w:type="spellEnd"/>
-      <w:r>
-        <w:rPr>
-          <w:sz w:val="24"/>
-          <w:szCs w:val="24"/>
-        </w:rPr>
-        <w:t xml:space="preserve"> </w:t>
-      </w:r>
-      <w:proofErr w:type="spellStart"/>
-      <w:r>
-        <w:rPr>
-          <w:sz w:val="24"/>
-          <w:szCs w:val="24"/>
-        </w:rPr>
-        <w:t>така</w:t>
-      </w:r>
-      <w:proofErr w:type="spellEnd"/>
-      <w:r>
-        <w:rPr>
-          <w:sz w:val="24"/>
-          <w:szCs w:val="24"/>
-        </w:rPr>
-        <w:t xml:space="preserve"> </w:t>
-      </w:r>
-      <w:proofErr w:type="spellStart"/>
-      <w:r>
-        <w:rPr>
-          <w:sz w:val="24"/>
-          <w:szCs w:val="24"/>
-        </w:rPr>
-        <w:t>таблицата</w:t>
-      </w:r>
-      <w:proofErr w:type="spellEnd"/>
-      <w:r>
-        <w:rPr>
-          <w:sz w:val="24"/>
-          <w:szCs w:val="24"/>
-        </w:rPr>
-        <w:t xml:space="preserve"> </w:t>
-      </w:r>
-      <w:proofErr w:type="spellStart"/>
-      <w:r>
-        <w:rPr>
-          <w:sz w:val="24"/>
-          <w:szCs w:val="24"/>
-        </w:rPr>
-        <w:t>на</w:t>
-      </w:r>
-      <w:proofErr w:type="spellEnd"/>
-      <w:r>
-        <w:rPr>
-          <w:sz w:val="24"/>
-          <w:szCs w:val="24"/>
-        </w:rPr>
-        <w:t xml:space="preserve"> </w:t>
-      </w:r>
-      <w:proofErr w:type="spellStart"/>
-      <w:r>
-        <w:rPr>
-          <w:sz w:val="24"/>
-          <w:szCs w:val="24"/>
-        </w:rPr>
-        <w:t>потребителите</w:t>
-      </w:r>
-      <w:proofErr w:type="spellEnd"/>
-      <w:r>
-        <w:rPr>
-          <w:sz w:val="24"/>
-          <w:szCs w:val="24"/>
-        </w:rPr>
-        <w:t xml:space="preserve"> </w:t>
-      </w:r>
-      <w:proofErr w:type="spellStart"/>
-      <w:r>
-        <w:rPr>
-          <w:sz w:val="24"/>
-          <w:szCs w:val="24"/>
-        </w:rPr>
-        <w:t>имат</w:t>
-      </w:r>
-      <w:proofErr w:type="spellEnd"/>
-      <w:r>
-        <w:rPr>
-          <w:sz w:val="24"/>
-          <w:szCs w:val="24"/>
-        </w:rPr>
-        <w:t xml:space="preserve"> </w:t>
-      </w:r>
-      <w:proofErr w:type="spellStart"/>
-      <w:r>
-        <w:rPr>
-          <w:sz w:val="24"/>
-          <w:szCs w:val="24"/>
-        </w:rPr>
-        <w:t>атрибутите</w:t>
-      </w:r>
-      <w:proofErr w:type="spellEnd"/>
-      <w:r>
-        <w:rPr>
-          <w:sz w:val="24"/>
-          <w:szCs w:val="24"/>
-        </w:rPr>
-        <w:t xml:space="preserve"> “Email” и “Password”, с </w:t>
-      </w:r>
-      <w:proofErr w:type="spellStart"/>
-      <w:r>
-        <w:rPr>
-          <w:sz w:val="24"/>
-          <w:szCs w:val="24"/>
-        </w:rPr>
-        <w:t>които</w:t>
-      </w:r>
-      <w:proofErr w:type="spellEnd"/>
-      <w:r>
-        <w:rPr>
-          <w:sz w:val="24"/>
-          <w:szCs w:val="24"/>
-        </w:rPr>
-        <w:t xml:space="preserve"> </w:t>
-      </w:r>
-      <w:proofErr w:type="spellStart"/>
-      <w:r>
-        <w:rPr>
-          <w:sz w:val="24"/>
-          <w:szCs w:val="24"/>
-        </w:rPr>
-        <w:t>потребителите</w:t>
-      </w:r>
-      <w:proofErr w:type="spellEnd"/>
-      <w:r>
-        <w:rPr>
-          <w:sz w:val="24"/>
-          <w:szCs w:val="24"/>
-        </w:rPr>
-        <w:t xml:space="preserve"> </w:t>
-      </w:r>
-      <w:proofErr w:type="spellStart"/>
-      <w:r>
-        <w:rPr>
-          <w:sz w:val="24"/>
-          <w:szCs w:val="24"/>
-        </w:rPr>
-        <w:t>биха</w:t>
-      </w:r>
-      <w:proofErr w:type="spellEnd"/>
-      <w:r>
-        <w:rPr>
-          <w:sz w:val="24"/>
-          <w:szCs w:val="24"/>
-        </w:rPr>
-        <w:t xml:space="preserve"> </w:t>
-      </w:r>
-      <w:proofErr w:type="spellStart"/>
-      <w:r>
-        <w:rPr>
-          <w:sz w:val="24"/>
-          <w:szCs w:val="24"/>
-        </w:rPr>
-        <w:t>могли</w:t>
-      </w:r>
-      <w:proofErr w:type="spellEnd"/>
-      <w:r>
-        <w:rPr>
-          <w:sz w:val="24"/>
-          <w:szCs w:val="24"/>
-        </w:rPr>
-        <w:t xml:space="preserve"> </w:t>
-      </w:r>
-      <w:proofErr w:type="spellStart"/>
-      <w:r>
-        <w:rPr>
-          <w:sz w:val="24"/>
-          <w:szCs w:val="24"/>
-        </w:rPr>
-        <w:t>да</w:t>
-      </w:r>
-      <w:proofErr w:type="spellEnd"/>
-      <w:r>
-        <w:rPr>
-          <w:sz w:val="24"/>
-          <w:szCs w:val="24"/>
-        </w:rPr>
-        <w:t xml:space="preserve"> </w:t>
-      </w:r>
-      <w:proofErr w:type="spellStart"/>
-      <w:r>
-        <w:rPr>
-          <w:sz w:val="24"/>
-          <w:szCs w:val="24"/>
-        </w:rPr>
-        <w:t>влизат</w:t>
-      </w:r>
-      <w:proofErr w:type="spellEnd"/>
-      <w:r>
-        <w:rPr>
-          <w:sz w:val="24"/>
-          <w:szCs w:val="24"/>
-        </w:rPr>
-        <w:t xml:space="preserve"> в </w:t>
-      </w:r>
-      <w:proofErr w:type="spellStart"/>
-      <w:r>
-        <w:rPr>
-          <w:sz w:val="24"/>
-          <w:szCs w:val="24"/>
-        </w:rPr>
-        <w:t>своите</w:t>
-      </w:r>
-      <w:proofErr w:type="spellEnd"/>
-      <w:r>
-        <w:rPr>
-          <w:sz w:val="24"/>
-          <w:szCs w:val="24"/>
-        </w:rPr>
-        <w:t xml:space="preserve"> </w:t>
-      </w:r>
-      <w:proofErr w:type="spellStart"/>
-      <w:r>
-        <w:rPr>
-          <w:sz w:val="24"/>
-          <w:szCs w:val="24"/>
-        </w:rPr>
-        <w:t>акаунти</w:t>
-      </w:r>
-      <w:proofErr w:type="spellEnd"/>
-      <w:r>
-        <w:rPr>
-          <w:sz w:val="24"/>
-          <w:szCs w:val="24"/>
-        </w:rPr>
-        <w:t xml:space="preserve">. </w:t>
-      </w:r>
-      <w:proofErr w:type="spellStart"/>
-      <w:r>
-        <w:rPr>
-          <w:sz w:val="24"/>
-          <w:szCs w:val="24"/>
-        </w:rPr>
-        <w:t>Тази</w:t>
-      </w:r>
-      <w:proofErr w:type="spellEnd"/>
-      <w:r>
-        <w:rPr>
-          <w:sz w:val="24"/>
-          <w:szCs w:val="24"/>
-        </w:rPr>
-        <w:t xml:space="preserve"> </w:t>
-      </w:r>
-      <w:proofErr w:type="spellStart"/>
-      <w:r>
-        <w:rPr>
-          <w:sz w:val="24"/>
-          <w:szCs w:val="24"/>
-        </w:rPr>
-        <w:t>таблица</w:t>
-      </w:r>
-      <w:proofErr w:type="spellEnd"/>
-      <w:r>
-        <w:rPr>
-          <w:sz w:val="24"/>
-          <w:szCs w:val="24"/>
-        </w:rPr>
-        <w:t xml:space="preserve"> е </w:t>
-      </w:r>
-      <w:proofErr w:type="spellStart"/>
-      <w:r>
-        <w:rPr>
-          <w:sz w:val="24"/>
-          <w:szCs w:val="24"/>
-        </w:rPr>
-        <w:t>свързана</w:t>
-      </w:r>
-      <w:proofErr w:type="spellEnd"/>
-      <w:r>
-        <w:rPr>
-          <w:sz w:val="24"/>
-          <w:szCs w:val="24"/>
-        </w:rPr>
-        <w:t xml:space="preserve"> с </w:t>
-      </w:r>
-      <w:proofErr w:type="spellStart"/>
-      <w:r>
-        <w:rPr>
-          <w:sz w:val="24"/>
-          <w:szCs w:val="24"/>
-        </w:rPr>
-        <w:t>таблиците</w:t>
-      </w:r>
-      <w:proofErr w:type="spellEnd"/>
-      <w:r>
-        <w:rPr>
-          <w:sz w:val="24"/>
-          <w:szCs w:val="24"/>
-        </w:rPr>
-        <w:t xml:space="preserve"> </w:t>
-      </w:r>
-      <w:proofErr w:type="spellStart"/>
-      <w:r>
-        <w:rPr>
-          <w:sz w:val="24"/>
-          <w:szCs w:val="24"/>
-        </w:rPr>
-        <w:t>за</w:t>
-      </w:r>
-      <w:proofErr w:type="spellEnd"/>
-      <w:r>
-        <w:rPr>
-          <w:sz w:val="24"/>
-          <w:szCs w:val="24"/>
-        </w:rPr>
-        <w:t xml:space="preserve"> “Role”, „</w:t>
-      </w:r>
-      <w:proofErr w:type="gramStart"/>
-      <w:r>
-        <w:rPr>
-          <w:sz w:val="24"/>
-          <w:szCs w:val="24"/>
-        </w:rPr>
-        <w:t>Graphic“</w:t>
-      </w:r>
-      <w:proofErr w:type="gramEnd"/>
-      <w:r>
-        <w:rPr>
-          <w:sz w:val="24"/>
-          <w:szCs w:val="24"/>
-        </w:rPr>
-        <w:t>, „Document“, „Forum“…</w:t>
-      </w:r>
-    </w:p>
-    <w:p>
-      <w:pPr>
-        <w:rPr>
-          <w:sz w:val="24"/>
-          <w:szCs w:val="24"/>
-        </w:rPr>
-      </w:pPr>
-    </w:p>
-    <w:p>
-      <w:pPr>
-        <w:rPr>
-          <w:sz w:val="24"/>
-          <w:szCs w:val="24"/>
-          <w:lang w:val="bg-BG"/>
-        </w:rPr>
-      </w:pPr>
-      <w:proofErr w:type="spellStart"/>
-      <w:r>
-        <w:rPr>
-          <w:sz w:val="24"/>
-          <w:szCs w:val="24"/>
-        </w:rPr>
-        <w:t>Следващата</w:t>
-      </w:r>
-      <w:proofErr w:type="spellEnd"/>
-      <w:r>
-        <w:rPr>
-          <w:sz w:val="24"/>
-          <w:szCs w:val="24"/>
-        </w:rPr>
-        <w:t xml:space="preserve"> </w:t>
-      </w:r>
-      <w:proofErr w:type="spellStart"/>
-      <w:r>
-        <w:rPr>
-          <w:sz w:val="24"/>
-          <w:szCs w:val="24"/>
-        </w:rPr>
-        <w:t>таблица</w:t>
-      </w:r>
-      <w:proofErr w:type="spellEnd"/>
-      <w:r>
-        <w:rPr>
-          <w:sz w:val="24"/>
-          <w:szCs w:val="24"/>
-        </w:rPr>
-        <w:t xml:space="preserve"> е:</w:t>
+      <w:r>
+        <w:rPr>
+          <w:sz w:val="24"/>
+          <w:szCs w:val="24"/>
+        </w:rPr>
+        <w:t>Тук е важно да отбележим, че таблицата на потребителите има един важен атрибут и това е “Role”, което определя позицията на дадения user (администратор, мениджър, служител и др.). Също така таблицата на потребителите имат атрибутите “Email” и “Password”, с които потребителите биха могли да влизат в своите акаунти. Тази таблица е свързана с таблиците за “Role”, „Graphic“, „Document“, „Forum“…</w:t>
+      </w:r>
+    </w:p>
+    <w:p>
+      <w:pPr>
+        <w:rPr>
+          <w:sz w:val="24"/>
+          <w:szCs w:val="24"/>
+        </w:rPr>
+      </w:pPr>
+    </w:p>
+    <w:p>
+      <w:pPr>
+        <w:rPr>
+          <w:sz w:val="24"/>
+          <w:szCs w:val="24"/>
+          <w:lang w:val="bg-BG"/>
+        </w:rPr>
+      </w:pPr>
+      <w:r>
+        <w:rPr>
+          <w:sz w:val="24"/>
+          <w:szCs w:val="24"/>
+        </w:rPr>
+        <w:t>Следващата таблица е:</w:t>
       </w:r>
     </w:p>
     <w:p>
@@ -7013,103 +6256,7 @@
     </w:p>
     <w:p>
       <w:r>
-        <w:t xml:space="preserve">В </w:t>
-      </w:r>
-      <w:proofErr w:type="spellStart"/>
-      <w:r>
-        <w:t>тази</w:t>
-      </w:r>
-      <w:proofErr w:type="spellEnd"/>
-      <w:r>
-        <w:t xml:space="preserve"> </w:t>
-      </w:r>
-      <w:proofErr w:type="spellStart"/>
-      <w:r>
-        <w:t>таблица</w:t>
-      </w:r>
-      <w:proofErr w:type="spellEnd"/>
-      <w:r>
-        <w:t xml:space="preserve"> </w:t>
-      </w:r>
-      <w:proofErr w:type="spellStart"/>
-      <w:r>
-        <w:t>се</w:t>
-      </w:r>
-      <w:proofErr w:type="spellEnd"/>
-      <w:r>
-        <w:t xml:space="preserve"> </w:t>
-      </w:r>
-      <w:proofErr w:type="spellStart"/>
-      <w:r>
-        <w:t>въвеждат</w:t>
-      </w:r>
-      <w:proofErr w:type="spellEnd"/>
-      <w:r>
-        <w:t xml:space="preserve"> </w:t>
-      </w:r>
-      <w:proofErr w:type="spellStart"/>
-      <w:r>
-        <w:t>съответните</w:t>
-      </w:r>
-      <w:proofErr w:type="spellEnd"/>
-      <w:r>
-        <w:t xml:space="preserve"> </w:t>
-      </w:r>
-      <w:proofErr w:type="spellStart"/>
-      <w:r>
-        <w:t>роли</w:t>
-      </w:r>
-      <w:proofErr w:type="spellEnd"/>
-      <w:r>
-        <w:t xml:space="preserve">, </w:t>
-      </w:r>
-      <w:proofErr w:type="spellStart"/>
-      <w:r>
-        <w:t>които</w:t>
-      </w:r>
-      <w:proofErr w:type="spellEnd"/>
-      <w:r>
-        <w:t xml:space="preserve"> </w:t>
-      </w:r>
-      <w:proofErr w:type="spellStart"/>
-      <w:r>
-        <w:t>администрацията</w:t>
-      </w:r>
-      <w:proofErr w:type="spellEnd"/>
-      <w:r>
-        <w:t xml:space="preserve"> </w:t>
-      </w:r>
-      <w:proofErr w:type="spellStart"/>
-      <w:r>
-        <w:t>предлага</w:t>
-      </w:r>
-      <w:proofErr w:type="spellEnd"/>
-      <w:r>
-        <w:t xml:space="preserve">. </w:t>
-      </w:r>
-      <w:proofErr w:type="spellStart"/>
-      <w:r>
-        <w:t>Тази</w:t>
-      </w:r>
-      <w:proofErr w:type="spellEnd"/>
-      <w:r>
-        <w:t xml:space="preserve"> </w:t>
-      </w:r>
-      <w:proofErr w:type="spellStart"/>
-      <w:r>
-        <w:t>таблица</w:t>
-      </w:r>
-      <w:proofErr w:type="spellEnd"/>
-      <w:r>
-        <w:t xml:space="preserve"> е </w:t>
-      </w:r>
-      <w:proofErr w:type="spellStart"/>
-      <w:r>
-        <w:t>свързана</w:t>
-      </w:r>
-      <w:proofErr w:type="spellEnd"/>
-      <w:r>
-        <w:t xml:space="preserve"> с “Users”.</w:t>
+        <w:t>В тази таблица се въвеждат съответните роли, които администрацията предлага. Тази таблица е свързана с “Users”.</w:t>
       </w:r>
     </w:p>
     <w:p/>
@@ -7117,30 +6264,9 @@
     <w:p/>
     <w:p/>
     <w:p>
-      <w:proofErr w:type="spellStart"/>
       <w:r>
         <w:lastRenderedPageBreak/>
-        <w:t>Следващата</w:t>
-      </w:r>
-      <w:proofErr w:type="spellEnd"/>
-      <w:r>
-        <w:t xml:space="preserve"> </w:t>
-      </w:r>
-      <w:proofErr w:type="spellStart"/>
-      <w:r>
-        <w:t>щата</w:t>
-      </w:r>
-      <w:proofErr w:type="spellEnd"/>
-      <w:r>
-        <w:t xml:space="preserve"> </w:t>
-      </w:r>
-      <w:proofErr w:type="spellStart"/>
-      <w:r>
-        <w:t>таблица</w:t>
-      </w:r>
-      <w:proofErr w:type="spellEnd"/>
-      <w:r>
-        <w:t xml:space="preserve"> е:</w:t>
+        <w:t>Следващата щата таблица е:</w:t>
       </w:r>
     </w:p>
     <w:p>
@@ -7186,13 +6312,8 @@
           <w:lang w:val="bg-BG"/>
         </w:rPr>
       </w:pPr>
-      <w:proofErr w:type="spellStart"/>
-      <w:r>
-        <w:t>EmployeeReferences</w:t>
-      </w:r>
-      <w:proofErr w:type="spellEnd"/>
-      <w:r>
-        <w:t>: text</w:t>
+      <w:r>
+        <w:t>EmployeeReferences: text</w:t>
       </w:r>
     </w:p>
     <w:p>
@@ -7202,392 +6323,14 @@
           <w:lang w:val="bg-BG"/>
         </w:rPr>
       </w:pPr>
-      <w:proofErr w:type="spellStart"/>
-      <w:r>
-        <w:t>Тази</w:t>
-      </w:r>
-      <w:proofErr w:type="spellEnd"/>
-      <w:r>
-        <w:t xml:space="preserve"> </w:t>
-      </w:r>
-      <w:proofErr w:type="spellStart"/>
-      <w:r>
-        <w:t>таблица</w:t>
-      </w:r>
-      <w:proofErr w:type="spellEnd"/>
-      <w:r>
-        <w:t xml:space="preserve"> </w:t>
-      </w:r>
-      <w:proofErr w:type="spellStart"/>
-      <w:r>
-        <w:t>се</w:t>
-      </w:r>
-      <w:proofErr w:type="spellEnd"/>
-      <w:r>
-        <w:t xml:space="preserve"> </w:t>
-      </w:r>
-      <w:proofErr w:type="spellStart"/>
-      <w:r>
-        <w:t>отнася</w:t>
-      </w:r>
-      <w:proofErr w:type="spellEnd"/>
-      <w:r>
-        <w:t xml:space="preserve"> </w:t>
-      </w:r>
-      <w:proofErr w:type="spellStart"/>
-      <w:r>
-        <w:t>за</w:t>
-      </w:r>
-      <w:proofErr w:type="spellEnd"/>
-      <w:r>
-        <w:t xml:space="preserve"> </w:t>
-      </w:r>
-      <w:proofErr w:type="spellStart"/>
-      <w:r>
-        <w:t>графика</w:t>
-      </w:r>
-      <w:proofErr w:type="spellEnd"/>
-      <w:r>
-        <w:t xml:space="preserve"> </w:t>
-      </w:r>
-      <w:proofErr w:type="spellStart"/>
-      <w:r>
-        <w:t>за</w:t>
-      </w:r>
-      <w:proofErr w:type="spellEnd"/>
-      <w:r>
-        <w:t xml:space="preserve"> </w:t>
-      </w:r>
-      <w:proofErr w:type="spellStart"/>
-      <w:r>
-        <w:t>работа</w:t>
-      </w:r>
-      <w:proofErr w:type="spellEnd"/>
-      <w:r>
-        <w:t xml:space="preserve"> </w:t>
-      </w:r>
-      <w:proofErr w:type="spellStart"/>
-      <w:r>
-        <w:t>за</w:t>
-      </w:r>
-      <w:proofErr w:type="spellEnd"/>
-      <w:r>
-        <w:t xml:space="preserve"> </w:t>
-      </w:r>
-      <w:proofErr w:type="spellStart"/>
-      <w:r>
-        <w:t>съответния</w:t>
-      </w:r>
-      <w:proofErr w:type="spellEnd"/>
-      <w:r>
-        <w:t xml:space="preserve"> </w:t>
-      </w:r>
-      <w:proofErr w:type="spellStart"/>
-      <w:r>
-        <w:t>ден</w:t>
-      </w:r>
-      <w:proofErr w:type="spellEnd"/>
-      <w:r>
-        <w:t xml:space="preserve">.   </w:t>
-      </w:r>
-      <w:proofErr w:type="spellStart"/>
-      <w:r>
-        <w:t>Таблицата</w:t>
-      </w:r>
-      <w:proofErr w:type="spellEnd"/>
-      <w:r>
-        <w:t xml:space="preserve"> </w:t>
-      </w:r>
-      <w:proofErr w:type="spellStart"/>
-      <w:r>
-        <w:t>съдържа</w:t>
-      </w:r>
-      <w:proofErr w:type="spellEnd"/>
-      <w:r>
-        <w:t xml:space="preserve"> </w:t>
-      </w:r>
-      <w:proofErr w:type="spellStart"/>
-      <w:r>
-        <w:t>няколко</w:t>
-      </w:r>
-      <w:proofErr w:type="spellEnd"/>
-      <w:r>
-        <w:t xml:space="preserve"> </w:t>
-      </w:r>
-      <w:proofErr w:type="spellStart"/>
-      <w:r>
-        <w:t>по-важни</w:t>
-      </w:r>
-      <w:proofErr w:type="spellEnd"/>
-      <w:r>
-        <w:t xml:space="preserve"> </w:t>
-      </w:r>
-      <w:proofErr w:type="spellStart"/>
-      <w:r>
-        <w:t>атрибути</w:t>
-      </w:r>
-      <w:proofErr w:type="spellEnd"/>
-      <w:r>
-        <w:t xml:space="preserve"> </w:t>
-      </w:r>
-      <w:proofErr w:type="spellStart"/>
-      <w:r>
-        <w:t>като</w:t>
-      </w:r>
-      <w:proofErr w:type="spellEnd"/>
-      <w:r>
-        <w:t xml:space="preserve"> “</w:t>
-      </w:r>
-      <w:proofErr w:type="spellStart"/>
-      <w:r>
-        <w:t>Employees_Id</w:t>
-      </w:r>
-      <w:proofErr w:type="spellEnd"/>
-      <w:r>
-        <w:t xml:space="preserve">”, </w:t>
-      </w:r>
-      <w:proofErr w:type="spellStart"/>
-      <w:r>
-        <w:t>което</w:t>
-      </w:r>
-      <w:proofErr w:type="spellEnd"/>
-      <w:r>
-        <w:t xml:space="preserve"> е Id-</w:t>
-      </w:r>
-      <w:proofErr w:type="spellStart"/>
-      <w:r>
-        <w:t>тата</w:t>
-      </w:r>
-      <w:proofErr w:type="spellEnd"/>
-      <w:r>
-        <w:t xml:space="preserve"> </w:t>
-      </w:r>
-      <w:proofErr w:type="spellStart"/>
-      <w:r>
-        <w:t>на</w:t>
-      </w:r>
-      <w:proofErr w:type="spellEnd"/>
-      <w:r>
-        <w:t xml:space="preserve"> </w:t>
-      </w:r>
-      <w:proofErr w:type="spellStart"/>
-      <w:r>
-        <w:t>работниците</w:t>
-      </w:r>
-      <w:proofErr w:type="spellEnd"/>
-      <w:r>
-        <w:t xml:space="preserve">, </w:t>
-      </w:r>
-      <w:proofErr w:type="spellStart"/>
-      <w:r>
-        <w:t>които</w:t>
-      </w:r>
-      <w:proofErr w:type="spellEnd"/>
-      <w:r>
-        <w:t xml:space="preserve"> </w:t>
-      </w:r>
-      <w:proofErr w:type="spellStart"/>
-      <w:r>
-        <w:t>трябва</w:t>
-      </w:r>
-      <w:proofErr w:type="spellEnd"/>
-      <w:r>
-        <w:t xml:space="preserve"> </w:t>
-      </w:r>
-      <w:proofErr w:type="spellStart"/>
-      <w:r>
-        <w:t>да</w:t>
-      </w:r>
-      <w:proofErr w:type="spellEnd"/>
-      <w:r>
-        <w:t xml:space="preserve"> </w:t>
-      </w:r>
-      <w:proofErr w:type="spellStart"/>
-      <w:r>
-        <w:t>дойдат</w:t>
-      </w:r>
-      <w:proofErr w:type="spellEnd"/>
-      <w:r>
-        <w:t xml:space="preserve"> </w:t>
-      </w:r>
-      <w:proofErr w:type="spellStart"/>
-      <w:r>
-        <w:t>на</w:t>
-      </w:r>
-      <w:proofErr w:type="spellEnd"/>
-      <w:r>
-        <w:t xml:space="preserve"> </w:t>
-      </w:r>
-      <w:proofErr w:type="spellStart"/>
-      <w:r>
-        <w:t>работа</w:t>
-      </w:r>
-      <w:proofErr w:type="spellEnd"/>
-      <w:r>
-        <w:t xml:space="preserve"> и “</w:t>
-      </w:r>
-      <w:proofErr w:type="spellStart"/>
-      <w:r>
-        <w:t>Tasks_to_do</w:t>
-      </w:r>
-      <w:proofErr w:type="spellEnd"/>
-      <w:r>
-        <w:t xml:space="preserve">”, </w:t>
-      </w:r>
-      <w:proofErr w:type="spellStart"/>
-      <w:r>
-        <w:t>което</w:t>
-      </w:r>
-      <w:proofErr w:type="spellEnd"/>
-      <w:r>
-        <w:t xml:space="preserve"> е Id-</w:t>
-      </w:r>
-      <w:proofErr w:type="spellStart"/>
-      <w:r>
-        <w:t>тата</w:t>
-      </w:r>
-      <w:proofErr w:type="spellEnd"/>
-      <w:r>
-        <w:t xml:space="preserve"> </w:t>
-      </w:r>
-      <w:proofErr w:type="spellStart"/>
-      <w:r>
-        <w:t>на</w:t>
-      </w:r>
-      <w:proofErr w:type="spellEnd"/>
-      <w:r>
-        <w:t xml:space="preserve"> </w:t>
-      </w:r>
-      <w:proofErr w:type="spellStart"/>
-      <w:r>
-        <w:t>задачите</w:t>
-      </w:r>
-      <w:proofErr w:type="spellEnd"/>
-      <w:r>
-        <w:t xml:space="preserve">, </w:t>
-      </w:r>
-      <w:proofErr w:type="spellStart"/>
-      <w:r>
-        <w:t>които</w:t>
-      </w:r>
-      <w:proofErr w:type="spellEnd"/>
-      <w:r>
-        <w:t xml:space="preserve"> </w:t>
-      </w:r>
-      <w:proofErr w:type="spellStart"/>
-      <w:r>
-        <w:t>трябва</w:t>
-      </w:r>
-      <w:proofErr w:type="spellEnd"/>
-      <w:r>
-        <w:t xml:space="preserve"> </w:t>
-      </w:r>
-      <w:proofErr w:type="spellStart"/>
-      <w:r>
-        <w:t>да</w:t>
-      </w:r>
-      <w:proofErr w:type="spellEnd"/>
-      <w:r>
-        <w:t xml:space="preserve"> </w:t>
-      </w:r>
-      <w:proofErr w:type="spellStart"/>
-      <w:r>
-        <w:t>се</w:t>
-      </w:r>
-      <w:proofErr w:type="spellEnd"/>
-      <w:r>
-        <w:t xml:space="preserve"> </w:t>
-      </w:r>
-      <w:proofErr w:type="spellStart"/>
-      <w:r>
-        <w:t>изпълнят</w:t>
-      </w:r>
-      <w:proofErr w:type="spellEnd"/>
-      <w:r>
-        <w:t xml:space="preserve"> </w:t>
-      </w:r>
-      <w:proofErr w:type="spellStart"/>
-      <w:r>
-        <w:t>за</w:t>
-      </w:r>
-      <w:proofErr w:type="spellEnd"/>
-      <w:r>
-        <w:t xml:space="preserve"> </w:t>
-      </w:r>
-      <w:proofErr w:type="spellStart"/>
-      <w:r>
-        <w:t>днес</w:t>
-      </w:r>
-      <w:proofErr w:type="spellEnd"/>
-      <w:r>
-        <w:t xml:space="preserve">. </w:t>
-      </w:r>
-      <w:proofErr w:type="spellStart"/>
-      <w:r>
-        <w:t>Тази</w:t>
-      </w:r>
-      <w:proofErr w:type="spellEnd"/>
-      <w:r>
-        <w:t xml:space="preserve"> </w:t>
-      </w:r>
-      <w:proofErr w:type="spellStart"/>
-      <w:r>
-        <w:t>таблица</w:t>
-      </w:r>
-      <w:proofErr w:type="spellEnd"/>
-      <w:r>
-        <w:t xml:space="preserve"> е </w:t>
-      </w:r>
-      <w:proofErr w:type="spellStart"/>
-      <w:r>
-        <w:t>свързана</w:t>
-      </w:r>
-      <w:proofErr w:type="spellEnd"/>
-      <w:r>
-        <w:t xml:space="preserve"> с </w:t>
-      </w:r>
-      <w:proofErr w:type="spellStart"/>
-      <w:r>
-        <w:t>таблиците</w:t>
-      </w:r>
-      <w:proofErr w:type="spellEnd"/>
-      <w:r>
-        <w:t xml:space="preserve"> </w:t>
-      </w:r>
-      <w:proofErr w:type="spellStart"/>
-      <w:r>
-        <w:t>за</w:t>
-      </w:r>
-      <w:proofErr w:type="spellEnd"/>
-      <w:r>
-        <w:t xml:space="preserve"> „Users” и “</w:t>
-      </w:r>
-      <w:proofErr w:type="gramStart"/>
-      <w:r>
-        <w:t>Tasks”…</w:t>
-      </w:r>
-      <w:proofErr w:type="gramEnd"/>
-      <w:r>
-        <w:t xml:space="preserve"> </w:t>
+      <w:r>
+        <w:t xml:space="preserve">Тази таблица се отнася за графика за работа за съответния ден.   Таблицата съдържа няколко по-важни атрибути като “Employees_Id”, което е Id-тата на работниците, които трябва да дойдат на работа и “Tasks_to_do”, което е Id-тата на задачите, които трябва да се изпълнят за днес. Тази таблица е свързана с таблиците за „Users” и “Tasks”… </w:t>
       </w:r>
     </w:p>
     <w:p/>
     <w:p>
-      <w:proofErr w:type="spellStart"/>
-      <w:r>
-        <w:t>Следващата</w:t>
-      </w:r>
-      <w:proofErr w:type="spellEnd"/>
-      <w:r>
-        <w:t xml:space="preserve"> </w:t>
-      </w:r>
-      <w:proofErr w:type="spellStart"/>
-      <w:r>
-        <w:t>таблица</w:t>
-      </w:r>
-      <w:proofErr w:type="spellEnd"/>
-      <w:r>
-        <w:t xml:space="preserve"> е:</w:t>
+      <w:r>
+        <w:t>Следващата таблица е:</w:t>
       </w:r>
     </w:p>
     <w:p>
@@ -7617,13 +6360,8 @@
         </w:numPr>
         <w:spacing w:line="256" w:lineRule="auto"/>
       </w:pPr>
-      <w:proofErr w:type="spellStart"/>
-      <w:r>
-        <w:t>TaskTitle</w:t>
-      </w:r>
-      <w:proofErr w:type="spellEnd"/>
-      <w:r>
-        <w:t>: text</w:t>
+      <w:r>
+        <w:t>TaskTitle: text</w:t>
       </w:r>
     </w:p>
     <w:p>
@@ -7635,13 +6373,8 @@
         </w:numPr>
         <w:spacing w:line="256" w:lineRule="auto"/>
       </w:pPr>
-      <w:proofErr w:type="spellStart"/>
-      <w:r>
-        <w:t>TaskBody</w:t>
-      </w:r>
-      <w:proofErr w:type="spellEnd"/>
-      <w:r>
-        <w:t>: text</w:t>
+      <w:r>
+        <w:t>TaskBody: text</w:t>
       </w:r>
     </w:p>
     <w:p>
@@ -7653,135 +6386,13 @@
         </w:numPr>
         <w:spacing w:line="256" w:lineRule="auto"/>
       </w:pPr>
-      <w:proofErr w:type="spellStart"/>
-      <w:r>
-        <w:t>TaskReceiverID</w:t>
-      </w:r>
-      <w:proofErr w:type="spellEnd"/>
-      <w:r>
-        <w:t>: text</w:t>
-      </w:r>
-    </w:p>
-    <w:p>
-      <w:proofErr w:type="spellStart"/>
-      <w:r>
-        <w:t>Тази</w:t>
-      </w:r>
-      <w:proofErr w:type="spellEnd"/>
-      <w:r>
-        <w:t xml:space="preserve"> </w:t>
-      </w:r>
-      <w:proofErr w:type="spellStart"/>
-      <w:r>
-        <w:t>таблица</w:t>
-      </w:r>
-      <w:proofErr w:type="spellEnd"/>
-      <w:r>
-        <w:t xml:space="preserve"> </w:t>
-      </w:r>
-      <w:proofErr w:type="spellStart"/>
-      <w:r>
-        <w:t>съдържа</w:t>
-      </w:r>
-      <w:proofErr w:type="spellEnd"/>
-      <w:r>
-        <w:t xml:space="preserve"> </w:t>
-      </w:r>
-      <w:proofErr w:type="spellStart"/>
-      <w:r>
-        <w:t>създадени</w:t>
-      </w:r>
-      <w:proofErr w:type="spellEnd"/>
-      <w:r>
-        <w:t xml:space="preserve"> </w:t>
-      </w:r>
-      <w:proofErr w:type="spellStart"/>
-      <w:r>
-        <w:t>задачи</w:t>
-      </w:r>
-      <w:proofErr w:type="spellEnd"/>
-      <w:r>
-        <w:t xml:space="preserve"> </w:t>
-      </w:r>
-      <w:proofErr w:type="spellStart"/>
-      <w:r>
-        <w:t>по</w:t>
-      </w:r>
-      <w:proofErr w:type="spellEnd"/>
-      <w:r>
-        <w:t xml:space="preserve"> </w:t>
-      </w:r>
-      <w:proofErr w:type="spellStart"/>
-      <w:r>
-        <w:t>дати</w:t>
-      </w:r>
-      <w:proofErr w:type="spellEnd"/>
-      <w:r>
-        <w:t xml:space="preserve">, </w:t>
-      </w:r>
-      <w:proofErr w:type="spellStart"/>
-      <w:r>
-        <w:t>които</w:t>
-      </w:r>
-      <w:proofErr w:type="spellEnd"/>
-      <w:r>
-        <w:t xml:space="preserve"> </w:t>
-      </w:r>
-      <w:proofErr w:type="spellStart"/>
-      <w:r>
-        <w:t>се</w:t>
-      </w:r>
-      <w:proofErr w:type="spellEnd"/>
-      <w:r>
-        <w:t xml:space="preserve"> </w:t>
-      </w:r>
-      <w:proofErr w:type="spellStart"/>
-      <w:r>
-        <w:t>използват</w:t>
-      </w:r>
-      <w:proofErr w:type="spellEnd"/>
-      <w:r>
-        <w:t xml:space="preserve"> в “Graphic”. </w:t>
-      </w:r>
-      <w:proofErr w:type="spellStart"/>
-      <w:r>
-        <w:t>Тази</w:t>
-      </w:r>
-      <w:proofErr w:type="spellEnd"/>
-      <w:r>
-        <w:t xml:space="preserve"> </w:t>
-      </w:r>
-      <w:proofErr w:type="spellStart"/>
-      <w:r>
-        <w:t>таблица</w:t>
-      </w:r>
-      <w:proofErr w:type="spellEnd"/>
-      <w:r>
-        <w:t xml:space="preserve"> е </w:t>
-      </w:r>
-      <w:proofErr w:type="spellStart"/>
-      <w:r>
-        <w:t>свързана</w:t>
-      </w:r>
-      <w:proofErr w:type="spellEnd"/>
-      <w:r>
-        <w:t xml:space="preserve"> с </w:t>
-      </w:r>
-      <w:proofErr w:type="spellStart"/>
-      <w:r>
-        <w:t>таблицата</w:t>
-      </w:r>
-      <w:proofErr w:type="spellEnd"/>
-      <w:r>
-        <w:t xml:space="preserve"> </w:t>
-      </w:r>
-      <w:proofErr w:type="spellStart"/>
-      <w:r>
-        <w:t>за</w:t>
-      </w:r>
-      <w:proofErr w:type="spellEnd"/>
-      <w:r>
-        <w:t xml:space="preserve"> “Graphic”.</w:t>
+      <w:r>
+        <w:t>TaskReceiverID: text</w:t>
+      </w:r>
+    </w:p>
+    <w:p>
+      <w:r>
+        <w:t>Тази таблица съдържа създадени задачи по дати, които се използват в “Graphic”. Тази таблица е свързана с таблицата за “Graphic”.</w:t>
       </w:r>
     </w:p>
     <w:p/>
@@ -7792,21 +6403,8 @@
           <w:lang w:val="bg-BG"/>
         </w:rPr>
       </w:pPr>
-      <w:proofErr w:type="spellStart"/>
-      <w:r>
-        <w:t>Следващата</w:t>
-      </w:r>
-      <w:proofErr w:type="spellEnd"/>
-      <w:r>
-        <w:t xml:space="preserve"> </w:t>
-      </w:r>
-      <w:proofErr w:type="spellStart"/>
-      <w:r>
-        <w:t>таблица</w:t>
-      </w:r>
-      <w:proofErr w:type="spellEnd"/>
-      <w:r>
-        <w:t xml:space="preserve"> е:</w:t>
+      <w:r>
+        <w:t>Следващата таблица е:</w:t>
       </w:r>
     </w:p>
     <w:p>
@@ -7836,13 +6434,8 @@
         </w:numPr>
         <w:spacing w:line="256" w:lineRule="auto"/>
       </w:pPr>
-      <w:proofErr w:type="spellStart"/>
-      <w:r>
-        <w:t>AccessLevel</w:t>
-      </w:r>
-      <w:proofErr w:type="spellEnd"/>
-      <w:r>
-        <w:t>: text</w:t>
+      <w:r>
+        <w:t>AccessLevel: text</w:t>
       </w:r>
     </w:p>
     <w:p>
@@ -7854,13 +6447,8 @@
         </w:numPr>
         <w:spacing w:line="256" w:lineRule="auto"/>
       </w:pPr>
-      <w:proofErr w:type="spellStart"/>
-      <w:r>
-        <w:t>UploaderID</w:t>
-      </w:r>
-      <w:proofErr w:type="spellEnd"/>
-      <w:r>
-        <w:t>: text</w:t>
+      <w:r>
+        <w:t>UploaderID: text</w:t>
       </w:r>
     </w:p>
     <w:p>
@@ -7872,13 +6460,8 @@
         </w:numPr>
         <w:spacing w:line="256" w:lineRule="auto"/>
       </w:pPr>
-      <w:proofErr w:type="spellStart"/>
-      <w:r>
-        <w:t>DownloaderIDs</w:t>
-      </w:r>
-      <w:proofErr w:type="spellEnd"/>
-      <w:r>
-        <w:t>: List&lt;text&gt;</w:t>
+      <w:r>
+        <w:t>DownloaderIDs: List&lt;text&gt;</w:t>
       </w:r>
     </w:p>
     <w:p>
@@ -7908,381 +6491,8 @@
       </w:r>
     </w:p>
     <w:p>
-      <w:proofErr w:type="spellStart"/>
-      <w:r>
-        <w:t>Тази</w:t>
-      </w:r>
-      <w:proofErr w:type="spellEnd"/>
-      <w:r>
-        <w:t xml:space="preserve"> </w:t>
-      </w:r>
-      <w:proofErr w:type="spellStart"/>
-      <w:r>
-        <w:t>таблица</w:t>
-      </w:r>
-      <w:proofErr w:type="spellEnd"/>
-      <w:r>
-        <w:t xml:space="preserve"> </w:t>
-      </w:r>
-      <w:proofErr w:type="spellStart"/>
-      <w:r>
-        <w:t>съдържа</w:t>
-      </w:r>
-      <w:proofErr w:type="spellEnd"/>
-      <w:r>
-        <w:t xml:space="preserve"> </w:t>
-      </w:r>
-      <w:proofErr w:type="spellStart"/>
-      <w:r>
-        <w:t>атрибути</w:t>
-      </w:r>
-      <w:proofErr w:type="spellEnd"/>
-      <w:r>
-        <w:t xml:space="preserve"> Access </w:t>
-      </w:r>
-      <w:proofErr w:type="spellStart"/>
-      <w:r>
-        <w:t>за</w:t>
-      </w:r>
-      <w:proofErr w:type="spellEnd"/>
-      <w:r>
-        <w:t xml:space="preserve"> </w:t>
-      </w:r>
-      <w:proofErr w:type="spellStart"/>
-      <w:r>
-        <w:t>право</w:t>
-      </w:r>
-      <w:proofErr w:type="spellEnd"/>
-      <w:r>
-        <w:t xml:space="preserve"> </w:t>
-      </w:r>
-      <w:proofErr w:type="spellStart"/>
-      <w:r>
-        <w:t>на</w:t>
-      </w:r>
-      <w:proofErr w:type="spellEnd"/>
-      <w:r>
-        <w:t xml:space="preserve"> </w:t>
-      </w:r>
-      <w:proofErr w:type="spellStart"/>
-      <w:r>
-        <w:t>достъп</w:t>
-      </w:r>
-      <w:proofErr w:type="spellEnd"/>
-      <w:r>
-        <w:t xml:space="preserve"> </w:t>
-      </w:r>
-      <w:proofErr w:type="spellStart"/>
-      <w:r>
-        <w:t>кои</w:t>
-      </w:r>
-      <w:proofErr w:type="spellEnd"/>
-      <w:r>
-        <w:t xml:space="preserve"> </w:t>
-      </w:r>
-      <w:proofErr w:type="spellStart"/>
-      <w:r>
-        <w:t>роли</w:t>
-      </w:r>
-      <w:proofErr w:type="spellEnd"/>
-      <w:r>
-        <w:t xml:space="preserve"> </w:t>
-      </w:r>
-      <w:proofErr w:type="spellStart"/>
-      <w:r>
-        <w:t>имат</w:t>
-      </w:r>
-      <w:proofErr w:type="spellEnd"/>
-      <w:r>
-        <w:t xml:space="preserve"> </w:t>
-      </w:r>
-      <w:proofErr w:type="spellStart"/>
-      <w:r>
-        <w:t>право</w:t>
-      </w:r>
-      <w:proofErr w:type="spellEnd"/>
-      <w:r>
-        <w:t xml:space="preserve"> </w:t>
-      </w:r>
-      <w:proofErr w:type="spellStart"/>
-      <w:r>
-        <w:t>да</w:t>
-      </w:r>
-      <w:proofErr w:type="spellEnd"/>
-      <w:r>
-        <w:t xml:space="preserve"> </w:t>
-      </w:r>
-      <w:proofErr w:type="spellStart"/>
-      <w:r>
-        <w:t>достъпват</w:t>
-      </w:r>
-      <w:proofErr w:type="spellEnd"/>
-      <w:r>
-        <w:t xml:space="preserve"> </w:t>
-      </w:r>
-      <w:proofErr w:type="spellStart"/>
-      <w:r>
-        <w:t>този</w:t>
-      </w:r>
-      <w:proofErr w:type="spellEnd"/>
-      <w:r>
-        <w:t xml:space="preserve"> </w:t>
-      </w:r>
-      <w:proofErr w:type="spellStart"/>
-      <w:r>
-        <w:t>документ</w:t>
-      </w:r>
-      <w:proofErr w:type="spellEnd"/>
-      <w:r>
-        <w:t>. “</w:t>
-      </w:r>
-      <w:proofErr w:type="spellStart"/>
-      <w:r>
-        <w:t>From_id</w:t>
-      </w:r>
-      <w:proofErr w:type="spellEnd"/>
-      <w:r>
-        <w:t>” и “</w:t>
-      </w:r>
-      <w:proofErr w:type="spellStart"/>
-      <w:r>
-        <w:t>To_id</w:t>
-      </w:r>
-      <w:proofErr w:type="spellEnd"/>
-      <w:r>
-        <w:t xml:space="preserve">” </w:t>
-      </w:r>
-      <w:proofErr w:type="spellStart"/>
-      <w:r>
-        <w:t>са</w:t>
-      </w:r>
-      <w:proofErr w:type="spellEnd"/>
-      <w:r>
-        <w:t xml:space="preserve"> </w:t>
-      </w:r>
-      <w:proofErr w:type="spellStart"/>
-      <w:r>
-        <w:t>атрибути</w:t>
-      </w:r>
-      <w:proofErr w:type="spellEnd"/>
-      <w:r>
-        <w:t xml:space="preserve">, </w:t>
-      </w:r>
-      <w:proofErr w:type="spellStart"/>
-      <w:r>
-        <w:t>които</w:t>
-      </w:r>
-      <w:proofErr w:type="spellEnd"/>
-      <w:r>
-        <w:t xml:space="preserve"> </w:t>
-      </w:r>
-      <w:proofErr w:type="spellStart"/>
-      <w:r>
-        <w:t>съдържат</w:t>
-      </w:r>
-      <w:proofErr w:type="spellEnd"/>
-      <w:r>
-        <w:t xml:space="preserve"> id-</w:t>
-      </w:r>
-      <w:proofErr w:type="spellStart"/>
-      <w:r>
-        <w:t>тата</w:t>
-      </w:r>
-      <w:proofErr w:type="spellEnd"/>
-      <w:r>
-        <w:t xml:space="preserve"> </w:t>
-      </w:r>
-      <w:proofErr w:type="spellStart"/>
-      <w:r>
-        <w:t>на</w:t>
-      </w:r>
-      <w:proofErr w:type="spellEnd"/>
-      <w:r>
-        <w:t xml:space="preserve"> </w:t>
-      </w:r>
-      <w:proofErr w:type="spellStart"/>
-      <w:r>
-        <w:t>потребителя</w:t>
-      </w:r>
-      <w:proofErr w:type="spellEnd"/>
-      <w:r>
-        <w:t xml:space="preserve">, </w:t>
-      </w:r>
-      <w:proofErr w:type="spellStart"/>
-      <w:r>
-        <w:t>който</w:t>
-      </w:r>
-      <w:proofErr w:type="spellEnd"/>
-      <w:r>
-        <w:t xml:space="preserve"> е </w:t>
-      </w:r>
-      <w:proofErr w:type="spellStart"/>
-      <w:r>
-        <w:t>качил</w:t>
-      </w:r>
-      <w:proofErr w:type="spellEnd"/>
-      <w:r>
-        <w:t xml:space="preserve"> </w:t>
-      </w:r>
-      <w:proofErr w:type="spellStart"/>
-      <w:r>
-        <w:t>този</w:t>
-      </w:r>
-      <w:proofErr w:type="spellEnd"/>
-      <w:r>
-        <w:t xml:space="preserve"> </w:t>
-      </w:r>
-      <w:proofErr w:type="spellStart"/>
-      <w:r>
-        <w:t>документ</w:t>
-      </w:r>
-      <w:proofErr w:type="spellEnd"/>
-      <w:r>
-        <w:t xml:space="preserve"> и id-</w:t>
-      </w:r>
-      <w:proofErr w:type="spellStart"/>
-      <w:r>
-        <w:t>то</w:t>
-      </w:r>
-      <w:proofErr w:type="spellEnd"/>
-      <w:r>
-        <w:t xml:space="preserve"> </w:t>
-      </w:r>
-      <w:proofErr w:type="spellStart"/>
-      <w:r>
-        <w:t>на</w:t>
-      </w:r>
-      <w:proofErr w:type="spellEnd"/>
-      <w:r>
-        <w:t xml:space="preserve"> </w:t>
-      </w:r>
-      <w:proofErr w:type="spellStart"/>
-      <w:r>
-        <w:t>потребителя</w:t>
-      </w:r>
-      <w:proofErr w:type="spellEnd"/>
-      <w:r>
-        <w:t xml:space="preserve">, </w:t>
-      </w:r>
-      <w:proofErr w:type="spellStart"/>
-      <w:r>
-        <w:t>до</w:t>
-      </w:r>
-      <w:proofErr w:type="spellEnd"/>
-      <w:r>
-        <w:t xml:space="preserve"> </w:t>
-      </w:r>
-      <w:proofErr w:type="spellStart"/>
-      <w:r>
-        <w:t>който</w:t>
-      </w:r>
-      <w:proofErr w:type="spellEnd"/>
-      <w:r>
-        <w:t xml:space="preserve"> </w:t>
-      </w:r>
-      <w:proofErr w:type="spellStart"/>
-      <w:r>
-        <w:t>трябва</w:t>
-      </w:r>
-      <w:proofErr w:type="spellEnd"/>
-      <w:r>
-        <w:t xml:space="preserve"> </w:t>
-      </w:r>
-      <w:proofErr w:type="spellStart"/>
-      <w:r>
-        <w:t>да</w:t>
-      </w:r>
-      <w:proofErr w:type="spellEnd"/>
-      <w:r>
-        <w:t xml:space="preserve"> </w:t>
-      </w:r>
-      <w:proofErr w:type="spellStart"/>
-      <w:r>
-        <w:t>стигне</w:t>
-      </w:r>
-      <w:proofErr w:type="spellEnd"/>
-      <w:r>
-        <w:t xml:space="preserve"> </w:t>
-      </w:r>
-      <w:proofErr w:type="spellStart"/>
-      <w:r>
-        <w:t>този</w:t>
-      </w:r>
-      <w:proofErr w:type="spellEnd"/>
-      <w:r>
-        <w:t xml:space="preserve"> </w:t>
-      </w:r>
-      <w:proofErr w:type="spellStart"/>
-      <w:r>
-        <w:t>документ</w:t>
-      </w:r>
-      <w:proofErr w:type="spellEnd"/>
-      <w:r>
-        <w:t xml:space="preserve">. </w:t>
-      </w:r>
-      <w:proofErr w:type="spellStart"/>
-      <w:r>
-        <w:t>Атрибутът</w:t>
-      </w:r>
-      <w:proofErr w:type="spellEnd"/>
-      <w:r>
-        <w:t xml:space="preserve"> “Document” е </w:t>
-      </w:r>
-      <w:proofErr w:type="spellStart"/>
-      <w:r>
-        <w:t>пътят</w:t>
-      </w:r>
-      <w:proofErr w:type="spellEnd"/>
-      <w:r>
-        <w:t xml:space="preserve"> </w:t>
-      </w:r>
-      <w:proofErr w:type="spellStart"/>
-      <w:r>
-        <w:t>където</w:t>
-      </w:r>
-      <w:proofErr w:type="spellEnd"/>
-      <w:r>
-        <w:t xml:space="preserve"> </w:t>
-      </w:r>
-      <w:proofErr w:type="spellStart"/>
-      <w:r>
-        <w:t>документът</w:t>
-      </w:r>
-      <w:proofErr w:type="spellEnd"/>
-      <w:r>
-        <w:t xml:space="preserve"> </w:t>
-      </w:r>
-      <w:proofErr w:type="spellStart"/>
-      <w:r>
-        <w:t>се</w:t>
-      </w:r>
-      <w:proofErr w:type="spellEnd"/>
-      <w:r>
-        <w:t xml:space="preserve"> </w:t>
-      </w:r>
-      <w:proofErr w:type="spellStart"/>
-      <w:r>
-        <w:t>намира</w:t>
-      </w:r>
-      <w:proofErr w:type="spellEnd"/>
-      <w:r>
-        <w:t xml:space="preserve">. </w:t>
-      </w:r>
-      <w:proofErr w:type="spellStart"/>
-      <w:r>
-        <w:t>Таблицата</w:t>
-      </w:r>
-      <w:proofErr w:type="spellEnd"/>
-      <w:r>
-        <w:t xml:space="preserve"> е </w:t>
-      </w:r>
-      <w:proofErr w:type="spellStart"/>
-      <w:r>
-        <w:t>свързана</w:t>
-      </w:r>
-      <w:proofErr w:type="spellEnd"/>
-      <w:r>
-        <w:t xml:space="preserve"> с “Users” и “Roles”</w:t>
+      <w:r>
+        <w:t>Тази таблица съдържа атрибути Access за право на достъп кои роли имат право да достъпват този документ. “From_id” и “To_id” са атрибути, които съдържат id-тата на потребителя, който е качил този документ и id-то на потребителя, до който трябва да стигне този документ. Атрибутът “Document” е пътят където документът се намира. Таблицата е свързана с “Users” и “Roles”</w:t>
       </w:r>
     </w:p>
     <w:p/>
@@ -8315,22 +6525,9 @@
       </w:pPr>
     </w:p>
     <w:p>
-      <w:proofErr w:type="spellStart"/>
       <w:r>
         <w:lastRenderedPageBreak/>
-        <w:t>Следващата</w:t>
-      </w:r>
-      <w:proofErr w:type="spellEnd"/>
-      <w:r>
-        <w:t xml:space="preserve"> </w:t>
-      </w:r>
-      <w:proofErr w:type="spellStart"/>
-      <w:r>
-        <w:t>таблица</w:t>
-      </w:r>
-      <w:proofErr w:type="spellEnd"/>
-      <w:r>
-        <w:t xml:space="preserve"> е:</w:t>
+        <w:t>Следващата таблица е:</w:t>
       </w:r>
     </w:p>
     <w:p>
@@ -8360,13 +6557,8 @@
         </w:numPr>
         <w:spacing w:line="256" w:lineRule="auto"/>
       </w:pPr>
-      <w:proofErr w:type="spellStart"/>
-      <w:r>
-        <w:t>From_id</w:t>
-      </w:r>
-      <w:proofErr w:type="spellEnd"/>
-      <w:r>
-        <w:t>: int</w:t>
+      <w:r>
+        <w:t>From_id: int</w:t>
       </w:r>
     </w:p>
     <w:p>
@@ -8430,277 +6622,8 @@
       </w:r>
     </w:p>
     <w:p>
-      <w:proofErr w:type="spellStart"/>
-      <w:r>
-        <w:t>Тъй</w:t>
-      </w:r>
-      <w:proofErr w:type="spellEnd"/>
-      <w:r>
-        <w:t xml:space="preserve"> </w:t>
-      </w:r>
-      <w:proofErr w:type="spellStart"/>
-      <w:r>
-        <w:t>като</w:t>
-      </w:r>
-      <w:proofErr w:type="spellEnd"/>
-      <w:r>
-        <w:t xml:space="preserve"> </w:t>
-      </w:r>
-      <w:proofErr w:type="spellStart"/>
-      <w:r>
-        <w:t>базата</w:t>
-      </w:r>
-      <w:proofErr w:type="spellEnd"/>
-      <w:r>
-        <w:t xml:space="preserve"> </w:t>
-      </w:r>
-      <w:proofErr w:type="spellStart"/>
-      <w:r>
-        <w:t>данни</w:t>
-      </w:r>
-      <w:proofErr w:type="spellEnd"/>
-      <w:r>
-        <w:t xml:space="preserve"> </w:t>
-      </w:r>
-      <w:proofErr w:type="spellStart"/>
-      <w:r>
-        <w:t>ще</w:t>
-      </w:r>
-      <w:proofErr w:type="spellEnd"/>
-      <w:r>
-        <w:t xml:space="preserve"> </w:t>
-      </w:r>
-      <w:proofErr w:type="spellStart"/>
-      <w:r>
-        <w:t>бъде</w:t>
-      </w:r>
-      <w:proofErr w:type="spellEnd"/>
-      <w:r>
-        <w:t xml:space="preserve"> </w:t>
-      </w:r>
-      <w:proofErr w:type="spellStart"/>
-      <w:r>
-        <w:t>нерелационна</w:t>
-      </w:r>
-      <w:proofErr w:type="spellEnd"/>
-      <w:r>
-        <w:t xml:space="preserve"> </w:t>
-      </w:r>
-      <w:proofErr w:type="spellStart"/>
-      <w:r>
-        <w:t>таблицата</w:t>
-      </w:r>
-      <w:proofErr w:type="spellEnd"/>
-      <w:r>
-        <w:t xml:space="preserve"> </w:t>
-      </w:r>
-      <w:proofErr w:type="spellStart"/>
-      <w:r>
-        <w:t>би</w:t>
-      </w:r>
-      <w:proofErr w:type="spellEnd"/>
-      <w:r>
-        <w:t xml:space="preserve"> </w:t>
-      </w:r>
-      <w:proofErr w:type="spellStart"/>
-      <w:r>
-        <w:t>могла</w:t>
-      </w:r>
-      <w:proofErr w:type="spellEnd"/>
-      <w:r>
-        <w:t xml:space="preserve"> </w:t>
-      </w:r>
-      <w:proofErr w:type="spellStart"/>
-      <w:r>
-        <w:t>да</w:t>
-      </w:r>
-      <w:proofErr w:type="spellEnd"/>
-      <w:r>
-        <w:t xml:space="preserve"> </w:t>
-      </w:r>
-      <w:proofErr w:type="spellStart"/>
-      <w:r>
-        <w:t>има</w:t>
-      </w:r>
-      <w:proofErr w:type="spellEnd"/>
-      <w:r>
-        <w:t xml:space="preserve"> </w:t>
-      </w:r>
-      <w:proofErr w:type="spellStart"/>
-      <w:r>
-        <w:t>различен</w:t>
-      </w:r>
-      <w:proofErr w:type="spellEnd"/>
-      <w:r>
-        <w:t xml:space="preserve"> </w:t>
-      </w:r>
-      <w:proofErr w:type="spellStart"/>
-      <w:r>
-        <w:t>брой</w:t>
-      </w:r>
-      <w:proofErr w:type="spellEnd"/>
-      <w:r>
-        <w:t xml:space="preserve"> </w:t>
-      </w:r>
-      <w:proofErr w:type="spellStart"/>
-      <w:r>
-        <w:t>атрибути</w:t>
-      </w:r>
-      <w:proofErr w:type="spellEnd"/>
-      <w:r>
-        <w:t xml:space="preserve"> </w:t>
-      </w:r>
-      <w:proofErr w:type="spellStart"/>
-      <w:r>
-        <w:t>на</w:t>
-      </w:r>
-      <w:proofErr w:type="spellEnd"/>
-      <w:r>
-        <w:t xml:space="preserve"> </w:t>
-      </w:r>
-      <w:proofErr w:type="spellStart"/>
-      <w:r>
-        <w:t>всеки</w:t>
-      </w:r>
-      <w:proofErr w:type="spellEnd"/>
-      <w:r>
-        <w:t xml:space="preserve"> </w:t>
-      </w:r>
-      <w:proofErr w:type="spellStart"/>
-      <w:r>
-        <w:t>ред</w:t>
-      </w:r>
-      <w:proofErr w:type="spellEnd"/>
-      <w:r>
-        <w:t xml:space="preserve">. </w:t>
-      </w:r>
-      <w:proofErr w:type="spellStart"/>
-      <w:r>
-        <w:t>Това</w:t>
-      </w:r>
-      <w:proofErr w:type="spellEnd"/>
-      <w:r>
-        <w:t xml:space="preserve"> е </w:t>
-      </w:r>
-      <w:proofErr w:type="spellStart"/>
-      <w:r>
-        <w:t>таблица</w:t>
-      </w:r>
-      <w:proofErr w:type="spellEnd"/>
-      <w:r>
-        <w:t xml:space="preserve"> </w:t>
-      </w:r>
-      <w:proofErr w:type="spellStart"/>
-      <w:r>
-        <w:t>за</w:t>
-      </w:r>
-      <w:proofErr w:type="spellEnd"/>
-      <w:r>
-        <w:t xml:space="preserve"> Forum, </w:t>
-      </w:r>
-      <w:proofErr w:type="spellStart"/>
-      <w:r>
-        <w:t>където</w:t>
-      </w:r>
-      <w:proofErr w:type="spellEnd"/>
-      <w:r>
-        <w:t xml:space="preserve"> </w:t>
-      </w:r>
-      <w:proofErr w:type="spellStart"/>
-      <w:r>
-        <w:t>даден</w:t>
-      </w:r>
-      <w:proofErr w:type="spellEnd"/>
-      <w:r>
-        <w:t xml:space="preserve"> </w:t>
-      </w:r>
-      <w:proofErr w:type="spellStart"/>
-      <w:r>
-        <w:t>служител</w:t>
-      </w:r>
-      <w:proofErr w:type="spellEnd"/>
-      <w:r>
-        <w:t xml:space="preserve"> </w:t>
-      </w:r>
-      <w:proofErr w:type="spellStart"/>
-      <w:r>
-        <w:t>задава</w:t>
-      </w:r>
-      <w:proofErr w:type="spellEnd"/>
-      <w:r>
-        <w:t xml:space="preserve"> </w:t>
-      </w:r>
-      <w:proofErr w:type="spellStart"/>
-      <w:r>
-        <w:t>въпрос</w:t>
-      </w:r>
-      <w:proofErr w:type="spellEnd"/>
-      <w:r>
-        <w:t xml:space="preserve"> и </w:t>
-      </w:r>
-      <w:proofErr w:type="spellStart"/>
-      <w:r>
-        <w:t>служителите</w:t>
-      </w:r>
-      <w:proofErr w:type="spellEnd"/>
-      <w:r>
-        <w:t xml:space="preserve"> </w:t>
-      </w:r>
-      <w:proofErr w:type="spellStart"/>
-      <w:r>
-        <w:t>биха</w:t>
-      </w:r>
-      <w:proofErr w:type="spellEnd"/>
-      <w:r>
-        <w:t xml:space="preserve"> </w:t>
-      </w:r>
-      <w:proofErr w:type="spellStart"/>
-      <w:r>
-        <w:t>могли</w:t>
-      </w:r>
-      <w:proofErr w:type="spellEnd"/>
-      <w:r>
-        <w:t xml:space="preserve"> </w:t>
-      </w:r>
-      <w:proofErr w:type="spellStart"/>
-      <w:r>
-        <w:t>да</w:t>
-      </w:r>
-      <w:proofErr w:type="spellEnd"/>
-      <w:r>
-        <w:t xml:space="preserve"> </w:t>
-      </w:r>
-      <w:proofErr w:type="spellStart"/>
-      <w:r>
-        <w:t>му</w:t>
-      </w:r>
-      <w:proofErr w:type="spellEnd"/>
-      <w:r>
-        <w:t xml:space="preserve"> </w:t>
-      </w:r>
-      <w:proofErr w:type="spellStart"/>
-      <w:r>
-        <w:t>отговорят</w:t>
-      </w:r>
-      <w:proofErr w:type="spellEnd"/>
-      <w:r>
-        <w:t xml:space="preserve">. </w:t>
-      </w:r>
-      <w:proofErr w:type="spellStart"/>
-      <w:r>
-        <w:t>Таблицата</w:t>
-      </w:r>
-      <w:proofErr w:type="spellEnd"/>
-      <w:r>
-        <w:t xml:space="preserve"> е </w:t>
-      </w:r>
-      <w:proofErr w:type="spellStart"/>
-      <w:r>
-        <w:t>свързана</w:t>
-      </w:r>
-      <w:proofErr w:type="spellEnd"/>
-      <w:r>
-        <w:t xml:space="preserve"> с “Users”.</w:t>
+      <w:r>
+        <w:t>Тъй като базата данни ще бъде нерелационна таблицата би могла да има различен брой атрибути на всеки ред. Това е таблица за Forum, където даден служител задава въпрос и служителите биха могли да му отговорят. Таблицата е свързана с “Users”.</w:t>
       </w:r>
     </w:p>
     <w:p>
@@ -8934,27 +6857,7 @@
           <w:szCs w:val="24"/>
           <w:lang w:val="bg-BG"/>
         </w:rPr>
-        <w:t xml:space="preserve"> - Системата ще оползотворява ресурсите си, чрез разпределяне на товара с възможност за </w:t>
-      </w:r>
-      <w:proofErr w:type="spellStart"/>
-      <w:r>
-        <w:rPr>
-          <w:color w:val="222A35" w:themeColor="text2" w:themeShade="80"/>
-          <w:sz w:val="24"/>
-          <w:szCs w:val="24"/>
-          <w:lang w:val="bg-BG"/>
-        </w:rPr>
-        <w:t>multithreading</w:t>
-      </w:r>
-      <w:proofErr w:type="spellEnd"/>
-      <w:r>
-        <w:rPr>
-          <w:color w:val="222A35" w:themeColor="text2" w:themeShade="80"/>
-          <w:sz w:val="24"/>
-          <w:szCs w:val="24"/>
-          <w:lang w:val="bg-BG"/>
-        </w:rPr>
-        <w:t>.</w:t>
+        <w:t xml:space="preserve"> - Системата ще оползотворява ресурсите си, чрез разпределяне на товара с възможност за multithreading.</w:t>
       </w:r>
     </w:p>
     <w:p>
@@ -9028,10 +6931,10 @@
 </file>
 
 <file path=word/numbering.xml><?xml version="1.0" encoding="utf-8"?>
-<w:numbering xmlns:wpc="http://schemas.microsoft.com/office/word/2010/wordprocessingCanvas" xmlns:cx="http://schemas.microsoft.com/office/drawing/2014/chartex" xmlns:cx1="http://schemas.microsoft.com/office/drawing/2015/9/8/chartex" xmlns:cx2="http://schemas.microsoft.com/office/drawing/2015/10/21/chartex" xmlns:cx3="http://schemas.microsoft.com/office/drawing/2016/5/9/chartex" xmlns:cx4="http://schemas.microsoft.com/office/drawing/2016/5/10/chartex" xmlns:cx5="http://schemas.microsoft.com/office/drawing/2016/5/11/chartex" xmlns:cx6="http://schemas.microsoft.com/office/drawing/2016/5/12/chartex" xmlns:cx7="http://schemas.microsoft.com/office/drawing/2016/5/13/chartex" xmlns:cx8="http://schemas.microsoft.com/office/drawing/2016/5/14/chartex" xmlns:mc="http://schemas.openxmlformats.org/markup-compatibility/2006" xmlns:aink="http://schemas.microsoft.com/office/drawing/2016/ink" xmlns:am3d="http://schemas.microsoft.com/office/drawing/2017/model3d" xmlns:o="urn:schemas-microsoft-com:office:office" xmlns:r="http://schemas.openxmlformats.org/officeDocument/2006/relationships" xmlns:m="http://schemas.openxmlformats.org/officeDocument/2006/math" xmlns:v="urn:schemas-microsoft-com:vml" xmlns:wp14="http://schemas.microsoft.com/office/word/2010/wordprocessingDrawing" xmlns:wp="http://schemas.openxmlformats.org/drawingml/2006/wordprocessingDrawing" xmlns:w10="urn:schemas-microsoft-com:office:word" xmlns:w="http://schemas.openxmlformats.org/wordprocessingml/2006/main" xmlns:w14="http://schemas.microsoft.com/office/word/2010/wordml" xmlns:w15="http://schemas.microsoft.com/office/word/2012/wordml" xmlns:w16cex="http://schemas.microsoft.com/office/word/2018/wordml/cex" xmlns:w16cid="http://schemas.microsoft.com/office/word/2016/wordml/cid" xmlns:w16="http://schemas.microsoft.com/office/word/2018/wordml" xmlns:w16se="http://schemas.microsoft.com/office/word/2015/wordml/symex" xmlns:wpg="http://schemas.microsoft.com/office/word/2010/wordprocessingGroup" xmlns:wpi="http://schemas.microsoft.com/office/word/2010/wordprocessingInk" xmlns:wne="http://schemas.microsoft.com/office/word/2006/wordml" xmlns:wps="http://schemas.microsoft.com/office/word/2010/wordprocessingShape" mc:Ignorable="w14 w15 w16se w16cid w16 w16cex wp14">
+<w:numbering xmlns:wpc="http://schemas.microsoft.com/office/word/2010/wordprocessingCanvas" xmlns:cx="http://schemas.microsoft.com/office/drawing/2014/chartex" xmlns:cx1="http://schemas.microsoft.com/office/drawing/2015/9/8/chartex" xmlns:cx2="http://schemas.microsoft.com/office/drawing/2015/10/21/chartex" xmlns:cx3="http://schemas.microsoft.com/office/drawing/2016/5/9/chartex" xmlns:cx4="http://schemas.microsoft.com/office/drawing/2016/5/10/chartex" xmlns:cx5="http://schemas.microsoft.com/office/drawing/2016/5/11/chartex" xmlns:cx6="http://schemas.microsoft.com/office/drawing/2016/5/12/chartex" xmlns:cx7="http://schemas.microsoft.com/office/drawing/2016/5/13/chartex" xmlns:cx8="http://schemas.microsoft.com/office/drawing/2016/5/14/chartex" xmlns:mc="http://schemas.openxmlformats.org/markup-compatibility/2006" xmlns:aink="http://schemas.microsoft.com/office/drawing/2016/ink" xmlns:am3d="http://schemas.microsoft.com/office/drawing/2017/model3d" xmlns:o="urn:schemas-microsoft-com:office:office" xmlns:r="http://schemas.openxmlformats.org/officeDocument/2006/relationships" xmlns:m="http://schemas.openxmlformats.org/officeDocument/2006/math" xmlns:v="urn:schemas-microsoft-com:vml" xmlns:wp14="http://schemas.microsoft.com/office/word/2010/wordprocessingDrawing" xmlns:wp="http://schemas.openxmlformats.org/drawingml/2006/wordprocessingDrawing" xmlns:w10="urn:schemas-microsoft-com:office:word" xmlns:w="http://schemas.openxmlformats.org/wordprocessingml/2006/main" xmlns:w14="http://schemas.microsoft.com/office/word/2010/wordml" xmlns:w15="http://schemas.microsoft.com/office/word/2012/wordml" xmlns:w16cid="http://schemas.microsoft.com/office/word/2016/wordml/cid" xmlns:w16se="http://schemas.microsoft.com/office/word/2015/wordml/symex" xmlns:wpg="http://schemas.microsoft.com/office/word/2010/wordprocessingGroup" xmlns:wpi="http://schemas.microsoft.com/office/word/2010/wordprocessingInk" xmlns:wne="http://schemas.microsoft.com/office/word/2006/wordml" xmlns:wps="http://schemas.microsoft.com/office/word/2010/wordprocessingShape" mc:Ignorable="w14 w15 w16se w16cid wp14">
   <w:numPicBullet w:numPicBulletId="0">
     <w:pict>
-      <v:shapetype id="_x0000_t75" coordsize="21600,21600" o:spt="75" o:preferrelative="t" path="m@4@5l@4@11@9@11@9@5xe" filled="f" stroked="f">
+      <v:shapetype w14:anchorId="299E8F70" id="_x0000_t75" coordsize="21600,21600" o:spt="75" o:preferrelative="t" path="m@4@5l@4@11@9@11@9@5xe" filled="f" stroked="f">
         <v:stroke joinstyle="miter"/>
         <v:formulas>
           <v:f eqn="if lineDrawn pixelLineWidth 0"/>
@@ -9050,7 +6953,7 @@
         <v:path o:extrusionok="f" gradientshapeok="t" o:connecttype="rect"/>
         <o:lock v:ext="edit" aspectratio="t"/>
       </v:shapetype>
-      <v:shape id="_x0000_i1056" type="#_x0000_t75" style="width:11.25pt;height:11.25pt" o:bullet="t">
+      <v:shape id="_x0000_i1038" type="#_x0000_t75" style="width:11.25pt;height:11.25pt" o:bullet="t">
         <v:imagedata r:id="rId1" o:title="mso8951"/>
       </v:shape>
     </w:pict>
@@ -9171,7 +7074,7 @@
   <w:abstractNum w:abstractNumId="1" w15:restartNumberingAfterBreak="0">
     <w:nsid w:val="13973723"/>
     <w:multiLevelType w:val="hybridMultilevel"/>
-    <w:tmpl w:val="0A26A768"/>
+    <w:tmpl w:val="3B3E1BD0"/>
     <w:lvl w:ilvl="0" w:tplc="04020013">
       <w:start w:val="1"/>
       <w:numFmt w:val="upperRoman"/>
@@ -11291,7 +9194,7 @@
 </file>
 
 <file path=word/styles.xml><?xml version="1.0" encoding="utf-8"?>
-<w:styles xmlns:mc="http://schemas.openxmlformats.org/markup-compatibility/2006" xmlns:r="http://schemas.openxmlformats.org/officeDocument/2006/relationships" xmlns:w="http://schemas.openxmlformats.org/wordprocessingml/2006/main" xmlns:w14="http://schemas.microsoft.com/office/word/2010/wordml" xmlns:w15="http://schemas.microsoft.com/office/word/2012/wordml" xmlns:w16cex="http://schemas.microsoft.com/office/word/2018/wordml/cex" xmlns:w16cid="http://schemas.microsoft.com/office/word/2016/wordml/cid" xmlns:w16="http://schemas.microsoft.com/office/word/2018/wordml" xmlns:w16se="http://schemas.microsoft.com/office/word/2015/wordml/symex" mc:Ignorable="w14 w15 w16se w16cid w16 w16cex">
+<w:styles xmlns:mc="http://schemas.openxmlformats.org/markup-compatibility/2006" xmlns:r="http://schemas.openxmlformats.org/officeDocument/2006/relationships" xmlns:w="http://schemas.openxmlformats.org/wordprocessingml/2006/main" xmlns:w14="http://schemas.microsoft.com/office/word/2010/wordml" xmlns:w15="http://schemas.microsoft.com/office/word/2012/wordml" xmlns:w16cid="http://schemas.microsoft.com/office/word/2016/wordml/cid" xmlns:w16se="http://schemas.microsoft.com/office/word/2015/wordml/symex" mc:Ignorable="w14 w15 w16se w16cid">
   <w:docDefaults>
     <w:rPrDefault>
       <w:rPr>
@@ -11838,6 +9741,29 @@
       <w:szCs w:val="112"/>
     </w:rPr>
   </w:style>
+  <w:style w:type="character" w:styleId="a4">
+    <w:name w:val="Hyperlink"/>
+    <w:basedOn w:val="a0"/>
+    <w:uiPriority w:val="99"/>
+    <w:unhideWhenUsed/>
+    <w:rsid w:val="00036BD6"/>
+    <w:rPr>
+      <w:color w:val="0563C1" w:themeColor="hyperlink"/>
+      <w:u w:val="single"/>
+    </w:rPr>
+  </w:style>
+  <w:style w:type="character" w:styleId="a5">
+    <w:name w:val="Unresolved Mention"/>
+    <w:basedOn w:val="a0"/>
+    <w:uiPriority w:val="99"/>
+    <w:semiHidden/>
+    <w:unhideWhenUsed/>
+    <w:rsid w:val="00036BD6"/>
+    <w:rPr>
+      <w:color w:val="605E5C"/>
+      <w:shd w:val="clear" w:color="auto" w:fill="E1DFDD"/>
+    </w:rPr>
+  </w:style>
 </w:styles>
 </file>
 

</xml_diff>

<commit_message>
Architecture update from Ginev
</commit_message>
<xml_diff>
--- a/documentation/Architecture.docx
+++ b/documentation/Architecture.docx
@@ -989,7 +989,6 @@
           <w:lang w:val="bg-BG" w:eastAsia="bg-BG"/>
         </w:rPr>
       </w:pPr>
-      <w:proofErr w:type="spellStart"/>
       <w:r>
         <w:rPr>
           <w:rFonts w:cstheme="minorHAnsi"/>
@@ -998,62 +997,7 @@
           <w:sz w:val="24"/>
           <w:szCs w:val="24"/>
         </w:rPr>
-        <w:t>Основни</w:t>
-      </w:r>
-      <w:proofErr w:type="spellEnd"/>
-      <w:r>
-        <w:rPr>
-          <w:rFonts w:cstheme="minorHAnsi"/>
-          <w:b/>
-          <w:color w:val="222A35" w:themeColor="text2" w:themeShade="80"/>
-          <w:sz w:val="24"/>
-          <w:szCs w:val="24"/>
-        </w:rPr>
-        <w:t xml:space="preserve"> </w:t>
-      </w:r>
-      <w:proofErr w:type="spellStart"/>
-      <w:r>
-        <w:rPr>
-          <w:rFonts w:cstheme="minorHAnsi"/>
-          <w:b/>
-          <w:color w:val="222A35" w:themeColor="text2" w:themeShade="80"/>
-          <w:sz w:val="24"/>
-          <w:szCs w:val="24"/>
-        </w:rPr>
-        <w:t>роли</w:t>
-      </w:r>
-      <w:proofErr w:type="spellEnd"/>
-      <w:r>
-        <w:rPr>
-          <w:rFonts w:cstheme="minorHAnsi"/>
-          <w:b/>
-          <w:color w:val="222A35" w:themeColor="text2" w:themeShade="80"/>
-          <w:sz w:val="24"/>
-          <w:szCs w:val="24"/>
-        </w:rPr>
-        <w:t xml:space="preserve"> в </w:t>
-      </w:r>
-      <w:proofErr w:type="spellStart"/>
-      <w:r>
-        <w:rPr>
-          <w:rFonts w:cstheme="minorHAnsi"/>
-          <w:b/>
-          <w:color w:val="222A35" w:themeColor="text2" w:themeShade="80"/>
-          <w:sz w:val="24"/>
-          <w:szCs w:val="24"/>
-        </w:rPr>
-        <w:t>системата</w:t>
-      </w:r>
-      <w:proofErr w:type="spellEnd"/>
-      <w:r>
-        <w:rPr>
-          <w:rFonts w:cstheme="minorHAnsi"/>
-          <w:b/>
-          <w:color w:val="222A35" w:themeColor="text2" w:themeShade="80"/>
-          <w:sz w:val="24"/>
-          <w:szCs w:val="24"/>
-        </w:rPr>
-        <w:t>:</w:t>
+        <w:t>Основни роли в системата:</w:t>
       </w:r>
     </w:p>
     <w:p>
@@ -1610,7 +1554,6 @@
         </w:rPr>
         <w:t xml:space="preserve">). </w:t>
       </w:r>
-      <w:proofErr w:type="spellStart"/>
       <w:r>
         <w:rPr>
           <w:rFonts w:ascii="Calibri" w:hAnsi="Calibri" w:cs="Calibri"/>
@@ -1618,117 +1561,7 @@
           <w:sz w:val="24"/>
           <w:szCs w:val="24"/>
         </w:rPr>
-        <w:t>Третия</w:t>
-      </w:r>
-      <w:proofErr w:type="spellEnd"/>
-      <w:r>
-        <w:rPr>
-          <w:rFonts w:ascii="Calibri" w:hAnsi="Calibri" w:cs="Calibri"/>
-          <w:color w:val="222A35" w:themeColor="text2" w:themeShade="80"/>
-          <w:sz w:val="24"/>
-          <w:szCs w:val="24"/>
-        </w:rPr>
-        <w:t xml:space="preserve"> </w:t>
-      </w:r>
-      <w:proofErr w:type="spellStart"/>
-      <w:r>
-        <w:rPr>
-          <w:rFonts w:ascii="Calibri" w:hAnsi="Calibri" w:cs="Calibri"/>
-          <w:color w:val="222A35" w:themeColor="text2" w:themeShade="80"/>
-          <w:sz w:val="24"/>
-          <w:szCs w:val="24"/>
-        </w:rPr>
-        <w:t>ще</w:t>
-      </w:r>
-      <w:proofErr w:type="spellEnd"/>
-      <w:r>
-        <w:rPr>
-          <w:rFonts w:ascii="Calibri" w:hAnsi="Calibri" w:cs="Calibri"/>
-          <w:color w:val="222A35" w:themeColor="text2" w:themeShade="80"/>
-          <w:sz w:val="24"/>
-          <w:szCs w:val="24"/>
-        </w:rPr>
-        <w:t xml:space="preserve"> </w:t>
-      </w:r>
-      <w:proofErr w:type="spellStart"/>
-      <w:r>
-        <w:rPr>
-          <w:rFonts w:ascii="Calibri" w:hAnsi="Calibri" w:cs="Calibri"/>
-          <w:color w:val="222A35" w:themeColor="text2" w:themeShade="80"/>
-          <w:sz w:val="24"/>
-          <w:szCs w:val="24"/>
-        </w:rPr>
-        <w:t>се</w:t>
-      </w:r>
-      <w:proofErr w:type="spellEnd"/>
-      <w:r>
-        <w:rPr>
-          <w:rFonts w:ascii="Calibri" w:hAnsi="Calibri" w:cs="Calibri"/>
-          <w:color w:val="222A35" w:themeColor="text2" w:themeShade="80"/>
-          <w:sz w:val="24"/>
-          <w:szCs w:val="24"/>
-        </w:rPr>
-        <w:t xml:space="preserve"> </w:t>
-      </w:r>
-      <w:proofErr w:type="spellStart"/>
-      <w:r>
-        <w:rPr>
-          <w:rFonts w:ascii="Calibri" w:hAnsi="Calibri" w:cs="Calibri"/>
-          <w:color w:val="222A35" w:themeColor="text2" w:themeShade="80"/>
-          <w:sz w:val="24"/>
-          <w:szCs w:val="24"/>
-        </w:rPr>
-        <w:t>използва</w:t>
-      </w:r>
-      <w:proofErr w:type="spellEnd"/>
-      <w:r>
-        <w:rPr>
-          <w:rFonts w:ascii="Calibri" w:hAnsi="Calibri" w:cs="Calibri"/>
-          <w:color w:val="222A35" w:themeColor="text2" w:themeShade="80"/>
-          <w:sz w:val="24"/>
-          <w:szCs w:val="24"/>
-        </w:rPr>
-        <w:t xml:space="preserve"> </w:t>
-      </w:r>
-      <w:proofErr w:type="spellStart"/>
-      <w:r>
-        <w:rPr>
-          <w:rFonts w:ascii="Calibri" w:hAnsi="Calibri" w:cs="Calibri"/>
-          <w:color w:val="222A35" w:themeColor="text2" w:themeShade="80"/>
-          <w:sz w:val="24"/>
-          <w:szCs w:val="24"/>
-        </w:rPr>
-        <w:t>за</w:t>
-      </w:r>
-      <w:proofErr w:type="spellEnd"/>
-      <w:r>
-        <w:rPr>
-          <w:rFonts w:ascii="Calibri" w:hAnsi="Calibri" w:cs="Calibri"/>
-          <w:color w:val="222A35" w:themeColor="text2" w:themeShade="80"/>
-          <w:sz w:val="24"/>
-          <w:szCs w:val="24"/>
-        </w:rPr>
-        <w:t xml:space="preserve"> </w:t>
-      </w:r>
-      <w:proofErr w:type="spellStart"/>
-      <w:r>
-        <w:rPr>
-          <w:rFonts w:ascii="Calibri" w:hAnsi="Calibri" w:cs="Calibri"/>
-          <w:color w:val="222A35" w:themeColor="text2" w:themeShade="80"/>
-          <w:sz w:val="24"/>
-          <w:szCs w:val="24"/>
-        </w:rPr>
-        <w:t>визуализация</w:t>
-      </w:r>
-      <w:proofErr w:type="spellEnd"/>
-      <w:r>
-        <w:rPr>
-          <w:rFonts w:ascii="Calibri" w:hAnsi="Calibri" w:cs="Calibri"/>
-          <w:color w:val="222A35" w:themeColor="text2" w:themeShade="80"/>
-          <w:sz w:val="24"/>
-          <w:szCs w:val="24"/>
-        </w:rPr>
-        <w:t xml:space="preserve"> </w:t>
+        <w:t xml:space="preserve">Третия ще се използва за визуализация </w:t>
       </w:r>
       <w:r>
         <w:rPr>
@@ -2070,7 +1903,6 @@
           <w:lang w:eastAsia="bg-BG"/>
         </w:rPr>
       </w:pPr>
-      <w:proofErr w:type="spellStart"/>
       <w:r>
         <w:rPr>
           <w:rFonts w:cstheme="minorHAnsi"/>
@@ -2078,129 +1910,8 @@
           <w:sz w:val="24"/>
           <w:szCs w:val="24"/>
         </w:rPr>
-        <w:t>Управлява</w:t>
-      </w:r>
-      <w:proofErr w:type="spellEnd"/>
-      <w:r>
-        <w:rPr>
-          <w:rFonts w:cstheme="minorHAnsi"/>
-          <w:color w:val="222A35" w:themeColor="text2" w:themeShade="80"/>
-          <w:sz w:val="24"/>
-          <w:szCs w:val="24"/>
-        </w:rPr>
-        <w:t xml:space="preserve"> </w:t>
-      </w:r>
-      <w:proofErr w:type="spellStart"/>
-      <w:r>
-        <w:rPr>
-          <w:rFonts w:cstheme="minorHAnsi"/>
-          <w:color w:val="222A35" w:themeColor="text2" w:themeShade="80"/>
-          <w:sz w:val="24"/>
-          <w:szCs w:val="24"/>
-        </w:rPr>
-        <w:t>потребителските</w:t>
-      </w:r>
-      <w:proofErr w:type="spellEnd"/>
-      <w:r>
-        <w:rPr>
-          <w:rFonts w:cstheme="minorHAnsi"/>
-          <w:color w:val="222A35" w:themeColor="text2" w:themeShade="80"/>
-          <w:sz w:val="24"/>
-          <w:szCs w:val="24"/>
-        </w:rPr>
-        <w:t xml:space="preserve"> </w:t>
-      </w:r>
-      <w:proofErr w:type="spellStart"/>
-      <w:r>
-        <w:rPr>
-          <w:rFonts w:cstheme="minorHAnsi"/>
-          <w:color w:val="222A35" w:themeColor="text2" w:themeShade="80"/>
-          <w:sz w:val="24"/>
-          <w:szCs w:val="24"/>
-        </w:rPr>
-        <w:t>акаунти</w:t>
-      </w:r>
-      <w:proofErr w:type="spellEnd"/>
-      <w:r>
-        <w:rPr>
-          <w:rFonts w:cstheme="minorHAnsi"/>
-          <w:color w:val="222A35" w:themeColor="text2" w:themeShade="80"/>
-          <w:sz w:val="24"/>
-          <w:szCs w:val="24"/>
-        </w:rPr>
-        <w:t xml:space="preserve"> </w:t>
-      </w:r>
-      <w:proofErr w:type="spellStart"/>
-      <w:r>
-        <w:rPr>
-          <w:rFonts w:cstheme="minorHAnsi"/>
-          <w:color w:val="222A35" w:themeColor="text2" w:themeShade="80"/>
-          <w:sz w:val="24"/>
-          <w:szCs w:val="24"/>
-        </w:rPr>
-        <w:t>на</w:t>
-      </w:r>
-      <w:proofErr w:type="spellEnd"/>
-      <w:r>
-        <w:rPr>
-          <w:rFonts w:cstheme="minorHAnsi"/>
-          <w:color w:val="222A35" w:themeColor="text2" w:themeShade="80"/>
-          <w:sz w:val="24"/>
-          <w:szCs w:val="24"/>
-        </w:rPr>
-        <w:t xml:space="preserve"> </w:t>
-      </w:r>
-      <w:proofErr w:type="spellStart"/>
-      <w:r>
-        <w:rPr>
-          <w:rFonts w:cstheme="minorHAnsi"/>
-          <w:color w:val="222A35" w:themeColor="text2" w:themeShade="80"/>
-          <w:sz w:val="24"/>
-          <w:szCs w:val="24"/>
-        </w:rPr>
-        <w:t>всички</w:t>
-      </w:r>
-      <w:proofErr w:type="spellEnd"/>
-      <w:r>
-        <w:rPr>
-          <w:rFonts w:cstheme="minorHAnsi"/>
-          <w:color w:val="222A35" w:themeColor="text2" w:themeShade="80"/>
-          <w:sz w:val="24"/>
-          <w:szCs w:val="24"/>
-        </w:rPr>
-        <w:t xml:space="preserve"> </w:t>
-      </w:r>
-      <w:proofErr w:type="spellStart"/>
-      <w:r>
-        <w:rPr>
-          <w:rFonts w:cstheme="minorHAnsi"/>
-          <w:color w:val="222A35" w:themeColor="text2" w:themeShade="80"/>
-          <w:sz w:val="24"/>
-          <w:szCs w:val="24"/>
-        </w:rPr>
-        <w:t>роли</w:t>
-      </w:r>
-      <w:proofErr w:type="spellEnd"/>
-      <w:r>
-        <w:rPr>
-          <w:rFonts w:cstheme="minorHAnsi"/>
-          <w:color w:val="222A35" w:themeColor="text2" w:themeShade="80"/>
-          <w:sz w:val="24"/>
-          <w:szCs w:val="24"/>
-        </w:rPr>
-        <w:t xml:space="preserve"> в </w:t>
-      </w:r>
-      <w:proofErr w:type="spellStart"/>
-      <w:r>
-        <w:rPr>
-          <w:rFonts w:cstheme="minorHAnsi"/>
-          <w:color w:val="222A35" w:themeColor="text2" w:themeShade="80"/>
-          <w:sz w:val="24"/>
-          <w:szCs w:val="24"/>
-        </w:rPr>
-        <w:t>системата</w:t>
-      </w:r>
-      <w:proofErr w:type="spellEnd"/>
+        <w:t>Управлява потребителските акаунти на всички роли в системата</w:t>
+      </w:r>
     </w:p>
     <w:p>
       <w:pPr>
@@ -2648,47 +2359,13 @@
           <w:lang w:val="bg-BG" w:eastAsia="bg-BG"/>
         </w:rPr>
       </w:pPr>
-      <w:proofErr w:type="spellStart"/>
-      <w:r>
-        <w:rPr>
-          <w:color w:val="222A35" w:themeColor="text2" w:themeShade="80"/>
-          <w:sz w:val="24"/>
-        </w:rPr>
-        <w:t>Лекции</w:t>
-      </w:r>
-      <w:proofErr w:type="spellEnd"/>
-      <w:r>
-        <w:rPr>
-          <w:color w:val="222A35" w:themeColor="text2" w:themeShade="80"/>
-          <w:sz w:val="24"/>
-        </w:rPr>
-        <w:t xml:space="preserve"> </w:t>
-      </w:r>
-      <w:proofErr w:type="spellStart"/>
-      <w:r>
-        <w:rPr>
-          <w:color w:val="222A35" w:themeColor="text2" w:themeShade="80"/>
-          <w:sz w:val="24"/>
-        </w:rPr>
-        <w:t>по</w:t>
-      </w:r>
-      <w:proofErr w:type="spellEnd"/>
-      <w:r>
-        <w:rPr>
-          <w:color w:val="222A35" w:themeColor="text2" w:themeShade="80"/>
-          <w:sz w:val="24"/>
-        </w:rPr>
-        <w:t xml:space="preserve"> </w:t>
-      </w:r>
-      <w:proofErr w:type="spellStart"/>
-      <w:r>
-        <w:rPr>
-          <w:color w:val="222A35" w:themeColor="text2" w:themeShade="80"/>
-          <w:sz w:val="24"/>
-        </w:rPr>
-        <w:t>Софтуерн</w:t>
-      </w:r>
-      <w:proofErr w:type="spellEnd"/>
+      <w:r>
+        <w:rPr>
+          <w:color w:val="222A35" w:themeColor="text2" w:themeShade="80"/>
+          <w:sz w:val="24"/>
+        </w:rPr>
+        <w:t>Лекции по Софтуерн</w:t>
+      </w:r>
       <w:r>
         <w:rPr>
           <w:color w:val="222A35" w:themeColor="text2" w:themeShade="80"/>
@@ -2702,17 +2379,8 @@
           <w:color w:val="222A35" w:themeColor="text2" w:themeShade="80"/>
           <w:sz w:val="24"/>
         </w:rPr>
-        <w:t xml:space="preserve"> </w:t>
-      </w:r>
-      <w:proofErr w:type="spellStart"/>
-      <w:r>
-        <w:rPr>
-          <w:color w:val="222A35" w:themeColor="text2" w:themeShade="80"/>
-          <w:sz w:val="24"/>
-        </w:rPr>
-        <w:t>Архитектури</w:t>
-      </w:r>
-      <w:proofErr w:type="spellEnd"/>
+        <w:t xml:space="preserve"> Архитектури</w:t>
+      </w:r>
     </w:p>
     <w:p>
       <w:pPr>
@@ -4982,7 +4650,6 @@
           <w:lang w:val="bg-BG" w:eastAsia="bg-BG"/>
         </w:rPr>
       </w:pPr>
-      <w:proofErr w:type="spellStart"/>
       <w:r>
         <w:rPr>
           <w:rFonts w:ascii="Segoe UI" w:hAnsi="Segoe UI" w:cs="Segoe UI"/>
@@ -4993,35 +4660,8 @@
           <w:szCs w:val="23"/>
           <w:shd w:val="clear" w:color="auto" w:fill="FFFFFF"/>
         </w:rPr>
-        <w:t>Процесен</w:t>
-      </w:r>
-      <w:proofErr w:type="spellEnd"/>
-      <w:r>
-        <w:rPr>
-          <w:rFonts w:ascii="Segoe UI" w:hAnsi="Segoe UI" w:cs="Segoe UI"/>
-          <w:b/>
-          <w:bCs/>
-          <w:color w:val="343A40"/>
-          <w:sz w:val="23"/>
-          <w:szCs w:val="23"/>
-          <w:shd w:val="clear" w:color="auto" w:fill="FFFFFF"/>
-        </w:rPr>
-        <w:t xml:space="preserve"> </w:t>
-      </w:r>
-      <w:proofErr w:type="spellStart"/>
-      <w:r>
-        <w:rPr>
-          <w:rFonts w:ascii="Segoe UI" w:hAnsi="Segoe UI" w:cs="Segoe UI"/>
-          <w:b/>
-          <w:bCs/>
-          <w:color w:val="343A40"/>
-          <w:sz w:val="23"/>
-          <w:szCs w:val="23"/>
-          <w:shd w:val="clear" w:color="auto" w:fill="FFFFFF"/>
-        </w:rPr>
-        <w:t>изглед</w:t>
-      </w:r>
-      <w:proofErr w:type="spellEnd"/>
+        <w:t>Процесен изглед</w:t>
+      </w:r>
     </w:p>
     <w:p>
       <w:pPr>
@@ -5981,7 +5621,7 @@
           <w:sz w:val="24"/>
           <w:szCs w:val="24"/>
         </w:rPr>
-        <w:t>Users</w:t>
+        <w:t>Employee</w:t>
       </w:r>
     </w:p>
     <w:p>
@@ -6002,10 +5642,7 @@
           <w:sz w:val="24"/>
           <w:szCs w:val="24"/>
         </w:rPr>
-        <w:t xml:space="preserve">Id: </w:t>
-      </w:r>
-      <w:r>
-        <w:t>text</w:t>
+        <w:t>Id: int</w:t>
       </w:r>
     </w:p>
     <w:p>
@@ -6126,21 +5763,12 @@
           <w:szCs w:val="24"/>
         </w:rPr>
       </w:pPr>
-      <w:proofErr w:type="spellStart"/>
-      <w:r>
-        <w:rPr>
-          <w:sz w:val="24"/>
-          <w:szCs w:val="24"/>
-        </w:rPr>
-        <w:t>AccessLevel</w:t>
-      </w:r>
-      <w:proofErr w:type="spellEnd"/>
-      <w:r>
-        <w:rPr>
-          <w:sz w:val="24"/>
-          <w:szCs w:val="24"/>
-        </w:rPr>
-        <w:t>: text</w:t>
+      <w:r>
+        <w:rPr>
+          <w:sz w:val="24"/>
+          <w:szCs w:val="24"/>
+        </w:rPr>
+        <w:t>Role: id</w:t>
       </w:r>
     </w:p>
     <w:p>
@@ -6208,766 +5836,6 @@
     </w:p>
     <w:p>
       <w:pPr>
-        <w:rPr>
-          <w:sz w:val="24"/>
-          <w:szCs w:val="24"/>
-        </w:rPr>
-      </w:pPr>
-      <w:proofErr w:type="spellStart"/>
-      <w:r>
-        <w:rPr>
-          <w:sz w:val="24"/>
-          <w:szCs w:val="24"/>
-        </w:rPr>
-        <w:t>Тук</w:t>
-      </w:r>
-      <w:proofErr w:type="spellEnd"/>
-      <w:r>
-        <w:rPr>
-          <w:sz w:val="24"/>
-          <w:szCs w:val="24"/>
-        </w:rPr>
-        <w:t xml:space="preserve"> е </w:t>
-      </w:r>
-      <w:proofErr w:type="spellStart"/>
-      <w:r>
-        <w:rPr>
-          <w:sz w:val="24"/>
-          <w:szCs w:val="24"/>
-        </w:rPr>
-        <w:t>важно</w:t>
-      </w:r>
-      <w:proofErr w:type="spellEnd"/>
-      <w:r>
-        <w:rPr>
-          <w:sz w:val="24"/>
-          <w:szCs w:val="24"/>
-        </w:rPr>
-        <w:t xml:space="preserve"> </w:t>
-      </w:r>
-      <w:proofErr w:type="spellStart"/>
-      <w:r>
-        <w:rPr>
-          <w:sz w:val="24"/>
-          <w:szCs w:val="24"/>
-        </w:rPr>
-        <w:t>да</w:t>
-      </w:r>
-      <w:proofErr w:type="spellEnd"/>
-      <w:r>
-        <w:rPr>
-          <w:sz w:val="24"/>
-          <w:szCs w:val="24"/>
-        </w:rPr>
-        <w:t xml:space="preserve"> </w:t>
-      </w:r>
-      <w:proofErr w:type="spellStart"/>
-      <w:r>
-        <w:rPr>
-          <w:sz w:val="24"/>
-          <w:szCs w:val="24"/>
-        </w:rPr>
-        <w:t>отбележим</w:t>
-      </w:r>
-      <w:proofErr w:type="spellEnd"/>
-      <w:r>
-        <w:rPr>
-          <w:sz w:val="24"/>
-          <w:szCs w:val="24"/>
-        </w:rPr>
-        <w:t xml:space="preserve">, </w:t>
-      </w:r>
-      <w:proofErr w:type="spellStart"/>
-      <w:r>
-        <w:rPr>
-          <w:sz w:val="24"/>
-          <w:szCs w:val="24"/>
-        </w:rPr>
-        <w:t>че</w:t>
-      </w:r>
-      <w:proofErr w:type="spellEnd"/>
-      <w:r>
-        <w:rPr>
-          <w:sz w:val="24"/>
-          <w:szCs w:val="24"/>
-        </w:rPr>
-        <w:t xml:space="preserve"> </w:t>
-      </w:r>
-      <w:proofErr w:type="spellStart"/>
-      <w:r>
-        <w:rPr>
-          <w:sz w:val="24"/>
-          <w:szCs w:val="24"/>
-        </w:rPr>
-        <w:t>таблицата</w:t>
-      </w:r>
-      <w:proofErr w:type="spellEnd"/>
-      <w:r>
-        <w:rPr>
-          <w:sz w:val="24"/>
-          <w:szCs w:val="24"/>
-        </w:rPr>
-        <w:t xml:space="preserve"> </w:t>
-      </w:r>
-      <w:proofErr w:type="spellStart"/>
-      <w:r>
-        <w:rPr>
-          <w:sz w:val="24"/>
-          <w:szCs w:val="24"/>
-        </w:rPr>
-        <w:t>на</w:t>
-      </w:r>
-      <w:proofErr w:type="spellEnd"/>
-      <w:r>
-        <w:rPr>
-          <w:sz w:val="24"/>
-          <w:szCs w:val="24"/>
-        </w:rPr>
-        <w:t xml:space="preserve"> </w:t>
-      </w:r>
-      <w:proofErr w:type="spellStart"/>
-      <w:r>
-        <w:rPr>
-          <w:sz w:val="24"/>
-          <w:szCs w:val="24"/>
-        </w:rPr>
-        <w:t>потребителите</w:t>
-      </w:r>
-      <w:proofErr w:type="spellEnd"/>
-      <w:r>
-        <w:rPr>
-          <w:sz w:val="24"/>
-          <w:szCs w:val="24"/>
-        </w:rPr>
-        <w:t xml:space="preserve"> </w:t>
-      </w:r>
-      <w:proofErr w:type="spellStart"/>
-      <w:r>
-        <w:rPr>
-          <w:sz w:val="24"/>
-          <w:szCs w:val="24"/>
-        </w:rPr>
-        <w:t>има</w:t>
-      </w:r>
-      <w:proofErr w:type="spellEnd"/>
-      <w:r>
-        <w:rPr>
-          <w:sz w:val="24"/>
-          <w:szCs w:val="24"/>
-        </w:rPr>
-        <w:t xml:space="preserve"> </w:t>
-      </w:r>
-      <w:proofErr w:type="spellStart"/>
-      <w:r>
-        <w:rPr>
-          <w:sz w:val="24"/>
-          <w:szCs w:val="24"/>
-        </w:rPr>
-        <w:t>един</w:t>
-      </w:r>
-      <w:proofErr w:type="spellEnd"/>
-      <w:r>
-        <w:rPr>
-          <w:sz w:val="24"/>
-          <w:szCs w:val="24"/>
-        </w:rPr>
-        <w:t xml:space="preserve"> </w:t>
-      </w:r>
-      <w:proofErr w:type="spellStart"/>
-      <w:r>
-        <w:rPr>
-          <w:sz w:val="24"/>
-          <w:szCs w:val="24"/>
-        </w:rPr>
-        <w:t>важен</w:t>
-      </w:r>
-      <w:proofErr w:type="spellEnd"/>
-      <w:r>
-        <w:rPr>
-          <w:sz w:val="24"/>
-          <w:szCs w:val="24"/>
-        </w:rPr>
-        <w:t xml:space="preserve"> </w:t>
-      </w:r>
-      <w:proofErr w:type="spellStart"/>
-      <w:r>
-        <w:rPr>
-          <w:sz w:val="24"/>
-          <w:szCs w:val="24"/>
-        </w:rPr>
-        <w:t>атрибут</w:t>
-      </w:r>
-      <w:proofErr w:type="spellEnd"/>
-      <w:r>
-        <w:rPr>
-          <w:sz w:val="24"/>
-          <w:szCs w:val="24"/>
-        </w:rPr>
-        <w:t xml:space="preserve"> и </w:t>
-      </w:r>
-      <w:proofErr w:type="spellStart"/>
-      <w:r>
-        <w:rPr>
-          <w:sz w:val="24"/>
-          <w:szCs w:val="24"/>
-        </w:rPr>
-        <w:t>това</w:t>
-      </w:r>
-      <w:proofErr w:type="spellEnd"/>
-      <w:r>
-        <w:rPr>
-          <w:sz w:val="24"/>
-          <w:szCs w:val="24"/>
-        </w:rPr>
-        <w:t xml:space="preserve"> е “Role”, </w:t>
-      </w:r>
-      <w:proofErr w:type="spellStart"/>
-      <w:r>
-        <w:rPr>
-          <w:sz w:val="24"/>
-          <w:szCs w:val="24"/>
-        </w:rPr>
-        <w:t>което</w:t>
-      </w:r>
-      <w:proofErr w:type="spellEnd"/>
-      <w:r>
-        <w:rPr>
-          <w:sz w:val="24"/>
-          <w:szCs w:val="24"/>
-        </w:rPr>
-        <w:t xml:space="preserve"> </w:t>
-      </w:r>
-      <w:proofErr w:type="spellStart"/>
-      <w:r>
-        <w:rPr>
-          <w:sz w:val="24"/>
-          <w:szCs w:val="24"/>
-        </w:rPr>
-        <w:t>определя</w:t>
-      </w:r>
-      <w:proofErr w:type="spellEnd"/>
-      <w:r>
-        <w:rPr>
-          <w:sz w:val="24"/>
-          <w:szCs w:val="24"/>
-        </w:rPr>
-        <w:t xml:space="preserve"> </w:t>
-      </w:r>
-      <w:proofErr w:type="spellStart"/>
-      <w:r>
-        <w:rPr>
-          <w:sz w:val="24"/>
-          <w:szCs w:val="24"/>
-        </w:rPr>
-        <w:t>позицията</w:t>
-      </w:r>
-      <w:proofErr w:type="spellEnd"/>
-      <w:r>
-        <w:rPr>
-          <w:sz w:val="24"/>
-          <w:szCs w:val="24"/>
-        </w:rPr>
-        <w:t xml:space="preserve"> </w:t>
-      </w:r>
-      <w:proofErr w:type="spellStart"/>
-      <w:r>
-        <w:rPr>
-          <w:sz w:val="24"/>
-          <w:szCs w:val="24"/>
-        </w:rPr>
-        <w:t>на</w:t>
-      </w:r>
-      <w:proofErr w:type="spellEnd"/>
-      <w:r>
-        <w:rPr>
-          <w:sz w:val="24"/>
-          <w:szCs w:val="24"/>
-        </w:rPr>
-        <w:t xml:space="preserve"> </w:t>
-      </w:r>
-      <w:proofErr w:type="spellStart"/>
-      <w:r>
-        <w:rPr>
-          <w:sz w:val="24"/>
-          <w:szCs w:val="24"/>
-        </w:rPr>
-        <w:t>дадения</w:t>
-      </w:r>
-      <w:proofErr w:type="spellEnd"/>
-      <w:r>
-        <w:rPr>
-          <w:sz w:val="24"/>
-          <w:szCs w:val="24"/>
-        </w:rPr>
-        <w:t xml:space="preserve"> user (</w:t>
-      </w:r>
-      <w:proofErr w:type="spellStart"/>
-      <w:r>
-        <w:rPr>
-          <w:sz w:val="24"/>
-          <w:szCs w:val="24"/>
-        </w:rPr>
-        <w:t>администратор</w:t>
-      </w:r>
-      <w:proofErr w:type="spellEnd"/>
-      <w:r>
-        <w:rPr>
-          <w:sz w:val="24"/>
-          <w:szCs w:val="24"/>
-        </w:rPr>
-        <w:t xml:space="preserve">, </w:t>
-      </w:r>
-      <w:proofErr w:type="spellStart"/>
-      <w:r>
-        <w:rPr>
-          <w:sz w:val="24"/>
-          <w:szCs w:val="24"/>
-        </w:rPr>
-        <w:t>мениджър</w:t>
-      </w:r>
-      <w:proofErr w:type="spellEnd"/>
-      <w:r>
-        <w:rPr>
-          <w:sz w:val="24"/>
-          <w:szCs w:val="24"/>
-        </w:rPr>
-        <w:t xml:space="preserve">, </w:t>
-      </w:r>
-      <w:proofErr w:type="spellStart"/>
-      <w:r>
-        <w:rPr>
-          <w:sz w:val="24"/>
-          <w:szCs w:val="24"/>
-        </w:rPr>
-        <w:t>служител</w:t>
-      </w:r>
-      <w:proofErr w:type="spellEnd"/>
-      <w:r>
-        <w:rPr>
-          <w:sz w:val="24"/>
-          <w:szCs w:val="24"/>
-        </w:rPr>
-        <w:t xml:space="preserve"> и </w:t>
-      </w:r>
-      <w:proofErr w:type="spellStart"/>
-      <w:r>
-        <w:rPr>
-          <w:sz w:val="24"/>
-          <w:szCs w:val="24"/>
-        </w:rPr>
-        <w:t>др</w:t>
-      </w:r>
-      <w:proofErr w:type="spellEnd"/>
-      <w:r>
-        <w:rPr>
-          <w:sz w:val="24"/>
-          <w:szCs w:val="24"/>
-        </w:rPr>
-        <w:t xml:space="preserve">.). </w:t>
-      </w:r>
-      <w:proofErr w:type="spellStart"/>
-      <w:r>
-        <w:rPr>
-          <w:sz w:val="24"/>
-          <w:szCs w:val="24"/>
-        </w:rPr>
-        <w:t>Също</w:t>
-      </w:r>
-      <w:proofErr w:type="spellEnd"/>
-      <w:r>
-        <w:rPr>
-          <w:sz w:val="24"/>
-          <w:szCs w:val="24"/>
-        </w:rPr>
-        <w:t xml:space="preserve"> </w:t>
-      </w:r>
-      <w:proofErr w:type="spellStart"/>
-      <w:r>
-        <w:rPr>
-          <w:sz w:val="24"/>
-          <w:szCs w:val="24"/>
-        </w:rPr>
-        <w:t>така</w:t>
-      </w:r>
-      <w:proofErr w:type="spellEnd"/>
-      <w:r>
-        <w:rPr>
-          <w:sz w:val="24"/>
-          <w:szCs w:val="24"/>
-        </w:rPr>
-        <w:t xml:space="preserve"> </w:t>
-      </w:r>
-      <w:proofErr w:type="spellStart"/>
-      <w:r>
-        <w:rPr>
-          <w:sz w:val="24"/>
-          <w:szCs w:val="24"/>
-        </w:rPr>
-        <w:t>таблицата</w:t>
-      </w:r>
-      <w:proofErr w:type="spellEnd"/>
-      <w:r>
-        <w:rPr>
-          <w:sz w:val="24"/>
-          <w:szCs w:val="24"/>
-        </w:rPr>
-        <w:t xml:space="preserve"> </w:t>
-      </w:r>
-      <w:proofErr w:type="spellStart"/>
-      <w:r>
-        <w:rPr>
-          <w:sz w:val="24"/>
-          <w:szCs w:val="24"/>
-        </w:rPr>
-        <w:t>на</w:t>
-      </w:r>
-      <w:proofErr w:type="spellEnd"/>
-      <w:r>
-        <w:rPr>
-          <w:sz w:val="24"/>
-          <w:szCs w:val="24"/>
-        </w:rPr>
-        <w:t xml:space="preserve"> </w:t>
-      </w:r>
-      <w:proofErr w:type="spellStart"/>
-      <w:r>
-        <w:rPr>
-          <w:sz w:val="24"/>
-          <w:szCs w:val="24"/>
-        </w:rPr>
-        <w:t>потребителите</w:t>
-      </w:r>
-      <w:proofErr w:type="spellEnd"/>
-      <w:r>
-        <w:rPr>
-          <w:sz w:val="24"/>
-          <w:szCs w:val="24"/>
-        </w:rPr>
-        <w:t xml:space="preserve"> </w:t>
-      </w:r>
-      <w:proofErr w:type="spellStart"/>
-      <w:r>
-        <w:rPr>
-          <w:sz w:val="24"/>
-          <w:szCs w:val="24"/>
-        </w:rPr>
-        <w:t>имат</w:t>
-      </w:r>
-      <w:proofErr w:type="spellEnd"/>
-      <w:r>
-        <w:rPr>
-          <w:sz w:val="24"/>
-          <w:szCs w:val="24"/>
-        </w:rPr>
-        <w:t xml:space="preserve"> </w:t>
-      </w:r>
-      <w:proofErr w:type="spellStart"/>
-      <w:r>
-        <w:rPr>
-          <w:sz w:val="24"/>
-          <w:szCs w:val="24"/>
-        </w:rPr>
-        <w:t>атрибутите</w:t>
-      </w:r>
-      <w:proofErr w:type="spellEnd"/>
-      <w:r>
-        <w:rPr>
-          <w:sz w:val="24"/>
-          <w:szCs w:val="24"/>
-        </w:rPr>
-        <w:t xml:space="preserve"> “Email” и “Password”, с </w:t>
-      </w:r>
-      <w:proofErr w:type="spellStart"/>
-      <w:r>
-        <w:rPr>
-          <w:sz w:val="24"/>
-          <w:szCs w:val="24"/>
-        </w:rPr>
-        <w:t>които</w:t>
-      </w:r>
-      <w:proofErr w:type="spellEnd"/>
-      <w:r>
-        <w:rPr>
-          <w:sz w:val="24"/>
-          <w:szCs w:val="24"/>
-        </w:rPr>
-        <w:t xml:space="preserve"> </w:t>
-      </w:r>
-      <w:proofErr w:type="spellStart"/>
-      <w:r>
-        <w:rPr>
-          <w:sz w:val="24"/>
-          <w:szCs w:val="24"/>
-        </w:rPr>
-        <w:t>потребителите</w:t>
-      </w:r>
-      <w:proofErr w:type="spellEnd"/>
-      <w:r>
-        <w:rPr>
-          <w:sz w:val="24"/>
-          <w:szCs w:val="24"/>
-        </w:rPr>
-        <w:t xml:space="preserve"> </w:t>
-      </w:r>
-      <w:proofErr w:type="spellStart"/>
-      <w:r>
-        <w:rPr>
-          <w:sz w:val="24"/>
-          <w:szCs w:val="24"/>
-        </w:rPr>
-        <w:t>биха</w:t>
-      </w:r>
-      <w:proofErr w:type="spellEnd"/>
-      <w:r>
-        <w:rPr>
-          <w:sz w:val="24"/>
-          <w:szCs w:val="24"/>
-        </w:rPr>
-        <w:t xml:space="preserve"> </w:t>
-      </w:r>
-      <w:proofErr w:type="spellStart"/>
-      <w:r>
-        <w:rPr>
-          <w:sz w:val="24"/>
-          <w:szCs w:val="24"/>
-        </w:rPr>
-        <w:t>могли</w:t>
-      </w:r>
-      <w:proofErr w:type="spellEnd"/>
-      <w:r>
-        <w:rPr>
-          <w:sz w:val="24"/>
-          <w:szCs w:val="24"/>
-        </w:rPr>
-        <w:t xml:space="preserve"> </w:t>
-      </w:r>
-      <w:proofErr w:type="spellStart"/>
-      <w:r>
-        <w:rPr>
-          <w:sz w:val="24"/>
-          <w:szCs w:val="24"/>
-        </w:rPr>
-        <w:t>да</w:t>
-      </w:r>
-      <w:proofErr w:type="spellEnd"/>
-      <w:r>
-        <w:rPr>
-          <w:sz w:val="24"/>
-          <w:szCs w:val="24"/>
-        </w:rPr>
-        <w:t xml:space="preserve"> </w:t>
-      </w:r>
-      <w:proofErr w:type="spellStart"/>
-      <w:r>
-        <w:rPr>
-          <w:sz w:val="24"/>
-          <w:szCs w:val="24"/>
-        </w:rPr>
-        <w:t>влизат</w:t>
-      </w:r>
-      <w:proofErr w:type="spellEnd"/>
-      <w:r>
-        <w:rPr>
-          <w:sz w:val="24"/>
-          <w:szCs w:val="24"/>
-        </w:rPr>
-        <w:t xml:space="preserve"> в </w:t>
-      </w:r>
-      <w:proofErr w:type="spellStart"/>
-      <w:r>
-        <w:rPr>
-          <w:sz w:val="24"/>
-          <w:szCs w:val="24"/>
-        </w:rPr>
-        <w:t>своите</w:t>
-      </w:r>
-      <w:proofErr w:type="spellEnd"/>
-      <w:r>
-        <w:rPr>
-          <w:sz w:val="24"/>
-          <w:szCs w:val="24"/>
-        </w:rPr>
-        <w:t xml:space="preserve"> </w:t>
-      </w:r>
-      <w:proofErr w:type="spellStart"/>
-      <w:r>
-        <w:rPr>
-          <w:sz w:val="24"/>
-          <w:szCs w:val="24"/>
-        </w:rPr>
-        <w:t>акаунти</w:t>
-      </w:r>
-      <w:proofErr w:type="spellEnd"/>
-      <w:r>
-        <w:rPr>
-          <w:sz w:val="24"/>
-          <w:szCs w:val="24"/>
-        </w:rPr>
-        <w:t xml:space="preserve">. </w:t>
-      </w:r>
-      <w:proofErr w:type="spellStart"/>
-      <w:r>
-        <w:rPr>
-          <w:sz w:val="24"/>
-          <w:szCs w:val="24"/>
-        </w:rPr>
-        <w:t>Тази</w:t>
-      </w:r>
-      <w:proofErr w:type="spellEnd"/>
-      <w:r>
-        <w:rPr>
-          <w:sz w:val="24"/>
-          <w:szCs w:val="24"/>
-        </w:rPr>
-        <w:t xml:space="preserve"> </w:t>
-      </w:r>
-      <w:proofErr w:type="spellStart"/>
-      <w:r>
-        <w:rPr>
-          <w:sz w:val="24"/>
-          <w:szCs w:val="24"/>
-        </w:rPr>
-        <w:t>таблица</w:t>
-      </w:r>
-      <w:proofErr w:type="spellEnd"/>
-      <w:r>
-        <w:rPr>
-          <w:sz w:val="24"/>
-          <w:szCs w:val="24"/>
-        </w:rPr>
-        <w:t xml:space="preserve"> е </w:t>
-      </w:r>
-      <w:proofErr w:type="spellStart"/>
-      <w:r>
-        <w:rPr>
-          <w:sz w:val="24"/>
-          <w:szCs w:val="24"/>
-        </w:rPr>
-        <w:t>свързана</w:t>
-      </w:r>
-      <w:proofErr w:type="spellEnd"/>
-      <w:r>
-        <w:rPr>
-          <w:sz w:val="24"/>
-          <w:szCs w:val="24"/>
-        </w:rPr>
-        <w:t xml:space="preserve"> с </w:t>
-      </w:r>
-      <w:proofErr w:type="spellStart"/>
-      <w:r>
-        <w:rPr>
-          <w:sz w:val="24"/>
-          <w:szCs w:val="24"/>
-        </w:rPr>
-        <w:t>таблиците</w:t>
-      </w:r>
-      <w:proofErr w:type="spellEnd"/>
-      <w:r>
-        <w:rPr>
-          <w:sz w:val="24"/>
-          <w:szCs w:val="24"/>
-        </w:rPr>
-        <w:t xml:space="preserve"> </w:t>
-      </w:r>
-      <w:proofErr w:type="spellStart"/>
-      <w:r>
-        <w:rPr>
-          <w:sz w:val="24"/>
-          <w:szCs w:val="24"/>
-        </w:rPr>
-        <w:t>за</w:t>
-      </w:r>
-      <w:proofErr w:type="spellEnd"/>
-      <w:r>
-        <w:rPr>
-          <w:sz w:val="24"/>
-          <w:szCs w:val="24"/>
-        </w:rPr>
-        <w:t xml:space="preserve"> “Role”, „</w:t>
-      </w:r>
-      <w:proofErr w:type="gramStart"/>
-      <w:r>
-        <w:rPr>
-          <w:sz w:val="24"/>
-          <w:szCs w:val="24"/>
-        </w:rPr>
-        <w:t>Graphic“</w:t>
-      </w:r>
-      <w:proofErr w:type="gramEnd"/>
-      <w:r>
-        <w:rPr>
-          <w:sz w:val="24"/>
-          <w:szCs w:val="24"/>
-        </w:rPr>
-        <w:t>, „Document“, „Forum“…</w:t>
-      </w:r>
-    </w:p>
-    <w:p>
-      <w:pPr>
-        <w:rPr>
-          <w:sz w:val="24"/>
-          <w:szCs w:val="24"/>
-        </w:rPr>
-      </w:pPr>
-    </w:p>
-    <w:p>
-      <w:pPr>
-        <w:rPr>
-          <w:sz w:val="24"/>
-          <w:szCs w:val="24"/>
-          <w:lang w:val="bg-BG"/>
-        </w:rPr>
-      </w:pPr>
-      <w:proofErr w:type="spellStart"/>
-      <w:r>
-        <w:rPr>
-          <w:sz w:val="24"/>
-          <w:szCs w:val="24"/>
-        </w:rPr>
-        <w:t>Следващата</w:t>
-      </w:r>
-      <w:proofErr w:type="spellEnd"/>
-      <w:r>
-        <w:rPr>
-          <w:sz w:val="24"/>
-          <w:szCs w:val="24"/>
-        </w:rPr>
-        <w:t xml:space="preserve"> </w:t>
-      </w:r>
-      <w:proofErr w:type="spellStart"/>
-      <w:r>
-        <w:rPr>
-          <w:sz w:val="24"/>
-          <w:szCs w:val="24"/>
-        </w:rPr>
-        <w:t>таблица</w:t>
-      </w:r>
-      <w:proofErr w:type="spellEnd"/>
-      <w:r>
-        <w:rPr>
-          <w:sz w:val="24"/>
-          <w:szCs w:val="24"/>
-        </w:rPr>
-        <w:t xml:space="preserve"> е:</w:t>
-      </w:r>
-    </w:p>
-    <w:p>
-      <w:pPr>
-        <w:rPr>
-          <w:sz w:val="24"/>
-          <w:szCs w:val="24"/>
-        </w:rPr>
-      </w:pPr>
-      <w:r>
-        <w:rPr>
-          <w:sz w:val="24"/>
-          <w:szCs w:val="24"/>
-        </w:rPr>
-        <w:t>Roles</w:t>
-      </w:r>
-    </w:p>
-    <w:p>
-      <w:pPr>
         <w:pStyle w:val="a3"/>
         <w:numPr>
           <w:ilvl w:val="0"/>
@@ -6984,10 +5852,7 @@
           <w:sz w:val="24"/>
           <w:szCs w:val="24"/>
         </w:rPr>
-        <w:t xml:space="preserve">Id: </w:t>
-      </w:r>
-      <w:r>
-        <w:t>text</w:t>
+        <w:t>Level: integer</w:t>
       </w:r>
     </w:p>
     <w:p>
@@ -7008,144 +5873,7 @@
           <w:sz w:val="24"/>
           <w:szCs w:val="24"/>
         </w:rPr>
-        <w:t>Name: text</w:t>
-      </w:r>
-    </w:p>
-    <w:p>
-      <w:r>
-        <w:t xml:space="preserve">В </w:t>
-      </w:r>
-      <w:proofErr w:type="spellStart"/>
-      <w:r>
-        <w:t>тази</w:t>
-      </w:r>
-      <w:proofErr w:type="spellEnd"/>
-      <w:r>
-        <w:t xml:space="preserve"> </w:t>
-      </w:r>
-      <w:proofErr w:type="spellStart"/>
-      <w:r>
-        <w:t>таблица</w:t>
-      </w:r>
-      <w:proofErr w:type="spellEnd"/>
-      <w:r>
-        <w:t xml:space="preserve"> </w:t>
-      </w:r>
-      <w:proofErr w:type="spellStart"/>
-      <w:r>
-        <w:t>се</w:t>
-      </w:r>
-      <w:proofErr w:type="spellEnd"/>
-      <w:r>
-        <w:t xml:space="preserve"> </w:t>
-      </w:r>
-      <w:proofErr w:type="spellStart"/>
-      <w:r>
-        <w:t>въвеждат</w:t>
-      </w:r>
-      <w:proofErr w:type="spellEnd"/>
-      <w:r>
-        <w:t xml:space="preserve"> </w:t>
-      </w:r>
-      <w:proofErr w:type="spellStart"/>
-      <w:r>
-        <w:t>съответните</w:t>
-      </w:r>
-      <w:proofErr w:type="spellEnd"/>
-      <w:r>
-        <w:t xml:space="preserve"> </w:t>
-      </w:r>
-      <w:proofErr w:type="spellStart"/>
-      <w:r>
-        <w:t>роли</w:t>
-      </w:r>
-      <w:proofErr w:type="spellEnd"/>
-      <w:r>
-        <w:t xml:space="preserve">, </w:t>
-      </w:r>
-      <w:proofErr w:type="spellStart"/>
-      <w:r>
-        <w:t>които</w:t>
-      </w:r>
-      <w:proofErr w:type="spellEnd"/>
-      <w:r>
-        <w:t xml:space="preserve"> </w:t>
-      </w:r>
-      <w:proofErr w:type="spellStart"/>
-      <w:r>
-        <w:t>администрацията</w:t>
-      </w:r>
-      <w:proofErr w:type="spellEnd"/>
-      <w:r>
-        <w:t xml:space="preserve"> </w:t>
-      </w:r>
-      <w:proofErr w:type="spellStart"/>
-      <w:r>
-        <w:t>предлага</w:t>
-      </w:r>
-      <w:proofErr w:type="spellEnd"/>
-      <w:r>
-        <w:t xml:space="preserve">. </w:t>
-      </w:r>
-      <w:proofErr w:type="spellStart"/>
-      <w:r>
-        <w:t>Тази</w:t>
-      </w:r>
-      <w:proofErr w:type="spellEnd"/>
-      <w:r>
-        <w:t xml:space="preserve"> </w:t>
-      </w:r>
-      <w:proofErr w:type="spellStart"/>
-      <w:r>
-        <w:t>таблица</w:t>
-      </w:r>
-      <w:proofErr w:type="spellEnd"/>
-      <w:r>
-        <w:t xml:space="preserve"> е </w:t>
-      </w:r>
-      <w:proofErr w:type="spellStart"/>
-      <w:r>
-        <w:t>свързана</w:t>
-      </w:r>
-      <w:proofErr w:type="spellEnd"/>
-      <w:r>
-        <w:t xml:space="preserve"> с “Users”.</w:t>
-      </w:r>
-    </w:p>
-    <w:p/>
-    <w:p/>
-    <w:p/>
-    <w:p/>
-    <w:p>
-      <w:proofErr w:type="spellStart"/>
-      <w:r>
-        <w:lastRenderedPageBreak/>
-        <w:t>Следващата</w:t>
-      </w:r>
-      <w:proofErr w:type="spellEnd"/>
-      <w:r>
-        <w:t xml:space="preserve"> </w:t>
-      </w:r>
-      <w:proofErr w:type="spellStart"/>
-      <w:r>
-        <w:t>щата</w:t>
-      </w:r>
-      <w:proofErr w:type="spellEnd"/>
-      <w:r>
-        <w:t xml:space="preserve"> </w:t>
-      </w:r>
-      <w:proofErr w:type="spellStart"/>
-      <w:r>
-        <w:t>таблица</w:t>
-      </w:r>
-      <w:proofErr w:type="spellEnd"/>
-      <w:r>
-        <w:t xml:space="preserve"> е:</w:t>
-      </w:r>
-    </w:p>
-    <w:p>
-      <w:r>
-        <w:t>Schedule</w:t>
+        <w:t>Department: text</w:t>
       </w:r>
     </w:p>
     <w:p>
@@ -7156,9 +5884,17 @@
           <w:numId w:val="21"/>
         </w:numPr>
         <w:spacing w:line="256" w:lineRule="auto"/>
-      </w:pPr>
-      <w:r>
-        <w:t>Id: text</w:t>
+        <w:rPr>
+          <w:sz w:val="24"/>
+          <w:szCs w:val="24"/>
+        </w:rPr>
+      </w:pPr>
+      <w:r>
+        <w:rPr>
+          <w:sz w:val="24"/>
+          <w:szCs w:val="24"/>
+        </w:rPr>
+        <w:t>Access Level: text</w:t>
       </w:r>
     </w:p>
     <w:p>
@@ -7169,9 +5905,17 @@
           <w:numId w:val="21"/>
         </w:numPr>
         <w:spacing w:line="256" w:lineRule="auto"/>
-      </w:pPr>
-      <w:r>
-        <w:t>Day: day</w:t>
+        <w:rPr>
+          <w:sz w:val="24"/>
+          <w:szCs w:val="24"/>
+        </w:rPr>
+      </w:pPr>
+      <w:r>
+        <w:rPr>
+          <w:sz w:val="24"/>
+          <w:szCs w:val="24"/>
+        </w:rPr>
+        <w:t>Salary: integer</w:t>
       </w:r>
     </w:p>
     <w:p>
@@ -7183,416 +5927,16 @@
         </w:numPr>
         <w:spacing w:line="256" w:lineRule="auto"/>
         <w:rPr>
-          <w:lang w:val="bg-BG"/>
-        </w:rPr>
-      </w:pPr>
-      <w:proofErr w:type="spellStart"/>
-      <w:r>
-        <w:t>EmployeeReferences</w:t>
-      </w:r>
-      <w:proofErr w:type="spellEnd"/>
-      <w:r>
-        <w:t>: text</w:t>
-      </w:r>
-    </w:p>
-    <w:p>
-      <w:pPr>
-        <w:spacing w:line="256" w:lineRule="auto"/>
-        <w:rPr>
-          <w:lang w:val="bg-BG"/>
-        </w:rPr>
-      </w:pPr>
-      <w:proofErr w:type="spellStart"/>
-      <w:r>
-        <w:t>Тази</w:t>
-      </w:r>
-      <w:proofErr w:type="spellEnd"/>
-      <w:r>
-        <w:t xml:space="preserve"> </w:t>
-      </w:r>
-      <w:proofErr w:type="spellStart"/>
-      <w:r>
-        <w:t>таблица</w:t>
-      </w:r>
-      <w:proofErr w:type="spellEnd"/>
-      <w:r>
-        <w:t xml:space="preserve"> </w:t>
-      </w:r>
-      <w:proofErr w:type="spellStart"/>
-      <w:r>
-        <w:t>се</w:t>
-      </w:r>
-      <w:proofErr w:type="spellEnd"/>
-      <w:r>
-        <w:t xml:space="preserve"> </w:t>
-      </w:r>
-      <w:proofErr w:type="spellStart"/>
-      <w:r>
-        <w:t>отнася</w:t>
-      </w:r>
-      <w:proofErr w:type="spellEnd"/>
-      <w:r>
-        <w:t xml:space="preserve"> </w:t>
-      </w:r>
-      <w:proofErr w:type="spellStart"/>
-      <w:r>
-        <w:t>за</w:t>
-      </w:r>
-      <w:proofErr w:type="spellEnd"/>
-      <w:r>
-        <w:t xml:space="preserve"> </w:t>
-      </w:r>
-      <w:proofErr w:type="spellStart"/>
-      <w:r>
-        <w:t>графика</w:t>
-      </w:r>
-      <w:proofErr w:type="spellEnd"/>
-      <w:r>
-        <w:t xml:space="preserve"> </w:t>
-      </w:r>
-      <w:proofErr w:type="spellStart"/>
-      <w:r>
-        <w:t>за</w:t>
-      </w:r>
-      <w:proofErr w:type="spellEnd"/>
-      <w:r>
-        <w:t xml:space="preserve"> </w:t>
-      </w:r>
-      <w:proofErr w:type="spellStart"/>
-      <w:r>
-        <w:t>работа</w:t>
-      </w:r>
-      <w:proofErr w:type="spellEnd"/>
-      <w:r>
-        <w:t xml:space="preserve"> </w:t>
-      </w:r>
-      <w:proofErr w:type="spellStart"/>
-      <w:r>
-        <w:t>за</w:t>
-      </w:r>
-      <w:proofErr w:type="spellEnd"/>
-      <w:r>
-        <w:t xml:space="preserve"> </w:t>
-      </w:r>
-      <w:proofErr w:type="spellStart"/>
-      <w:r>
-        <w:t>съответния</w:t>
-      </w:r>
-      <w:proofErr w:type="spellEnd"/>
-      <w:r>
-        <w:t xml:space="preserve"> </w:t>
-      </w:r>
-      <w:proofErr w:type="spellStart"/>
-      <w:r>
-        <w:t>ден</w:t>
-      </w:r>
-      <w:proofErr w:type="spellEnd"/>
-      <w:r>
-        <w:t xml:space="preserve">.   </w:t>
-      </w:r>
-      <w:proofErr w:type="spellStart"/>
-      <w:r>
-        <w:t>Таблицата</w:t>
-      </w:r>
-      <w:proofErr w:type="spellEnd"/>
-      <w:r>
-        <w:t xml:space="preserve"> </w:t>
-      </w:r>
-      <w:proofErr w:type="spellStart"/>
-      <w:r>
-        <w:t>съдържа</w:t>
-      </w:r>
-      <w:proofErr w:type="spellEnd"/>
-      <w:r>
-        <w:t xml:space="preserve"> </w:t>
-      </w:r>
-      <w:proofErr w:type="spellStart"/>
-      <w:r>
-        <w:t>няколко</w:t>
-      </w:r>
-      <w:proofErr w:type="spellEnd"/>
-      <w:r>
-        <w:t xml:space="preserve"> </w:t>
-      </w:r>
-      <w:proofErr w:type="spellStart"/>
-      <w:r>
-        <w:t>по-важни</w:t>
-      </w:r>
-      <w:proofErr w:type="spellEnd"/>
-      <w:r>
-        <w:t xml:space="preserve"> </w:t>
-      </w:r>
-      <w:proofErr w:type="spellStart"/>
-      <w:r>
-        <w:t>атрибути</w:t>
-      </w:r>
-      <w:proofErr w:type="spellEnd"/>
-      <w:r>
-        <w:t xml:space="preserve"> </w:t>
-      </w:r>
-      <w:proofErr w:type="spellStart"/>
-      <w:r>
-        <w:t>като</w:t>
-      </w:r>
-      <w:proofErr w:type="spellEnd"/>
-      <w:r>
-        <w:t xml:space="preserve"> “</w:t>
-      </w:r>
-      <w:proofErr w:type="spellStart"/>
-      <w:r>
-        <w:t>Employees_Id</w:t>
-      </w:r>
-      <w:proofErr w:type="spellEnd"/>
-      <w:r>
-        <w:t xml:space="preserve">”, </w:t>
-      </w:r>
-      <w:proofErr w:type="spellStart"/>
-      <w:r>
-        <w:t>което</w:t>
-      </w:r>
-      <w:proofErr w:type="spellEnd"/>
-      <w:r>
-        <w:t xml:space="preserve"> е Id-</w:t>
-      </w:r>
-      <w:proofErr w:type="spellStart"/>
-      <w:r>
-        <w:t>тата</w:t>
-      </w:r>
-      <w:proofErr w:type="spellEnd"/>
-      <w:r>
-        <w:t xml:space="preserve"> </w:t>
-      </w:r>
-      <w:proofErr w:type="spellStart"/>
-      <w:r>
-        <w:t>на</w:t>
-      </w:r>
-      <w:proofErr w:type="spellEnd"/>
-      <w:r>
-        <w:t xml:space="preserve"> </w:t>
-      </w:r>
-      <w:proofErr w:type="spellStart"/>
-      <w:r>
-        <w:t>работниците</w:t>
-      </w:r>
-      <w:proofErr w:type="spellEnd"/>
-      <w:r>
-        <w:t xml:space="preserve">, </w:t>
-      </w:r>
-      <w:proofErr w:type="spellStart"/>
-      <w:r>
-        <w:t>които</w:t>
-      </w:r>
-      <w:proofErr w:type="spellEnd"/>
-      <w:r>
-        <w:t xml:space="preserve"> </w:t>
-      </w:r>
-      <w:proofErr w:type="spellStart"/>
-      <w:r>
-        <w:t>трябва</w:t>
-      </w:r>
-      <w:proofErr w:type="spellEnd"/>
-      <w:r>
-        <w:t xml:space="preserve"> </w:t>
-      </w:r>
-      <w:proofErr w:type="spellStart"/>
-      <w:r>
-        <w:t>да</w:t>
-      </w:r>
-      <w:proofErr w:type="spellEnd"/>
-      <w:r>
-        <w:t xml:space="preserve"> </w:t>
-      </w:r>
-      <w:proofErr w:type="spellStart"/>
-      <w:r>
-        <w:t>дойдат</w:t>
-      </w:r>
-      <w:proofErr w:type="spellEnd"/>
-      <w:r>
-        <w:t xml:space="preserve"> </w:t>
-      </w:r>
-      <w:proofErr w:type="spellStart"/>
-      <w:r>
-        <w:t>на</w:t>
-      </w:r>
-      <w:proofErr w:type="spellEnd"/>
-      <w:r>
-        <w:t xml:space="preserve"> </w:t>
-      </w:r>
-      <w:proofErr w:type="spellStart"/>
-      <w:r>
-        <w:t>работа</w:t>
-      </w:r>
-      <w:proofErr w:type="spellEnd"/>
-      <w:r>
-        <w:t xml:space="preserve"> и “</w:t>
-      </w:r>
-      <w:proofErr w:type="spellStart"/>
-      <w:r>
-        <w:t>Tasks_to_do</w:t>
-      </w:r>
-      <w:proofErr w:type="spellEnd"/>
-      <w:r>
-        <w:t xml:space="preserve">”, </w:t>
-      </w:r>
-      <w:proofErr w:type="spellStart"/>
-      <w:r>
-        <w:t>което</w:t>
-      </w:r>
-      <w:proofErr w:type="spellEnd"/>
-      <w:r>
-        <w:t xml:space="preserve"> е Id-</w:t>
-      </w:r>
-      <w:proofErr w:type="spellStart"/>
-      <w:r>
-        <w:t>тата</w:t>
-      </w:r>
-      <w:proofErr w:type="spellEnd"/>
-      <w:r>
-        <w:t xml:space="preserve"> </w:t>
-      </w:r>
-      <w:proofErr w:type="spellStart"/>
-      <w:r>
-        <w:t>на</w:t>
-      </w:r>
-      <w:proofErr w:type="spellEnd"/>
-      <w:r>
-        <w:t xml:space="preserve"> </w:t>
-      </w:r>
-      <w:proofErr w:type="spellStart"/>
-      <w:r>
-        <w:t>задачите</w:t>
-      </w:r>
-      <w:proofErr w:type="spellEnd"/>
-      <w:r>
-        <w:t xml:space="preserve">, </w:t>
-      </w:r>
-      <w:proofErr w:type="spellStart"/>
-      <w:r>
-        <w:t>които</w:t>
-      </w:r>
-      <w:proofErr w:type="spellEnd"/>
-      <w:r>
-        <w:t xml:space="preserve"> </w:t>
-      </w:r>
-      <w:proofErr w:type="spellStart"/>
-      <w:r>
-        <w:t>трябва</w:t>
-      </w:r>
-      <w:proofErr w:type="spellEnd"/>
-      <w:r>
-        <w:t xml:space="preserve"> </w:t>
-      </w:r>
-      <w:proofErr w:type="spellStart"/>
-      <w:r>
-        <w:t>да</w:t>
-      </w:r>
-      <w:proofErr w:type="spellEnd"/>
-      <w:r>
-        <w:t xml:space="preserve"> </w:t>
-      </w:r>
-      <w:proofErr w:type="spellStart"/>
-      <w:r>
-        <w:t>се</w:t>
-      </w:r>
-      <w:proofErr w:type="spellEnd"/>
-      <w:r>
-        <w:t xml:space="preserve"> </w:t>
-      </w:r>
-      <w:proofErr w:type="spellStart"/>
-      <w:r>
-        <w:t>изпълнят</w:t>
-      </w:r>
-      <w:proofErr w:type="spellEnd"/>
-      <w:r>
-        <w:t xml:space="preserve"> </w:t>
-      </w:r>
-      <w:proofErr w:type="spellStart"/>
-      <w:r>
-        <w:t>за</w:t>
-      </w:r>
-      <w:proofErr w:type="spellEnd"/>
-      <w:r>
-        <w:t xml:space="preserve"> </w:t>
-      </w:r>
-      <w:proofErr w:type="spellStart"/>
-      <w:r>
-        <w:t>днес</w:t>
-      </w:r>
-      <w:proofErr w:type="spellEnd"/>
-      <w:r>
-        <w:t xml:space="preserve">. </w:t>
-      </w:r>
-      <w:proofErr w:type="spellStart"/>
-      <w:r>
-        <w:t>Тази</w:t>
-      </w:r>
-      <w:proofErr w:type="spellEnd"/>
-      <w:r>
-        <w:t xml:space="preserve"> </w:t>
-      </w:r>
-      <w:proofErr w:type="spellStart"/>
-      <w:r>
-        <w:t>таблица</w:t>
-      </w:r>
-      <w:proofErr w:type="spellEnd"/>
-      <w:r>
-        <w:t xml:space="preserve"> е </w:t>
-      </w:r>
-      <w:proofErr w:type="spellStart"/>
-      <w:r>
-        <w:t>свързана</w:t>
-      </w:r>
-      <w:proofErr w:type="spellEnd"/>
-      <w:r>
-        <w:t xml:space="preserve"> с </w:t>
-      </w:r>
-      <w:proofErr w:type="spellStart"/>
-      <w:r>
-        <w:t>таблиците</w:t>
-      </w:r>
-      <w:proofErr w:type="spellEnd"/>
-      <w:r>
-        <w:t xml:space="preserve"> </w:t>
-      </w:r>
-      <w:proofErr w:type="spellStart"/>
-      <w:r>
-        <w:t>за</w:t>
-      </w:r>
-      <w:proofErr w:type="spellEnd"/>
-      <w:r>
-        <w:t xml:space="preserve"> „Users” и “</w:t>
-      </w:r>
-      <w:proofErr w:type="gramStart"/>
-      <w:r>
-        <w:t>Tasks”…</w:t>
-      </w:r>
-      <w:proofErr w:type="gramEnd"/>
-      <w:r>
-        <w:t xml:space="preserve"> </w:t>
-      </w:r>
-    </w:p>
-    <w:p/>
-    <w:p>
-      <w:proofErr w:type="spellStart"/>
-      <w:r>
-        <w:t>Следващата</w:t>
-      </w:r>
-      <w:proofErr w:type="spellEnd"/>
-      <w:r>
-        <w:t xml:space="preserve"> </w:t>
-      </w:r>
-      <w:proofErr w:type="spellStart"/>
-      <w:r>
-        <w:t>таблица</w:t>
-      </w:r>
-      <w:proofErr w:type="spellEnd"/>
-      <w:r>
-        <w:t xml:space="preserve"> е:</w:t>
-      </w:r>
-    </w:p>
-    <w:p>
-      <w:r>
-        <w:t>Tasks</w:t>
+          <w:sz w:val="24"/>
+          <w:szCs w:val="24"/>
+        </w:rPr>
+      </w:pPr>
+      <w:r>
+        <w:rPr>
+          <w:sz w:val="24"/>
+          <w:szCs w:val="24"/>
+        </w:rPr>
+        <w:t>Work week: array</w:t>
       </w:r>
     </w:p>
     <w:p>
@@ -7603,9 +5947,17 @@
           <w:numId w:val="21"/>
         </w:numPr>
         <w:spacing w:line="256" w:lineRule="auto"/>
-      </w:pPr>
-      <w:r>
-        <w:t>Id: text</w:t>
+        <w:rPr>
+          <w:sz w:val="24"/>
+          <w:szCs w:val="24"/>
+        </w:rPr>
+      </w:pPr>
+      <w:r>
+        <w:rPr>
+          <w:sz w:val="24"/>
+          <w:szCs w:val="24"/>
+        </w:rPr>
+        <w:t>Leaves: array</w:t>
       </w:r>
     </w:p>
     <w:p>
@@ -7616,14 +5968,17 @@
           <w:numId w:val="21"/>
         </w:numPr>
         <w:spacing w:line="256" w:lineRule="auto"/>
-      </w:pPr>
-      <w:proofErr w:type="spellStart"/>
-      <w:r>
-        <w:t>TaskTitle</w:t>
-      </w:r>
-      <w:proofErr w:type="spellEnd"/>
-      <w:r>
-        <w:t>: text</w:t>
+        <w:rPr>
+          <w:sz w:val="24"/>
+          <w:szCs w:val="24"/>
+        </w:rPr>
+      </w:pPr>
+      <w:r>
+        <w:rPr>
+          <w:sz w:val="24"/>
+          <w:szCs w:val="24"/>
+        </w:rPr>
+        <w:t>Notifications: array</w:t>
       </w:r>
     </w:p>
     <w:p>
@@ -7634,14 +5989,55 @@
           <w:numId w:val="21"/>
         </w:numPr>
         <w:spacing w:line="256" w:lineRule="auto"/>
-      </w:pPr>
-      <w:proofErr w:type="spellStart"/>
-      <w:r>
-        <w:t>TaskBody</w:t>
-      </w:r>
-      <w:proofErr w:type="spellEnd"/>
-      <w:r>
-        <w:t>: text</w:t>
+        <w:rPr>
+          <w:sz w:val="24"/>
+          <w:szCs w:val="24"/>
+        </w:rPr>
+      </w:pPr>
+      <w:r>
+        <w:rPr>
+          <w:sz w:val="24"/>
+          <w:szCs w:val="24"/>
+        </w:rPr>
+        <w:t>Personal Documents: array</w:t>
+      </w:r>
+    </w:p>
+    <w:p>
+      <w:pPr>
+        <w:rPr>
+          <w:sz w:val="24"/>
+          <w:szCs w:val="24"/>
+        </w:rPr>
+      </w:pPr>
+      <w:r>
+        <w:rPr>
+          <w:sz w:val="24"/>
+          <w:szCs w:val="24"/>
+        </w:rPr>
+        <w:t>Тук е важно да отбележим, че таблицата на потребителите има един важен атрибут и това е “Role”, което определя позицията на дадения user (администратор, мениджър, служител и др.). Също така таблицата на потребителите имат атрибутите “Email” и “Password”, с които потребителите биха могли да влизат в своите акаунти. Тази таблица е свързана с таблиците за “Role”, „Graphic“, „Document“, „Forum“…</w:t>
+      </w:r>
+    </w:p>
+    <w:p>
+      <w:pPr>
+        <w:rPr>
+          <w:sz w:val="24"/>
+          <w:szCs w:val="24"/>
+        </w:rPr>
+      </w:pPr>
+    </w:p>
+    <w:p>
+      <w:pPr>
+        <w:rPr>
+          <w:sz w:val="24"/>
+          <w:szCs w:val="24"/>
+        </w:rPr>
+      </w:pPr>
+      <w:r>
+        <w:rPr>
+          <w:sz w:val="24"/>
+          <w:szCs w:val="24"/>
+        </w:rPr>
+        <w:t>Forum Reply</w:t>
       </w:r>
     </w:p>
     <w:p>
@@ -7652,166 +6048,17 @@
           <w:numId w:val="21"/>
         </w:numPr>
         <w:spacing w:line="256" w:lineRule="auto"/>
-      </w:pPr>
-      <w:proofErr w:type="spellStart"/>
-      <w:r>
-        <w:t>TaskReceiverID</w:t>
-      </w:r>
-      <w:proofErr w:type="spellEnd"/>
-      <w:r>
-        <w:t>: text</w:t>
-      </w:r>
-    </w:p>
-    <w:p>
-      <w:proofErr w:type="spellStart"/>
-      <w:r>
-        <w:t>Тази</w:t>
-      </w:r>
-      <w:proofErr w:type="spellEnd"/>
-      <w:r>
-        <w:t xml:space="preserve"> </w:t>
-      </w:r>
-      <w:proofErr w:type="spellStart"/>
-      <w:r>
-        <w:t>таблица</w:t>
-      </w:r>
-      <w:proofErr w:type="spellEnd"/>
-      <w:r>
-        <w:t xml:space="preserve"> </w:t>
-      </w:r>
-      <w:proofErr w:type="spellStart"/>
-      <w:r>
-        <w:t>съдържа</w:t>
-      </w:r>
-      <w:proofErr w:type="spellEnd"/>
-      <w:r>
-        <w:t xml:space="preserve"> </w:t>
-      </w:r>
-      <w:proofErr w:type="spellStart"/>
-      <w:r>
-        <w:t>създадени</w:t>
-      </w:r>
-      <w:proofErr w:type="spellEnd"/>
-      <w:r>
-        <w:t xml:space="preserve"> </w:t>
-      </w:r>
-      <w:proofErr w:type="spellStart"/>
-      <w:r>
-        <w:t>задачи</w:t>
-      </w:r>
-      <w:proofErr w:type="spellEnd"/>
-      <w:r>
-        <w:t xml:space="preserve"> </w:t>
-      </w:r>
-      <w:proofErr w:type="spellStart"/>
-      <w:r>
-        <w:t>по</w:t>
-      </w:r>
-      <w:proofErr w:type="spellEnd"/>
-      <w:r>
-        <w:t xml:space="preserve"> </w:t>
-      </w:r>
-      <w:proofErr w:type="spellStart"/>
-      <w:r>
-        <w:t>дати</w:t>
-      </w:r>
-      <w:proofErr w:type="spellEnd"/>
-      <w:r>
-        <w:t xml:space="preserve">, </w:t>
-      </w:r>
-      <w:proofErr w:type="spellStart"/>
-      <w:r>
-        <w:t>които</w:t>
-      </w:r>
-      <w:proofErr w:type="spellEnd"/>
-      <w:r>
-        <w:t xml:space="preserve"> </w:t>
-      </w:r>
-      <w:proofErr w:type="spellStart"/>
-      <w:r>
-        <w:t>се</w:t>
-      </w:r>
-      <w:proofErr w:type="spellEnd"/>
-      <w:r>
-        <w:t xml:space="preserve"> </w:t>
-      </w:r>
-      <w:proofErr w:type="spellStart"/>
-      <w:r>
-        <w:t>използват</w:t>
-      </w:r>
-      <w:proofErr w:type="spellEnd"/>
-      <w:r>
-        <w:t xml:space="preserve"> в “Graphic”. </w:t>
-      </w:r>
-      <w:proofErr w:type="spellStart"/>
-      <w:r>
-        <w:t>Тази</w:t>
-      </w:r>
-      <w:proofErr w:type="spellEnd"/>
-      <w:r>
-        <w:t xml:space="preserve"> </w:t>
-      </w:r>
-      <w:proofErr w:type="spellStart"/>
-      <w:r>
-        <w:t>таблица</w:t>
-      </w:r>
-      <w:proofErr w:type="spellEnd"/>
-      <w:r>
-        <w:t xml:space="preserve"> е </w:t>
-      </w:r>
-      <w:proofErr w:type="spellStart"/>
-      <w:r>
-        <w:t>свързана</w:t>
-      </w:r>
-      <w:proofErr w:type="spellEnd"/>
-      <w:r>
-        <w:t xml:space="preserve"> с </w:t>
-      </w:r>
-      <w:proofErr w:type="spellStart"/>
-      <w:r>
-        <w:t>таблицата</w:t>
-      </w:r>
-      <w:proofErr w:type="spellEnd"/>
-      <w:r>
-        <w:t xml:space="preserve"> </w:t>
-      </w:r>
-      <w:proofErr w:type="spellStart"/>
-      <w:r>
-        <w:t>за</w:t>
-      </w:r>
-      <w:proofErr w:type="spellEnd"/>
-      <w:r>
-        <w:t xml:space="preserve"> “Graphic”.</w:t>
-      </w:r>
-    </w:p>
-    <w:p/>
-    <w:p/>
-    <w:p>
-      <w:pPr>
-        <w:rPr>
-          <w:lang w:val="bg-BG"/>
-        </w:rPr>
-      </w:pPr>
-      <w:proofErr w:type="spellStart"/>
-      <w:r>
-        <w:t>Следващата</w:t>
-      </w:r>
-      <w:proofErr w:type="spellEnd"/>
-      <w:r>
-        <w:t xml:space="preserve"> </w:t>
-      </w:r>
-      <w:proofErr w:type="spellStart"/>
-      <w:r>
-        <w:t>таблица</w:t>
-      </w:r>
-      <w:proofErr w:type="spellEnd"/>
-      <w:r>
-        <w:t xml:space="preserve"> е:</w:t>
-      </w:r>
-    </w:p>
-    <w:p>
-      <w:r>
-        <w:t>Document</w:t>
+        <w:rPr>
+          <w:sz w:val="24"/>
+          <w:szCs w:val="24"/>
+        </w:rPr>
+      </w:pPr>
+      <w:r>
+        <w:rPr>
+          <w:sz w:val="24"/>
+          <w:szCs w:val="24"/>
+        </w:rPr>
+        <w:t>Id: int</w:t>
       </w:r>
     </w:p>
     <w:p>
@@ -7822,9 +6069,17 @@
           <w:numId w:val="21"/>
         </w:numPr>
         <w:spacing w:line="256" w:lineRule="auto"/>
-      </w:pPr>
-      <w:r>
-        <w:t>Id: text</w:t>
+        <w:rPr>
+          <w:sz w:val="24"/>
+          <w:szCs w:val="24"/>
+        </w:rPr>
+      </w:pPr>
+      <w:r>
+        <w:rPr>
+          <w:sz w:val="24"/>
+          <w:szCs w:val="24"/>
+        </w:rPr>
+        <w:t>Thread Id: text</w:t>
       </w:r>
     </w:p>
     <w:p>
@@ -7835,14 +6090,17 @@
           <w:numId w:val="21"/>
         </w:numPr>
         <w:spacing w:line="256" w:lineRule="auto"/>
-      </w:pPr>
-      <w:proofErr w:type="spellStart"/>
-      <w:r>
-        <w:t>AccessLevel</w:t>
-      </w:r>
-      <w:proofErr w:type="spellEnd"/>
-      <w:r>
-        <w:t>: text</w:t>
+        <w:rPr>
+          <w:sz w:val="24"/>
+          <w:szCs w:val="24"/>
+        </w:rPr>
+      </w:pPr>
+      <w:r>
+        <w:rPr>
+          <w:sz w:val="24"/>
+          <w:szCs w:val="24"/>
+        </w:rPr>
+        <w:t>Issuer Id: text</w:t>
       </w:r>
     </w:p>
     <w:p>
@@ -7853,14 +6111,17 @@
           <w:numId w:val="21"/>
         </w:numPr>
         <w:spacing w:line="256" w:lineRule="auto"/>
-      </w:pPr>
-      <w:proofErr w:type="spellStart"/>
-      <w:r>
-        <w:t>UploaderID</w:t>
-      </w:r>
-      <w:proofErr w:type="spellEnd"/>
-      <w:r>
-        <w:t>: text</w:t>
+        <w:rPr>
+          <w:sz w:val="24"/>
+          <w:szCs w:val="24"/>
+        </w:rPr>
+      </w:pPr>
+      <w:r>
+        <w:rPr>
+          <w:sz w:val="24"/>
+          <w:szCs w:val="24"/>
+        </w:rPr>
+        <w:t>Issuer Name: text</w:t>
       </w:r>
     </w:p>
     <w:p>
@@ -7871,14 +6132,18 @@
           <w:numId w:val="21"/>
         </w:numPr>
         <w:spacing w:line="256" w:lineRule="auto"/>
-      </w:pPr>
-      <w:proofErr w:type="spellStart"/>
-      <w:r>
-        <w:t>DownloaderIDs</w:t>
-      </w:r>
-      <w:proofErr w:type="spellEnd"/>
-      <w:r>
-        <w:t>: List&lt;text&gt;</w:t>
+        <w:rPr>
+          <w:sz w:val="24"/>
+          <w:szCs w:val="24"/>
+        </w:rPr>
+      </w:pPr>
+      <w:r>
+        <w:rPr>
+          <w:sz w:val="24"/>
+          <w:szCs w:val="24"/>
+        </w:rPr>
+        <w:lastRenderedPageBreak/>
+        <w:t>Body: text</w:t>
       </w:r>
     </w:p>
     <w:p>
@@ -7889,9 +6154,48 @@
           <w:numId w:val="21"/>
         </w:numPr>
         <w:spacing w:line="256" w:lineRule="auto"/>
-      </w:pPr>
-      <w:r>
-        <w:t>Path: text</w:t>
+        <w:rPr>
+          <w:sz w:val="24"/>
+          <w:szCs w:val="24"/>
+        </w:rPr>
+      </w:pPr>
+      <w:r>
+        <w:rPr>
+          <w:sz w:val="24"/>
+          <w:szCs w:val="24"/>
+        </w:rPr>
+        <w:t>Time: date</w:t>
+      </w:r>
+    </w:p>
+    <w:p>
+      <w:pPr>
+        <w:rPr>
+          <w:lang w:val="bg-BG"/>
+        </w:rPr>
+      </w:pPr>
+      <w:r>
+        <w:t xml:space="preserve">В тази таблица </w:t>
+      </w:r>
+      <w:r>
+        <w:rPr>
+          <w:lang w:val="bg-BG"/>
+        </w:rPr>
+        <w:t xml:space="preserve">се добавят отговорите на темите във форума. Всеки ред има </w:t>
+      </w:r>
+      <w:r>
+        <w:t>thread_id(</w:t>
+      </w:r>
+      <w:r>
+        <w:rPr>
+          <w:lang w:val="bg-BG"/>
+        </w:rPr>
+        <w:t xml:space="preserve">за коя тема се отнася), кой е пуснал отговора и кога. </w:t>
+      </w:r>
+    </w:p>
+    <w:p/>
+    <w:p>
+      <w:r>
+        <w:t>Day</w:t>
       </w:r>
     </w:p>
     <w:p>
@@ -7904,438 +6208,7 @@
         <w:spacing w:line="256" w:lineRule="auto"/>
       </w:pPr>
       <w:r>
-        <w:t>Date: String</w:t>
-      </w:r>
-    </w:p>
-    <w:p>
-      <w:proofErr w:type="spellStart"/>
-      <w:r>
-        <w:t>Тази</w:t>
-      </w:r>
-      <w:proofErr w:type="spellEnd"/>
-      <w:r>
-        <w:t xml:space="preserve"> </w:t>
-      </w:r>
-      <w:proofErr w:type="spellStart"/>
-      <w:r>
-        <w:t>таблица</w:t>
-      </w:r>
-      <w:proofErr w:type="spellEnd"/>
-      <w:r>
-        <w:t xml:space="preserve"> </w:t>
-      </w:r>
-      <w:proofErr w:type="spellStart"/>
-      <w:r>
-        <w:t>съдържа</w:t>
-      </w:r>
-      <w:proofErr w:type="spellEnd"/>
-      <w:r>
-        <w:t xml:space="preserve"> </w:t>
-      </w:r>
-      <w:proofErr w:type="spellStart"/>
-      <w:r>
-        <w:t>атрибути</w:t>
-      </w:r>
-      <w:proofErr w:type="spellEnd"/>
-      <w:r>
-        <w:t xml:space="preserve"> Access </w:t>
-      </w:r>
-      <w:proofErr w:type="spellStart"/>
-      <w:r>
-        <w:t>за</w:t>
-      </w:r>
-      <w:proofErr w:type="spellEnd"/>
-      <w:r>
-        <w:t xml:space="preserve"> </w:t>
-      </w:r>
-      <w:proofErr w:type="spellStart"/>
-      <w:r>
-        <w:t>право</w:t>
-      </w:r>
-      <w:proofErr w:type="spellEnd"/>
-      <w:r>
-        <w:t xml:space="preserve"> </w:t>
-      </w:r>
-      <w:proofErr w:type="spellStart"/>
-      <w:r>
-        <w:t>на</w:t>
-      </w:r>
-      <w:proofErr w:type="spellEnd"/>
-      <w:r>
-        <w:t xml:space="preserve"> </w:t>
-      </w:r>
-      <w:proofErr w:type="spellStart"/>
-      <w:r>
-        <w:t>достъп</w:t>
-      </w:r>
-      <w:proofErr w:type="spellEnd"/>
-      <w:r>
-        <w:t xml:space="preserve"> </w:t>
-      </w:r>
-      <w:proofErr w:type="spellStart"/>
-      <w:r>
-        <w:t>кои</w:t>
-      </w:r>
-      <w:proofErr w:type="spellEnd"/>
-      <w:r>
-        <w:t xml:space="preserve"> </w:t>
-      </w:r>
-      <w:proofErr w:type="spellStart"/>
-      <w:r>
-        <w:t>роли</w:t>
-      </w:r>
-      <w:proofErr w:type="spellEnd"/>
-      <w:r>
-        <w:t xml:space="preserve"> </w:t>
-      </w:r>
-      <w:proofErr w:type="spellStart"/>
-      <w:r>
-        <w:t>имат</w:t>
-      </w:r>
-      <w:proofErr w:type="spellEnd"/>
-      <w:r>
-        <w:t xml:space="preserve"> </w:t>
-      </w:r>
-      <w:proofErr w:type="spellStart"/>
-      <w:r>
-        <w:t>право</w:t>
-      </w:r>
-      <w:proofErr w:type="spellEnd"/>
-      <w:r>
-        <w:t xml:space="preserve"> </w:t>
-      </w:r>
-      <w:proofErr w:type="spellStart"/>
-      <w:r>
-        <w:t>да</w:t>
-      </w:r>
-      <w:proofErr w:type="spellEnd"/>
-      <w:r>
-        <w:t xml:space="preserve"> </w:t>
-      </w:r>
-      <w:proofErr w:type="spellStart"/>
-      <w:r>
-        <w:t>достъпват</w:t>
-      </w:r>
-      <w:proofErr w:type="spellEnd"/>
-      <w:r>
-        <w:t xml:space="preserve"> </w:t>
-      </w:r>
-      <w:proofErr w:type="spellStart"/>
-      <w:r>
-        <w:t>този</w:t>
-      </w:r>
-      <w:proofErr w:type="spellEnd"/>
-      <w:r>
-        <w:t xml:space="preserve"> </w:t>
-      </w:r>
-      <w:proofErr w:type="spellStart"/>
-      <w:r>
-        <w:t>документ</w:t>
-      </w:r>
-      <w:proofErr w:type="spellEnd"/>
-      <w:r>
-        <w:t>. “</w:t>
-      </w:r>
-      <w:proofErr w:type="spellStart"/>
-      <w:r>
-        <w:t>From_id</w:t>
-      </w:r>
-      <w:proofErr w:type="spellEnd"/>
-      <w:r>
-        <w:t>” и “</w:t>
-      </w:r>
-      <w:proofErr w:type="spellStart"/>
-      <w:r>
-        <w:t>To_id</w:t>
-      </w:r>
-      <w:proofErr w:type="spellEnd"/>
-      <w:r>
-        <w:t xml:space="preserve">” </w:t>
-      </w:r>
-      <w:proofErr w:type="spellStart"/>
-      <w:r>
-        <w:t>са</w:t>
-      </w:r>
-      <w:proofErr w:type="spellEnd"/>
-      <w:r>
-        <w:t xml:space="preserve"> </w:t>
-      </w:r>
-      <w:proofErr w:type="spellStart"/>
-      <w:r>
-        <w:t>атрибути</w:t>
-      </w:r>
-      <w:proofErr w:type="spellEnd"/>
-      <w:r>
-        <w:t xml:space="preserve">, </w:t>
-      </w:r>
-      <w:proofErr w:type="spellStart"/>
-      <w:r>
-        <w:t>които</w:t>
-      </w:r>
-      <w:proofErr w:type="spellEnd"/>
-      <w:r>
-        <w:t xml:space="preserve"> </w:t>
-      </w:r>
-      <w:proofErr w:type="spellStart"/>
-      <w:r>
-        <w:t>съдържат</w:t>
-      </w:r>
-      <w:proofErr w:type="spellEnd"/>
-      <w:r>
-        <w:t xml:space="preserve"> id-</w:t>
-      </w:r>
-      <w:proofErr w:type="spellStart"/>
-      <w:r>
-        <w:t>тата</w:t>
-      </w:r>
-      <w:proofErr w:type="spellEnd"/>
-      <w:r>
-        <w:t xml:space="preserve"> </w:t>
-      </w:r>
-      <w:proofErr w:type="spellStart"/>
-      <w:r>
-        <w:t>на</w:t>
-      </w:r>
-      <w:proofErr w:type="spellEnd"/>
-      <w:r>
-        <w:t xml:space="preserve"> </w:t>
-      </w:r>
-      <w:proofErr w:type="spellStart"/>
-      <w:r>
-        <w:t>потребителя</w:t>
-      </w:r>
-      <w:proofErr w:type="spellEnd"/>
-      <w:r>
-        <w:t xml:space="preserve">, </w:t>
-      </w:r>
-      <w:proofErr w:type="spellStart"/>
-      <w:r>
-        <w:t>който</w:t>
-      </w:r>
-      <w:proofErr w:type="spellEnd"/>
-      <w:r>
-        <w:t xml:space="preserve"> е </w:t>
-      </w:r>
-      <w:proofErr w:type="spellStart"/>
-      <w:r>
-        <w:t>качил</w:t>
-      </w:r>
-      <w:proofErr w:type="spellEnd"/>
-      <w:r>
-        <w:t xml:space="preserve"> </w:t>
-      </w:r>
-      <w:proofErr w:type="spellStart"/>
-      <w:r>
-        <w:t>този</w:t>
-      </w:r>
-      <w:proofErr w:type="spellEnd"/>
-      <w:r>
-        <w:t xml:space="preserve"> </w:t>
-      </w:r>
-      <w:proofErr w:type="spellStart"/>
-      <w:r>
-        <w:t>документ</w:t>
-      </w:r>
-      <w:proofErr w:type="spellEnd"/>
-      <w:r>
-        <w:t xml:space="preserve"> и id-</w:t>
-      </w:r>
-      <w:proofErr w:type="spellStart"/>
-      <w:r>
-        <w:t>то</w:t>
-      </w:r>
-      <w:proofErr w:type="spellEnd"/>
-      <w:r>
-        <w:t xml:space="preserve"> </w:t>
-      </w:r>
-      <w:proofErr w:type="spellStart"/>
-      <w:r>
-        <w:t>на</w:t>
-      </w:r>
-      <w:proofErr w:type="spellEnd"/>
-      <w:r>
-        <w:t xml:space="preserve"> </w:t>
-      </w:r>
-      <w:proofErr w:type="spellStart"/>
-      <w:r>
-        <w:t>потребителя</w:t>
-      </w:r>
-      <w:proofErr w:type="spellEnd"/>
-      <w:r>
-        <w:t xml:space="preserve">, </w:t>
-      </w:r>
-      <w:proofErr w:type="spellStart"/>
-      <w:r>
-        <w:t>до</w:t>
-      </w:r>
-      <w:proofErr w:type="spellEnd"/>
-      <w:r>
-        <w:t xml:space="preserve"> </w:t>
-      </w:r>
-      <w:proofErr w:type="spellStart"/>
-      <w:r>
-        <w:t>който</w:t>
-      </w:r>
-      <w:proofErr w:type="spellEnd"/>
-      <w:r>
-        <w:t xml:space="preserve"> </w:t>
-      </w:r>
-      <w:proofErr w:type="spellStart"/>
-      <w:r>
-        <w:t>трябва</w:t>
-      </w:r>
-      <w:proofErr w:type="spellEnd"/>
-      <w:r>
-        <w:t xml:space="preserve"> </w:t>
-      </w:r>
-      <w:proofErr w:type="spellStart"/>
-      <w:r>
-        <w:t>да</w:t>
-      </w:r>
-      <w:proofErr w:type="spellEnd"/>
-      <w:r>
-        <w:t xml:space="preserve"> </w:t>
-      </w:r>
-      <w:proofErr w:type="spellStart"/>
-      <w:r>
-        <w:t>стигне</w:t>
-      </w:r>
-      <w:proofErr w:type="spellEnd"/>
-      <w:r>
-        <w:t xml:space="preserve"> </w:t>
-      </w:r>
-      <w:proofErr w:type="spellStart"/>
-      <w:r>
-        <w:t>този</w:t>
-      </w:r>
-      <w:proofErr w:type="spellEnd"/>
-      <w:r>
-        <w:t xml:space="preserve"> </w:t>
-      </w:r>
-      <w:proofErr w:type="spellStart"/>
-      <w:r>
-        <w:t>документ</w:t>
-      </w:r>
-      <w:proofErr w:type="spellEnd"/>
-      <w:r>
-        <w:t xml:space="preserve">. </w:t>
-      </w:r>
-      <w:proofErr w:type="spellStart"/>
-      <w:r>
-        <w:t>Атрибутът</w:t>
-      </w:r>
-      <w:proofErr w:type="spellEnd"/>
-      <w:r>
-        <w:t xml:space="preserve"> “Document” е </w:t>
-      </w:r>
-      <w:proofErr w:type="spellStart"/>
-      <w:r>
-        <w:t>пътят</w:t>
-      </w:r>
-      <w:proofErr w:type="spellEnd"/>
-      <w:r>
-        <w:t xml:space="preserve"> </w:t>
-      </w:r>
-      <w:proofErr w:type="spellStart"/>
-      <w:r>
-        <w:t>където</w:t>
-      </w:r>
-      <w:proofErr w:type="spellEnd"/>
-      <w:r>
-        <w:t xml:space="preserve"> </w:t>
-      </w:r>
-      <w:proofErr w:type="spellStart"/>
-      <w:r>
-        <w:t>документът</w:t>
-      </w:r>
-      <w:proofErr w:type="spellEnd"/>
-      <w:r>
-        <w:t xml:space="preserve"> </w:t>
-      </w:r>
-      <w:proofErr w:type="spellStart"/>
-      <w:r>
-        <w:t>се</w:t>
-      </w:r>
-      <w:proofErr w:type="spellEnd"/>
-      <w:r>
-        <w:t xml:space="preserve"> </w:t>
-      </w:r>
-      <w:proofErr w:type="spellStart"/>
-      <w:r>
-        <w:t>намира</w:t>
-      </w:r>
-      <w:proofErr w:type="spellEnd"/>
-      <w:r>
-        <w:t xml:space="preserve">. </w:t>
-      </w:r>
-      <w:proofErr w:type="spellStart"/>
-      <w:r>
-        <w:t>Таблицата</w:t>
-      </w:r>
-      <w:proofErr w:type="spellEnd"/>
-      <w:r>
-        <w:t xml:space="preserve"> е </w:t>
-      </w:r>
-      <w:proofErr w:type="spellStart"/>
-      <w:r>
-        <w:t>свързана</w:t>
-      </w:r>
-      <w:proofErr w:type="spellEnd"/>
-      <w:r>
-        <w:t xml:space="preserve"> с “Users” и “Roles”</w:t>
-      </w:r>
-    </w:p>
-    <w:p/>
-    <w:p>
-      <w:pPr>
-        <w:rPr>
-          <w:lang w:val="bg-BG"/>
-        </w:rPr>
-      </w:pPr>
-    </w:p>
-    <w:p>
-      <w:pPr>
-        <w:rPr>
-          <w:lang w:val="bg-BG"/>
-        </w:rPr>
-      </w:pPr>
-    </w:p>
-    <w:p>
-      <w:pPr>
-        <w:rPr>
-          <w:lang w:val="bg-BG"/>
-        </w:rPr>
-      </w:pPr>
-    </w:p>
-    <w:p>
-      <w:pPr>
-        <w:rPr>
-          <w:lang w:val="bg-BG"/>
-        </w:rPr>
-      </w:pPr>
-    </w:p>
-    <w:p>
-      <w:proofErr w:type="spellStart"/>
-      <w:r>
-        <w:lastRenderedPageBreak/>
-        <w:t>Следващата</w:t>
-      </w:r>
-      <w:proofErr w:type="spellEnd"/>
-      <w:r>
-        <w:t xml:space="preserve"> </w:t>
-      </w:r>
-      <w:proofErr w:type="spellStart"/>
-      <w:r>
-        <w:t>таблица</w:t>
-      </w:r>
-      <w:proofErr w:type="spellEnd"/>
-      <w:r>
-        <w:t xml:space="preserve"> е:</w:t>
-      </w:r>
-    </w:p>
-    <w:p>
-      <w:r>
-        <w:t>Forum</w:t>
+        <w:t>Id: int</w:t>
       </w:r>
     </w:p>
     <w:p>
@@ -8348,7 +6221,7 @@
         <w:spacing w:line="256" w:lineRule="auto"/>
       </w:pPr>
       <w:r>
-        <w:t>Id: text</w:t>
+        <w:t>Date: date</w:t>
       </w:r>
     </w:p>
     <w:p>
@@ -8359,14 +6232,38 @@
           <w:numId w:val="21"/>
         </w:numPr>
         <w:spacing w:line="256" w:lineRule="auto"/>
-      </w:pPr>
-      <w:proofErr w:type="spellStart"/>
-      <w:r>
-        <w:t>From_id</w:t>
-      </w:r>
-      <w:proofErr w:type="spellEnd"/>
-      <w:r>
-        <w:t>: int</w:t>
+        <w:rPr>
+          <w:lang w:val="bg-BG"/>
+        </w:rPr>
+      </w:pPr>
+      <w:r>
+        <w:t>Employees: array</w:t>
+      </w:r>
+    </w:p>
+    <w:p>
+      <w:pPr>
+        <w:spacing w:line="256" w:lineRule="auto"/>
+        <w:rPr>
+          <w:lang w:val="bg-BG"/>
+        </w:rPr>
+      </w:pPr>
+      <w:r>
+        <w:t xml:space="preserve">Тази таблица се отнася за </w:t>
+      </w:r>
+      <w:r>
+        <w:rPr>
+          <w:lang w:val="bg-BG"/>
+        </w:rPr>
+        <w:t>информацията за деня. Кои служители са на работа и по кое време.</w:t>
+      </w:r>
+      <w:r>
+        <w:t xml:space="preserve"> </w:t>
+      </w:r>
+    </w:p>
+    <w:p/>
+    <w:p>
+      <w:r>
+        <w:t>Document</w:t>
       </w:r>
     </w:p>
     <w:p>
@@ -8379,7 +6276,7 @@
         <w:spacing w:line="256" w:lineRule="auto"/>
       </w:pPr>
       <w:r>
-        <w:t>Question: text</w:t>
+        <w:t>Id: int</w:t>
       </w:r>
     </w:p>
     <w:p>
@@ -8392,7 +6289,7 @@
         <w:spacing w:line="256" w:lineRule="auto"/>
       </w:pPr>
       <w:r>
-        <w:t>Answer: text</w:t>
+        <w:t>Access: text</w:t>
       </w:r>
     </w:p>
     <w:p>
@@ -8405,7 +6302,7 @@
         <w:spacing w:line="256" w:lineRule="auto"/>
       </w:pPr>
       <w:r>
-        <w:t>Answer: text</w:t>
+        <w:t>Uploader Id: int</w:t>
       </w:r>
     </w:p>
     <w:p>
@@ -8418,290 +6315,246 @@
         <w:spacing w:line="256" w:lineRule="auto"/>
       </w:pPr>
       <w:r>
-        <w:t>Answer: text</w:t>
+        <w:t>Downloader Ids: array</w:t>
+      </w:r>
+    </w:p>
+    <w:p>
+      <w:pPr>
+        <w:pStyle w:val="a3"/>
+        <w:numPr>
+          <w:ilvl w:val="0"/>
+          <w:numId w:val="21"/>
+        </w:numPr>
+        <w:spacing w:line="256" w:lineRule="auto"/>
+      </w:pPr>
+      <w:r>
+        <w:t>Document: text</w:t>
+      </w:r>
+    </w:p>
+    <w:p>
+      <w:pPr>
+        <w:pStyle w:val="a3"/>
+        <w:numPr>
+          <w:ilvl w:val="0"/>
+          <w:numId w:val="21"/>
+        </w:numPr>
+        <w:spacing w:line="256" w:lineRule="auto"/>
+      </w:pPr>
+      <w:r>
+        <w:t>Date: date</w:t>
+      </w:r>
+    </w:p>
+    <w:p>
+      <w:pPr>
+        <w:pStyle w:val="a3"/>
+        <w:numPr>
+          <w:ilvl w:val="0"/>
+          <w:numId w:val="21"/>
+        </w:numPr>
+        <w:spacing w:line="256" w:lineRule="auto"/>
+      </w:pPr>
+      <w:r>
+        <w:t>Level: int</w:t>
+      </w:r>
+    </w:p>
+    <w:p>
+      <w:pPr>
+        <w:pStyle w:val="a3"/>
+        <w:numPr>
+          <w:ilvl w:val="0"/>
+          <w:numId w:val="21"/>
+        </w:numPr>
+        <w:spacing w:line="256" w:lineRule="auto"/>
+      </w:pPr>
+      <w:r>
+        <w:t>Department: text</w:t>
+      </w:r>
+    </w:p>
+    <w:p>
+      <w:pPr>
+        <w:pStyle w:val="a3"/>
+        <w:numPr>
+          <w:ilvl w:val="0"/>
+          <w:numId w:val="21"/>
+        </w:numPr>
+        <w:spacing w:line="256" w:lineRule="auto"/>
+      </w:pPr>
+      <w:r>
+        <w:t>Name: text</w:t>
+      </w:r>
+    </w:p>
+    <w:p>
+      <w:pPr>
+        <w:pStyle w:val="a3"/>
+        <w:numPr>
+          <w:ilvl w:val="0"/>
+          <w:numId w:val="21"/>
+        </w:numPr>
+        <w:spacing w:line="256" w:lineRule="auto"/>
+      </w:pPr>
+      <w:r>
+        <w:t>Type: text</w:t>
+      </w:r>
+    </w:p>
+    <w:p>
+      <w:pPr>
+        <w:pStyle w:val="a3"/>
+        <w:numPr>
+          <w:ilvl w:val="0"/>
+          <w:numId w:val="21"/>
+        </w:numPr>
+        <w:spacing w:line="256" w:lineRule="auto"/>
+      </w:pPr>
+      <w:r>
+        <w:t>Size: integer</w:t>
+      </w:r>
+    </w:p>
+    <w:p>
+      <w:r>
+        <w:t xml:space="preserve">Тази таблица съдържа атрибути Access за право на достъп кои роли имат право да достъпват този документ. “Id” </w:t>
+      </w:r>
+      <w:r>
+        <w:rPr>
+          <w:lang w:val="bg-BG"/>
+        </w:rPr>
+        <w:t>е</w:t>
+      </w:r>
+      <w:r>
+        <w:t xml:space="preserve"> атрибут, ко</w:t>
+      </w:r>
+      <w:r>
+        <w:rPr>
+          <w:lang w:val="bg-BG"/>
+        </w:rPr>
+        <w:t>й</w:t>
+      </w:r>
+      <w:r>
+        <w:t>то съдържа id-т</w:t>
+      </w:r>
+      <w:r>
+        <w:rPr>
+          <w:lang w:val="bg-BG"/>
+        </w:rPr>
+        <w:t>0</w:t>
+      </w:r>
+      <w:r>
+        <w:t xml:space="preserve"> на потребителя, който е качил този документ. Атрибутът “Document” е пътят където документът се намира. Таблицата е свързана с “Employee”.</w:t>
+      </w:r>
+    </w:p>
+    <w:p/>
+    <w:p>
+      <w:r>
+        <w:t>Forum Thread</w:t>
+      </w:r>
+    </w:p>
+    <w:p>
+      <w:pPr>
+        <w:pStyle w:val="a3"/>
+        <w:numPr>
+          <w:ilvl w:val="0"/>
+          <w:numId w:val="21"/>
+        </w:numPr>
+        <w:spacing w:line="256" w:lineRule="auto"/>
+      </w:pPr>
+      <w:r>
+        <w:t>Id: int</w:t>
+      </w:r>
+    </w:p>
+    <w:p>
+      <w:pPr>
+        <w:pStyle w:val="a3"/>
+        <w:numPr>
+          <w:ilvl w:val="0"/>
+          <w:numId w:val="21"/>
+        </w:numPr>
+        <w:spacing w:line="256" w:lineRule="auto"/>
+      </w:pPr>
+      <w:r>
+        <w:t>Title: text</w:t>
+      </w:r>
+    </w:p>
+    <w:p>
+      <w:pPr>
+        <w:pStyle w:val="a3"/>
+        <w:numPr>
+          <w:ilvl w:val="0"/>
+          <w:numId w:val="21"/>
+        </w:numPr>
+        <w:spacing w:line="256" w:lineRule="auto"/>
+      </w:pPr>
+      <w:r>
+        <w:t>Body: text</w:t>
+      </w:r>
+    </w:p>
+    <w:p>
+      <w:pPr>
+        <w:pStyle w:val="a3"/>
+        <w:numPr>
+          <w:ilvl w:val="0"/>
+          <w:numId w:val="21"/>
+        </w:numPr>
+        <w:spacing w:line="256" w:lineRule="auto"/>
+      </w:pPr>
+      <w:r>
+        <w:t>Issuer Id: int</w:t>
+      </w:r>
+    </w:p>
+    <w:p>
+      <w:pPr>
+        <w:pStyle w:val="a3"/>
+        <w:numPr>
+          <w:ilvl w:val="0"/>
+          <w:numId w:val="21"/>
+        </w:numPr>
+        <w:spacing w:line="256" w:lineRule="auto"/>
+      </w:pPr>
+      <w:r>
+        <w:t>Issuer Name: int</w:t>
+      </w:r>
+    </w:p>
+    <w:p>
+      <w:pPr>
+        <w:pStyle w:val="a3"/>
+        <w:numPr>
+          <w:ilvl w:val="0"/>
+          <w:numId w:val="21"/>
+        </w:numPr>
+        <w:spacing w:line="256" w:lineRule="auto"/>
+      </w:pPr>
+      <w:r>
+        <w:t>Date: date</w:t>
+      </w:r>
+    </w:p>
+    <w:p>
+      <w:pPr>
+        <w:pStyle w:val="a3"/>
+        <w:numPr>
+          <w:ilvl w:val="0"/>
+          <w:numId w:val="21"/>
+        </w:numPr>
+        <w:spacing w:line="256" w:lineRule="auto"/>
+      </w:pPr>
+      <w:r>
+        <w:t>Is answered: boolean</w:t>
+      </w:r>
+    </w:p>
+    <w:p>
+      <w:r>
+        <w:t>Тъй като базата данни ще бъде нерелационна таблицата би могла да има различен брой атрибути на всеки ред. Това е таблица за Forum, където даден служител задава въпрос и служителите биха могли да му отговорят. Таблицата е свързана с “Employee”.</w:t>
       </w:r>
     </w:p>
     <w:p>
       <w:pPr>
         <w:ind w:left="360"/>
-      </w:pPr>
-      <w:r>
-        <w:t>…</w:t>
-      </w:r>
-    </w:p>
-    <w:p>
-      <w:proofErr w:type="spellStart"/>
-      <w:r>
-        <w:t>Тъй</w:t>
-      </w:r>
-      <w:proofErr w:type="spellEnd"/>
-      <w:r>
-        <w:t xml:space="preserve"> </w:t>
-      </w:r>
-      <w:proofErr w:type="spellStart"/>
-      <w:r>
-        <w:t>като</w:t>
-      </w:r>
-      <w:proofErr w:type="spellEnd"/>
-      <w:r>
-        <w:t xml:space="preserve"> </w:t>
-      </w:r>
-      <w:proofErr w:type="spellStart"/>
-      <w:r>
-        <w:t>базата</w:t>
-      </w:r>
-      <w:proofErr w:type="spellEnd"/>
-      <w:r>
-        <w:t xml:space="preserve"> </w:t>
-      </w:r>
-      <w:proofErr w:type="spellStart"/>
-      <w:r>
-        <w:t>данни</w:t>
-      </w:r>
-      <w:proofErr w:type="spellEnd"/>
-      <w:r>
-        <w:t xml:space="preserve"> </w:t>
-      </w:r>
-      <w:proofErr w:type="spellStart"/>
-      <w:r>
-        <w:t>ще</w:t>
-      </w:r>
-      <w:proofErr w:type="spellEnd"/>
-      <w:r>
-        <w:t xml:space="preserve"> </w:t>
-      </w:r>
-      <w:proofErr w:type="spellStart"/>
-      <w:r>
-        <w:t>бъде</w:t>
-      </w:r>
-      <w:proofErr w:type="spellEnd"/>
-      <w:r>
-        <w:t xml:space="preserve"> </w:t>
-      </w:r>
-      <w:proofErr w:type="spellStart"/>
-      <w:r>
-        <w:t>нерелационна</w:t>
-      </w:r>
-      <w:proofErr w:type="spellEnd"/>
-      <w:r>
-        <w:t xml:space="preserve"> </w:t>
-      </w:r>
-      <w:proofErr w:type="spellStart"/>
-      <w:r>
-        <w:t>таблицата</w:t>
-      </w:r>
-      <w:proofErr w:type="spellEnd"/>
-      <w:r>
-        <w:t xml:space="preserve"> </w:t>
-      </w:r>
-      <w:proofErr w:type="spellStart"/>
-      <w:r>
-        <w:t>би</w:t>
-      </w:r>
-      <w:proofErr w:type="spellEnd"/>
-      <w:r>
-        <w:t xml:space="preserve"> </w:t>
-      </w:r>
-      <w:proofErr w:type="spellStart"/>
-      <w:r>
-        <w:t>могла</w:t>
-      </w:r>
-      <w:proofErr w:type="spellEnd"/>
-      <w:r>
-        <w:t xml:space="preserve"> </w:t>
-      </w:r>
-      <w:proofErr w:type="spellStart"/>
-      <w:r>
-        <w:t>да</w:t>
-      </w:r>
-      <w:proofErr w:type="spellEnd"/>
-      <w:r>
-        <w:t xml:space="preserve"> </w:t>
-      </w:r>
-      <w:proofErr w:type="spellStart"/>
-      <w:r>
-        <w:t>има</w:t>
-      </w:r>
-      <w:proofErr w:type="spellEnd"/>
-      <w:r>
-        <w:t xml:space="preserve"> </w:t>
-      </w:r>
-      <w:proofErr w:type="spellStart"/>
-      <w:r>
-        <w:t>различен</w:t>
-      </w:r>
-      <w:proofErr w:type="spellEnd"/>
-      <w:r>
-        <w:t xml:space="preserve"> </w:t>
-      </w:r>
-      <w:proofErr w:type="spellStart"/>
-      <w:r>
-        <w:t>брой</w:t>
-      </w:r>
-      <w:proofErr w:type="spellEnd"/>
-      <w:r>
-        <w:t xml:space="preserve"> </w:t>
-      </w:r>
-      <w:proofErr w:type="spellStart"/>
-      <w:r>
-        <w:t>атрибути</w:t>
-      </w:r>
-      <w:proofErr w:type="spellEnd"/>
-      <w:r>
-        <w:t xml:space="preserve"> </w:t>
-      </w:r>
-      <w:proofErr w:type="spellStart"/>
-      <w:r>
-        <w:t>на</w:t>
-      </w:r>
-      <w:proofErr w:type="spellEnd"/>
-      <w:r>
-        <w:t xml:space="preserve"> </w:t>
-      </w:r>
-      <w:proofErr w:type="spellStart"/>
-      <w:r>
-        <w:t>всеки</w:t>
-      </w:r>
-      <w:proofErr w:type="spellEnd"/>
-      <w:r>
-        <w:t xml:space="preserve"> </w:t>
-      </w:r>
-      <w:proofErr w:type="spellStart"/>
-      <w:r>
-        <w:t>ред</w:t>
-      </w:r>
-      <w:proofErr w:type="spellEnd"/>
-      <w:r>
-        <w:t xml:space="preserve">. </w:t>
-      </w:r>
-      <w:proofErr w:type="spellStart"/>
-      <w:r>
-        <w:t>Това</w:t>
-      </w:r>
-      <w:proofErr w:type="spellEnd"/>
-      <w:r>
-        <w:t xml:space="preserve"> е </w:t>
-      </w:r>
-      <w:proofErr w:type="spellStart"/>
-      <w:r>
-        <w:t>таблица</w:t>
-      </w:r>
-      <w:proofErr w:type="spellEnd"/>
-      <w:r>
-        <w:t xml:space="preserve"> </w:t>
-      </w:r>
-      <w:proofErr w:type="spellStart"/>
-      <w:r>
-        <w:t>за</w:t>
-      </w:r>
-      <w:proofErr w:type="spellEnd"/>
-      <w:r>
-        <w:t xml:space="preserve"> Forum, </w:t>
-      </w:r>
-      <w:proofErr w:type="spellStart"/>
-      <w:r>
-        <w:t>където</w:t>
-      </w:r>
-      <w:proofErr w:type="spellEnd"/>
-      <w:r>
-        <w:t xml:space="preserve"> </w:t>
-      </w:r>
-      <w:proofErr w:type="spellStart"/>
-      <w:r>
-        <w:t>даден</w:t>
-      </w:r>
-      <w:proofErr w:type="spellEnd"/>
-      <w:r>
-        <w:t xml:space="preserve"> </w:t>
-      </w:r>
-      <w:proofErr w:type="spellStart"/>
-      <w:r>
-        <w:t>служител</w:t>
-      </w:r>
-      <w:proofErr w:type="spellEnd"/>
-      <w:r>
-        <w:t xml:space="preserve"> </w:t>
-      </w:r>
-      <w:proofErr w:type="spellStart"/>
-      <w:r>
-        <w:t>задава</w:t>
-      </w:r>
-      <w:proofErr w:type="spellEnd"/>
-      <w:r>
-        <w:t xml:space="preserve"> </w:t>
-      </w:r>
-      <w:proofErr w:type="spellStart"/>
-      <w:r>
-        <w:t>въпрос</w:t>
-      </w:r>
-      <w:proofErr w:type="spellEnd"/>
-      <w:r>
-        <w:t xml:space="preserve"> и </w:t>
-      </w:r>
-      <w:proofErr w:type="spellStart"/>
-      <w:r>
-        <w:t>служителите</w:t>
-      </w:r>
-      <w:proofErr w:type="spellEnd"/>
-      <w:r>
-        <w:t xml:space="preserve"> </w:t>
-      </w:r>
-      <w:proofErr w:type="spellStart"/>
-      <w:r>
-        <w:t>биха</w:t>
-      </w:r>
-      <w:proofErr w:type="spellEnd"/>
-      <w:r>
-        <w:t xml:space="preserve"> </w:t>
-      </w:r>
-      <w:proofErr w:type="spellStart"/>
-      <w:r>
-        <w:t>могли</w:t>
-      </w:r>
-      <w:proofErr w:type="spellEnd"/>
-      <w:r>
-        <w:t xml:space="preserve"> </w:t>
-      </w:r>
-      <w:proofErr w:type="spellStart"/>
-      <w:r>
-        <w:t>да</w:t>
-      </w:r>
-      <w:proofErr w:type="spellEnd"/>
-      <w:r>
-        <w:t xml:space="preserve"> </w:t>
-      </w:r>
-      <w:proofErr w:type="spellStart"/>
-      <w:r>
-        <w:t>му</w:t>
-      </w:r>
-      <w:proofErr w:type="spellEnd"/>
-      <w:r>
-        <w:t xml:space="preserve"> </w:t>
-      </w:r>
-      <w:proofErr w:type="spellStart"/>
-      <w:r>
-        <w:t>отговорят</w:t>
-      </w:r>
-      <w:proofErr w:type="spellEnd"/>
-      <w:r>
-        <w:t xml:space="preserve">. </w:t>
-      </w:r>
-      <w:proofErr w:type="spellStart"/>
-      <w:r>
-        <w:t>Таблицата</w:t>
-      </w:r>
-      <w:proofErr w:type="spellEnd"/>
-      <w:r>
-        <w:t xml:space="preserve"> е </w:t>
-      </w:r>
-      <w:proofErr w:type="spellStart"/>
-      <w:r>
-        <w:t>свързана</w:t>
-      </w:r>
-      <w:proofErr w:type="spellEnd"/>
-      <w:r>
-        <w:t xml:space="preserve"> с “Users”.</w:t>
-      </w:r>
+        <w:rPr>
+          <w:rFonts w:ascii="Segoe UI" w:eastAsia="Times New Roman" w:hAnsi="Segoe UI" w:cs="Segoe UI"/>
+          <w:color w:val="222A35" w:themeColor="text2" w:themeShade="80"/>
+          <w:kern w:val="36"/>
+          <w:sz w:val="48"/>
+          <w:szCs w:val="48"/>
+          <w:lang w:val="bg-BG" w:eastAsia="bg-BG"/>
+        </w:rPr>
+      </w:pPr>
     </w:p>
     <w:p>
       <w:pPr>
@@ -8934,27 +6787,7 @@
           <w:szCs w:val="24"/>
           <w:lang w:val="bg-BG"/>
         </w:rPr>
-        <w:t xml:space="preserve"> - Системата ще оползотворява ресурсите си, чрез разпределяне на товара с възможност за </w:t>
-      </w:r>
-      <w:proofErr w:type="spellStart"/>
-      <w:r>
-        <w:rPr>
-          <w:color w:val="222A35" w:themeColor="text2" w:themeShade="80"/>
-          <w:sz w:val="24"/>
-          <w:szCs w:val="24"/>
-          <w:lang w:val="bg-BG"/>
-        </w:rPr>
-        <w:t>multithreading</w:t>
-      </w:r>
-      <w:proofErr w:type="spellEnd"/>
-      <w:r>
-        <w:rPr>
-          <w:color w:val="222A35" w:themeColor="text2" w:themeShade="80"/>
-          <w:sz w:val="24"/>
-          <w:szCs w:val="24"/>
-          <w:lang w:val="bg-BG"/>
-        </w:rPr>
-        <w:t>.</w:t>
+        <w:t xml:space="preserve"> - Системата ще оползотворява ресурсите си, чрез разпределяне на товара с възможност за multithreading.</w:t>
       </w:r>
     </w:p>
     <w:p>
@@ -9031,7 +6864,7 @@
 <w:numbering xmlns:wpc="http://schemas.microsoft.com/office/word/2010/wordprocessingCanvas" xmlns:cx="http://schemas.microsoft.com/office/drawing/2014/chartex" xmlns:cx1="http://schemas.microsoft.com/office/drawing/2015/9/8/chartex" xmlns:cx2="http://schemas.microsoft.com/office/drawing/2015/10/21/chartex" xmlns:cx3="http://schemas.microsoft.com/office/drawing/2016/5/9/chartex" xmlns:cx4="http://schemas.microsoft.com/office/drawing/2016/5/10/chartex" xmlns:cx5="http://schemas.microsoft.com/office/drawing/2016/5/11/chartex" xmlns:cx6="http://schemas.microsoft.com/office/drawing/2016/5/12/chartex" xmlns:cx7="http://schemas.microsoft.com/office/drawing/2016/5/13/chartex" xmlns:cx8="http://schemas.microsoft.com/office/drawing/2016/5/14/chartex" xmlns:mc="http://schemas.openxmlformats.org/markup-compatibility/2006" xmlns:aink="http://schemas.microsoft.com/office/drawing/2016/ink" xmlns:am3d="http://schemas.microsoft.com/office/drawing/2017/model3d" xmlns:o="urn:schemas-microsoft-com:office:office" xmlns:r="http://schemas.openxmlformats.org/officeDocument/2006/relationships" xmlns:m="http://schemas.openxmlformats.org/officeDocument/2006/math" xmlns:v="urn:schemas-microsoft-com:vml" xmlns:wp14="http://schemas.microsoft.com/office/word/2010/wordprocessingDrawing" xmlns:wp="http://schemas.openxmlformats.org/drawingml/2006/wordprocessingDrawing" xmlns:w10="urn:schemas-microsoft-com:office:word" xmlns:w="http://schemas.openxmlformats.org/wordprocessingml/2006/main" xmlns:w14="http://schemas.microsoft.com/office/word/2010/wordml" xmlns:w15="http://schemas.microsoft.com/office/word/2012/wordml" xmlns:w16cex="http://schemas.microsoft.com/office/word/2018/wordml/cex" xmlns:w16cid="http://schemas.microsoft.com/office/word/2016/wordml/cid" xmlns:w16="http://schemas.microsoft.com/office/word/2018/wordml" xmlns:w16se="http://schemas.microsoft.com/office/word/2015/wordml/symex" xmlns:wpg="http://schemas.microsoft.com/office/word/2010/wordprocessingGroup" xmlns:wpi="http://schemas.microsoft.com/office/word/2010/wordprocessingInk" xmlns:wne="http://schemas.microsoft.com/office/word/2006/wordml" xmlns:wps="http://schemas.microsoft.com/office/word/2010/wordprocessingShape" mc:Ignorable="w14 w15 w16se w16cid w16 w16cex wp14">
   <w:numPicBullet w:numPicBulletId="0">
     <w:pict>
-      <v:shapetype id="_x0000_t75" coordsize="21600,21600" o:spt="75" o:preferrelative="t" path="m@4@5l@4@11@9@11@9@5xe" filled="f" stroked="f">
+      <v:shapetype w14:anchorId="299E8F70" id="_x0000_t75" coordsize="21600,21600" o:spt="75" o:preferrelative="t" path="m@4@5l@4@11@9@11@9@5xe" filled="f" stroked="f">
         <v:stroke joinstyle="miter"/>
         <v:formulas>
           <v:f eqn="if lineDrawn pixelLineWidth 0"/>
@@ -9050,7 +6883,7 @@
         <v:path o:extrusionok="f" gradientshapeok="t" o:connecttype="rect"/>
         <o:lock v:ext="edit" aspectratio="t"/>
       </v:shapetype>
-      <v:shape id="_x0000_i1056" type="#_x0000_t75" style="width:11.25pt;height:11.25pt" o:bullet="t">
+      <v:shape id="_x0000_i1093" type="#_x0000_t75" style="width:11.25pt;height:11.25pt" o:bullet="t">
         <v:imagedata r:id="rId1" o:title="mso8951"/>
       </v:shape>
     </w:pict>

</xml_diff>

<commit_message>
Architecture and Functional Description update
</commit_message>
<xml_diff>
--- a/documentation/Architecture.docx
+++ b/documentation/Architecture.docx
@@ -4769,24 +4769,32 @@
         <w:rPr>
           <w:sz w:val="24"/>
           <w:szCs w:val="24"/>
-        </w:rPr>
-        <w:t>OAuth</w:t>
-      </w:r>
-      <w:r>
-        <w:rPr>
-          <w:sz w:val="24"/>
-          <w:szCs w:val="24"/>
-          <w:lang w:val="bg-BG"/>
-        </w:rPr>
-        <w:t xml:space="preserve"> </w:t>
-      </w:r>
-      <w:r>
-        <w:rPr>
-          <w:sz w:val="24"/>
-          <w:szCs w:val="24"/>
-          <w:lang w:val="bg-BG"/>
-        </w:rPr>
-        <w:t>протокола, служителя получава достъп до своята главна  страница на системата. Профилите в нея са служебни и се дават готови на новопостъпилите работници. Сървърът зарежда необходимата информация в страницата и тя се предоставя на потребителя.</w:t>
+          <w:lang w:val="bg-BG"/>
+        </w:rPr>
+        <w:t>е</w:t>
+      </w:r>
+      <w:r>
+        <w:rPr>
+          <w:sz w:val="24"/>
+          <w:szCs w:val="24"/>
+        </w:rPr>
+        <w:t xml:space="preserve">mail </w:t>
+      </w:r>
+      <w:r>
+        <w:rPr>
+          <w:sz w:val="24"/>
+          <w:szCs w:val="24"/>
+          <w:lang w:val="bg-BG"/>
+        </w:rPr>
+        <w:t>и парола</w:t>
+      </w:r>
+      <w:r>
+        <w:rPr>
+          <w:sz w:val="24"/>
+          <w:szCs w:val="24"/>
+          <w:lang w:val="bg-BG"/>
+        </w:rPr>
+        <w:t>, служителя получава достъп до своята главна  страница на системата. Профилите в нея са служебни и се дават готови на новопостъпилите работници. Сървърът зарежда необходимата информация в страницата и тя се предоставя на потребителя.</w:t>
       </w:r>
     </w:p>
     <w:p>
@@ -6635,7 +6643,15 @@
           <w:szCs w:val="24"/>
           <w:lang w:val="bg-BG"/>
         </w:rPr>
-        <w:t>- Сигурността се гарантира, чрез използването на SSL/TLS сертификати за енкрипция на данните, разменяни между клиентите и сървъра, както и от OpenAuthorisation протокол за проверка на потребиталския вход.</w:t>
+        <w:t>- Сигурността се гарантира, чрез използването на SSL/TLS сертификати за енкрипция на данните, разменяни между клиентите и сървъра</w:t>
+      </w:r>
+      <w:r>
+        <w:rPr>
+          <w:color w:val="222A35" w:themeColor="text2" w:themeShade="80"/>
+          <w:sz w:val="24"/>
+          <w:szCs w:val="24"/>
+        </w:rPr>
+        <w:t>.</w:t>
       </w:r>
     </w:p>
     <w:p>
@@ -6883,7 +6899,7 @@
         <v:path o:extrusionok="f" gradientshapeok="t" o:connecttype="rect"/>
         <o:lock v:ext="edit" aspectratio="t"/>
       </v:shapetype>
-      <v:shape id="_x0000_i1093" type="#_x0000_t75" style="width:11.25pt;height:11.25pt" o:bullet="t">
+      <v:shape id="_x0000_i1094" type="#_x0000_t75" style="width:11.25pt;height:11.25pt" o:bullet="t">
         <v:imagedata r:id="rId1" o:title="mso8951"/>
       </v:shape>
     </w:pict>

</xml_diff>